<commit_message>
Creating the Projects: Angular
</commit_message>
<xml_diff>
--- a/documents/Angular front to back.docx
+++ b/documents/Angular front to back.docx
@@ -11,16 +11,21 @@
       </w:r>
     </w:p>
     <w:p>
-      <w:r>
-        <w:t xml:space="preserve">This is a small </w:t>
-      </w:r>
-      <w:proofErr w:type="spellStart"/>
-      <w:r>
-        <w:t>pluralsight</w:t>
-      </w:r>
-      <w:proofErr w:type="spellEnd"/>
-      <w:r>
-        <w:t xml:space="preserve"> course, will keep docs while doing the course for any good tips and hints</w:t>
+      <w:hyperlink r:id="rId5" w:history="1">
+        <w:r>
+          <w:rPr>
+            <w:rStyle w:val="Hyperlink"/>
+          </w:rPr>
+          <w:t>https://app.pluralsight.com/player?course=angular-web-api-front-back&amp;author=deborah-kurata&amp;name=angular-web-api-front-back-m2&amp;clip=3&amp;mode=live</w:t>
+        </w:r>
+      </w:hyperlink>
+      <w:r>
+        <w:t xml:space="preserve"> </w:t>
+      </w:r>
+    </w:p>
+    <w:p>
+      <w:r>
+        <w:t>This is a small pluralsight course, will keep docs while doing the course for any good tips and hints</w:t>
       </w:r>
     </w:p>
     <w:p>
@@ -239,7 +244,7 @@
                     <pic:cNvPicPr/>
                   </pic:nvPicPr>
                   <pic:blipFill>
-                    <a:blip r:embed="rId5"/>
+                    <a:blip r:embed="rId6"/>
                     <a:stretch>
                       <a:fillRect/>
                     </a:stretch>
@@ -297,7 +302,7 @@
                     <pic:cNvPicPr/>
                   </pic:nvPicPr>
                   <pic:blipFill>
-                    <a:blip r:embed="rId6"/>
+                    <a:blip r:embed="rId7"/>
                     <a:stretch>
                       <a:fillRect/>
                     </a:stretch>
@@ -327,13 +332,8 @@
         </w:numPr>
       </w:pPr>
       <w:r>
-        <w:t xml:space="preserve">Why ASP.NET Web </w:t>
-      </w:r>
-      <w:proofErr w:type="spellStart"/>
-      <w:r>
-        <w:t>Api</w:t>
-      </w:r>
-      <w:proofErr w:type="spellEnd"/>
+        <w:t>Why ASP.NET Web Api</w:t>
+      </w:r>
     </w:p>
     <w:p>
       <w:pPr>
@@ -344,6 +344,7 @@
           <w:noProof/>
           <w:lang w:eastAsia="en-GB"/>
         </w:rPr>
+        <w:lastRenderedPageBreak/>
         <w:drawing>
           <wp:inline distT="0" distB="0" distL="0" distR="0" wp14:anchorId="548D78FB" wp14:editId="1FB3FE0E">
             <wp:extent cx="2729620" cy="1145253"/>
@@ -360,7 +361,7 @@
                     <pic:cNvPicPr/>
                   </pic:nvPicPr>
                   <pic:blipFill>
-                    <a:blip r:embed="rId7"/>
+                    <a:blip r:embed="rId8"/>
                     <a:stretch>
                       <a:fillRect/>
                     </a:stretch>
@@ -390,7 +391,6 @@
         </w:numPr>
       </w:pPr>
       <w:r>
-        <w:lastRenderedPageBreak/>
         <w:t>Building an ASP.NET Web API</w:t>
       </w:r>
     </w:p>
@@ -419,7 +419,7 @@
                     <pic:cNvPicPr/>
                   </pic:nvPicPr>
                   <pic:blipFill>
-                    <a:blip r:embed="rId8"/>
+                    <a:blip r:embed="rId9"/>
                     <a:stretch>
                       <a:fillRect/>
                     </a:stretch>
@@ -517,19 +517,15 @@
       <w:r>
         <w:t xml:space="preserve">I changed the default path and moved the solution to the root and as a result </w:t>
       </w:r>
-      <w:proofErr w:type="spellStart"/>
-      <w:r>
-        <w:t>Rosyln</w:t>
-      </w:r>
-      <w:proofErr w:type="spellEnd"/>
+      <w:r>
+        <w:t>Roslyn</w:t>
+      </w:r>
       <w:r>
         <w:t xml:space="preserve"> broke, I resolved this by running this line for </w:t>
       </w:r>
-      <w:proofErr w:type="spellStart"/>
-      <w:r>
-        <w:t>Rosyln</w:t>
-      </w:r>
-      <w:proofErr w:type="spellEnd"/>
+      <w:r>
+        <w:t>Roslyn</w:t>
+      </w:r>
       <w:r>
         <w:t xml:space="preserve"> to work again</w:t>
       </w:r>
@@ -552,34 +548,121 @@
           <w:color w:val="242729"/>
           <w:shd w:val="clear" w:color="auto" w:fill="EFF0F1"/>
         </w:rPr>
-        <w:t xml:space="preserve">update-package </w:t>
-      </w:r>
-      <w:proofErr w:type="spellStart"/>
-      <w:proofErr w:type="gramStart"/>
-      <w:r>
-        <w:rPr>
-          <w:rFonts w:ascii="Consolas" w:hAnsi="Consolas"/>
-          <w:b/>
-          <w:color w:val="242729"/>
-          <w:shd w:val="clear" w:color="auto" w:fill="EFF0F1"/>
-        </w:rPr>
-        <w:t>Microsoft.CodeDom.Providers.DotNetCompilerPlatform</w:t>
-      </w:r>
-      <w:proofErr w:type="spellEnd"/>
-      <w:proofErr w:type="gramEnd"/>
-      <w:r>
-        <w:rPr>
-          <w:rFonts w:ascii="Consolas" w:hAnsi="Consolas"/>
-          <w:b/>
-          <w:color w:val="242729"/>
-          <w:shd w:val="clear" w:color="auto" w:fill="EFF0F1"/>
-        </w:rPr>
-        <w:t xml:space="preserve"> -r</w:t>
-      </w:r>
-    </w:p>
-    <w:p>
+        <w:t>update-package Microsoft.CodeDom.Providers.DotNetCompilerPlatform -r</w:t>
+      </w:r>
+    </w:p>
+    <w:p>
+      <w:pPr>
+        <w:pStyle w:val="Heading2"/>
+      </w:pPr>
+      <w:r>
+        <w:t>Creating the Projects: Angular</w:t>
+      </w:r>
+    </w:p>
+    <w:p>
+      <w:pPr>
+        <w:pStyle w:val="ListParagraph"/>
+        <w:numPr>
+          <w:ilvl w:val="0"/>
+          <w:numId w:val="2"/>
+        </w:numPr>
+      </w:pPr>
+      <w:r>
+        <w:t>Add an Empty Web project</w:t>
+      </w:r>
+      <w:r>
+        <w:t xml:space="preserve"> with nothing in it for the web client and add it to the existing web</w:t>
+      </w:r>
+      <w:r>
+        <w:t xml:space="preserve"> </w:t>
+      </w:r>
       <w:bookmarkStart w:id="0" w:name="_GoBack"/>
       <w:bookmarkEnd w:id="0"/>
+      <w:r>
+        <w:t>solution</w:t>
+      </w:r>
+    </w:p>
+    <w:p>
+      <w:pPr>
+        <w:pStyle w:val="ListParagraph"/>
+        <w:numPr>
+          <w:ilvl w:val="0"/>
+          <w:numId w:val="2"/>
+        </w:numPr>
+      </w:pPr>
+      <w:r>
+        <w:t>NuGet</w:t>
+      </w:r>
+    </w:p>
+    <w:p>
+      <w:pPr>
+        <w:pStyle w:val="ListParagraph"/>
+      </w:pPr>
+      <w:r>
+        <w:rPr>
+          <w:noProof/>
+          <w:lang w:eastAsia="en-GB"/>
+        </w:rPr>
+        <w:drawing>
+          <wp:inline distT="0" distB="0" distL="0" distR="0" wp14:anchorId="4B5A3A9F" wp14:editId="161F8C28">
+            <wp:extent cx="3548958" cy="2406340"/>
+            <wp:effectExtent l="0" t="0" r="0" b="0"/>
+            <wp:docPr id="5" name="Picture 5"/>
+            <wp:cNvGraphicFramePr>
+              <a:graphicFrameLocks xmlns:a="http://schemas.openxmlformats.org/drawingml/2006/main" noChangeAspect="1"/>
+            </wp:cNvGraphicFramePr>
+            <a:graphic xmlns:a="http://schemas.openxmlformats.org/drawingml/2006/main">
+              <a:graphicData uri="http://schemas.openxmlformats.org/drawingml/2006/picture">
+                <pic:pic xmlns:pic="http://schemas.openxmlformats.org/drawingml/2006/picture">
+                  <pic:nvPicPr>
+                    <pic:cNvPr id="1" name=""/>
+                    <pic:cNvPicPr/>
+                  </pic:nvPicPr>
+                  <pic:blipFill>
+                    <a:blip r:embed="rId10"/>
+                    <a:stretch>
+                      <a:fillRect/>
+                    </a:stretch>
+                  </pic:blipFill>
+                  <pic:spPr>
+                    <a:xfrm>
+                      <a:off x="0" y="0"/>
+                      <a:ext cx="3565126" cy="2417302"/>
+                    </a:xfrm>
+                    <a:prstGeom prst="rect">
+                      <a:avLst/>
+                    </a:prstGeom>
+                  </pic:spPr>
+                </pic:pic>
+              </a:graphicData>
+            </a:graphic>
+          </wp:inline>
+        </w:drawing>
+      </w:r>
+    </w:p>
+    <w:p>
+      <w:pPr>
+        <w:pStyle w:val="ListParagraph"/>
+        <w:numPr>
+          <w:ilvl w:val="1"/>
+          <w:numId w:val="2"/>
+        </w:numPr>
+      </w:pPr>
+      <w:r>
+        <w:t>AngularJS Core</w:t>
+      </w:r>
+    </w:p>
+    <w:p>
+      <w:pPr>
+        <w:pStyle w:val="ListParagraph"/>
+        <w:numPr>
+          <w:ilvl w:val="1"/>
+          <w:numId w:val="2"/>
+        </w:numPr>
+      </w:pPr>
+      <w:r>
+        <w:t>Bootstrap</w:t>
+      </w:r>
     </w:p>
     <w:sectPr>
       <w:pgSz w:w="11906" w:h="16838"/>
@@ -706,8 +789,124 @@
       </w:rPr>
     </w:lvl>
   </w:abstractNum>
+  <w:abstractNum w:abstractNumId="1" w15:restartNumberingAfterBreak="0">
+    <w:nsid w:val="4351398F"/>
+    <w:multiLevelType w:val="hybridMultilevel"/>
+    <w:tmpl w:val="E2DA40C0"/>
+    <w:lvl w:ilvl="0" w:tplc="08090003">
+      <w:start w:val="1"/>
+      <w:numFmt w:val="bullet"/>
+      <w:lvlText w:val="o"/>
+      <w:lvlJc w:val="left"/>
+      <w:pPr>
+        <w:ind w:left="720" w:hanging="360"/>
+      </w:pPr>
+      <w:rPr>
+        <w:rFonts w:ascii="Courier New" w:hAnsi="Courier New" w:cs="Courier New" w:hint="default"/>
+      </w:rPr>
+    </w:lvl>
+    <w:lvl w:ilvl="1" w:tplc="08090003">
+      <w:start w:val="1"/>
+      <w:numFmt w:val="bullet"/>
+      <w:lvlText w:val="o"/>
+      <w:lvlJc w:val="left"/>
+      <w:pPr>
+        <w:ind w:left="1440" w:hanging="360"/>
+      </w:pPr>
+      <w:rPr>
+        <w:rFonts w:ascii="Courier New" w:hAnsi="Courier New" w:cs="Courier New" w:hint="default"/>
+      </w:rPr>
+    </w:lvl>
+    <w:lvl w:ilvl="2" w:tplc="08090005" w:tentative="1">
+      <w:start w:val="1"/>
+      <w:numFmt w:val="bullet"/>
+      <w:lvlText w:val=""/>
+      <w:lvlJc w:val="left"/>
+      <w:pPr>
+        <w:ind w:left="2160" w:hanging="360"/>
+      </w:pPr>
+      <w:rPr>
+        <w:rFonts w:ascii="Wingdings" w:hAnsi="Wingdings" w:hint="default"/>
+      </w:rPr>
+    </w:lvl>
+    <w:lvl w:ilvl="3" w:tplc="08090001" w:tentative="1">
+      <w:start w:val="1"/>
+      <w:numFmt w:val="bullet"/>
+      <w:lvlText w:val=""/>
+      <w:lvlJc w:val="left"/>
+      <w:pPr>
+        <w:ind w:left="2880" w:hanging="360"/>
+      </w:pPr>
+      <w:rPr>
+        <w:rFonts w:ascii="Symbol" w:hAnsi="Symbol" w:hint="default"/>
+      </w:rPr>
+    </w:lvl>
+    <w:lvl w:ilvl="4" w:tplc="08090003" w:tentative="1">
+      <w:start w:val="1"/>
+      <w:numFmt w:val="bullet"/>
+      <w:lvlText w:val="o"/>
+      <w:lvlJc w:val="left"/>
+      <w:pPr>
+        <w:ind w:left="3600" w:hanging="360"/>
+      </w:pPr>
+      <w:rPr>
+        <w:rFonts w:ascii="Courier New" w:hAnsi="Courier New" w:cs="Courier New" w:hint="default"/>
+      </w:rPr>
+    </w:lvl>
+    <w:lvl w:ilvl="5" w:tplc="08090005" w:tentative="1">
+      <w:start w:val="1"/>
+      <w:numFmt w:val="bullet"/>
+      <w:lvlText w:val=""/>
+      <w:lvlJc w:val="left"/>
+      <w:pPr>
+        <w:ind w:left="4320" w:hanging="360"/>
+      </w:pPr>
+      <w:rPr>
+        <w:rFonts w:ascii="Wingdings" w:hAnsi="Wingdings" w:hint="default"/>
+      </w:rPr>
+    </w:lvl>
+    <w:lvl w:ilvl="6" w:tplc="08090001" w:tentative="1">
+      <w:start w:val="1"/>
+      <w:numFmt w:val="bullet"/>
+      <w:lvlText w:val=""/>
+      <w:lvlJc w:val="left"/>
+      <w:pPr>
+        <w:ind w:left="5040" w:hanging="360"/>
+      </w:pPr>
+      <w:rPr>
+        <w:rFonts w:ascii="Symbol" w:hAnsi="Symbol" w:hint="default"/>
+      </w:rPr>
+    </w:lvl>
+    <w:lvl w:ilvl="7" w:tplc="08090003" w:tentative="1">
+      <w:start w:val="1"/>
+      <w:numFmt w:val="bullet"/>
+      <w:lvlText w:val="o"/>
+      <w:lvlJc w:val="left"/>
+      <w:pPr>
+        <w:ind w:left="5760" w:hanging="360"/>
+      </w:pPr>
+      <w:rPr>
+        <w:rFonts w:ascii="Courier New" w:hAnsi="Courier New" w:cs="Courier New" w:hint="default"/>
+      </w:rPr>
+    </w:lvl>
+    <w:lvl w:ilvl="8" w:tplc="08090005" w:tentative="1">
+      <w:start w:val="1"/>
+      <w:numFmt w:val="bullet"/>
+      <w:lvlText w:val=""/>
+      <w:lvlJc w:val="left"/>
+      <w:pPr>
+        <w:ind w:left="6480" w:hanging="360"/>
+      </w:pPr>
+      <w:rPr>
+        <w:rFonts w:ascii="Wingdings" w:hAnsi="Wingdings" w:hint="default"/>
+      </w:rPr>
+    </w:lvl>
+  </w:abstractNum>
   <w:num w:numId="1">
     <w:abstractNumId w:val="0"/>
+  </w:num>
+  <w:num w:numId="2">
+    <w:abstractNumId w:val="1"/>
   </w:num>
 </w:numbering>
 </file>
@@ -1136,7 +1335,6 @@
     <w:next w:val="Normal"/>
     <w:link w:val="Heading2Char"/>
     <w:uiPriority w:val="9"/>
-    <w:semiHidden/>
     <w:unhideWhenUsed/>
     <w:qFormat/>
     <w:rsid w:val="00037696"/>
@@ -1359,7 +1557,6 @@
     <w:basedOn w:val="DefaultParagraphFont"/>
     <w:link w:val="Heading2"/>
     <w:uiPriority w:val="9"/>
-    <w:semiHidden/>
     <w:rsid w:val="00037696"/>
     <w:rPr>
       <w:caps/>
@@ -1721,6 +1918,17 @@
       <w:ind w:left="720"/>
       <w:contextualSpacing/>
     </w:pPr>
+  </w:style>
+  <w:style w:type="character" w:styleId="Hyperlink">
+    <w:name w:val="Hyperlink"/>
+    <w:basedOn w:val="DefaultParagraphFont"/>
+    <w:uiPriority w:val="99"/>
+    <w:unhideWhenUsed/>
+    <w:rsid w:val="003E1585"/>
+    <w:rPr>
+      <w:color w:val="0563C1" w:themeColor="hyperlink"/>
+      <w:u w:val="single"/>
+    </w:rPr>
   </w:style>
 </w:styles>
 </file>

</xml_diff>

<commit_message>
Anatomy of an Angualr Application
</commit_message>
<xml_diff>
--- a/documents/Angular front to back.docx
+++ b/documents/Angular front to back.docx
@@ -25,7 +25,15 @@
     </w:p>
     <w:p>
       <w:r>
-        <w:t>This is a small pluralsight course, will keep docs while doing the course for any good tips and hints</w:t>
+        <w:t xml:space="preserve">This is a small </w:t>
+      </w:r>
+      <w:proofErr w:type="spellStart"/>
+      <w:r>
+        <w:t>pluralsight</w:t>
+      </w:r>
+      <w:proofErr w:type="spellEnd"/>
+      <w:r>
+        <w:t xml:space="preserve"> course, will keep docs while doing the course for any good tips and hints</w:t>
       </w:r>
     </w:p>
     <w:p>
@@ -332,8 +340,13 @@
         </w:numPr>
       </w:pPr>
       <w:r>
-        <w:t>Why ASP.NET Web Api</w:t>
-      </w:r>
+        <w:t xml:space="preserve">Why ASP.NET Web </w:t>
+      </w:r>
+      <w:proofErr w:type="spellStart"/>
+      <w:r>
+        <w:t>Api</w:t>
+      </w:r>
+      <w:proofErr w:type="spellEnd"/>
     </w:p>
     <w:p>
       <w:pPr>
@@ -548,7 +561,29 @@
           <w:color w:val="242729"/>
           <w:shd w:val="clear" w:color="auto" w:fill="EFF0F1"/>
         </w:rPr>
-        <w:t>update-package Microsoft.CodeDom.Providers.DotNetCompilerPlatform -r</w:t>
+        <w:t xml:space="preserve">update-package </w:t>
+      </w:r>
+      <w:proofErr w:type="spellStart"/>
+      <w:proofErr w:type="gramStart"/>
+      <w:r>
+        <w:rPr>
+          <w:rFonts w:ascii="Consolas" w:hAnsi="Consolas"/>
+          <w:b/>
+          <w:color w:val="242729"/>
+          <w:shd w:val="clear" w:color="auto" w:fill="EFF0F1"/>
+        </w:rPr>
+        <w:t>Microsoft.CodeDom.Providers.DotNetCompilerPlatform</w:t>
+      </w:r>
+      <w:proofErr w:type="spellEnd"/>
+      <w:proofErr w:type="gramEnd"/>
+      <w:r>
+        <w:rPr>
+          <w:rFonts w:ascii="Consolas" w:hAnsi="Consolas"/>
+          <w:b/>
+          <w:color w:val="242729"/>
+          <w:shd w:val="clear" w:color="auto" w:fill="EFF0F1"/>
+        </w:rPr>
+        <w:t xml:space="preserve"> -r</w:t>
       </w:r>
     </w:p>
     <w:p>
@@ -576,8 +611,6 @@
       <w:r>
         <w:t xml:space="preserve"> </w:t>
       </w:r>
-      <w:bookmarkStart w:id="0" w:name="_GoBack"/>
-      <w:bookmarkEnd w:id="0"/>
       <w:r>
         <w:t>solution</w:t>
       </w:r>
@@ -664,6 +697,143 @@
         <w:t>Bootstrap</w:t>
       </w:r>
     </w:p>
+    <w:p>
+      <w:pPr>
+        <w:pStyle w:val="Heading2"/>
+      </w:pPr>
+      <w:r>
+        <w:t>Anatomy of an Angular Application</w:t>
+      </w:r>
+    </w:p>
+    <w:p>
+      <w:pPr>
+        <w:pStyle w:val="ListParagraph"/>
+        <w:numPr>
+          <w:ilvl w:val="0"/>
+          <w:numId w:val="3"/>
+        </w:numPr>
+      </w:pPr>
+      <w:r>
+        <w:t xml:space="preserve">Application called </w:t>
+      </w:r>
+      <w:proofErr w:type="spellStart"/>
+      <w:r>
+        <w:rPr>
+          <w:i/>
+        </w:rPr>
+        <w:t>productManagement</w:t>
+      </w:r>
+      <w:proofErr w:type="spellEnd"/>
+    </w:p>
+    <w:p>
+      <w:pPr>
+        <w:pStyle w:val="ListParagraph"/>
+        <w:numPr>
+          <w:ilvl w:val="0"/>
+          <w:numId w:val="3"/>
+        </w:numPr>
+      </w:pPr>
+      <w:r>
+        <w:rPr>
+          <w:i/>
+        </w:rPr>
+        <w:t>Index.html</w:t>
+      </w:r>
+      <w:r>
+        <w:t xml:space="preserve"> with the ng angular pref</w:t>
+      </w:r>
+      <w:r>
+        <w:t>i</w:t>
+      </w:r>
+      <w:r>
+        <w:t xml:space="preserve">x </w:t>
+      </w:r>
+      <w:r>
+        <w:t>on the application and the html view</w:t>
+      </w:r>
+    </w:p>
+    <w:p>
+      <w:pPr>
+        <w:pStyle w:val="ListParagraph"/>
+        <w:numPr>
+          <w:ilvl w:val="0"/>
+          <w:numId w:val="3"/>
+        </w:numPr>
+      </w:pPr>
+      <w:r>
+        <w:t xml:space="preserve">View files have an associated </w:t>
+      </w:r>
+      <w:proofErr w:type="spellStart"/>
+      <w:r>
+        <w:t>productListView</w:t>
+      </w:r>
+      <w:proofErr w:type="spellEnd"/>
+      <w:r>
+        <w:t xml:space="preserve"> Controller </w:t>
+      </w:r>
+      <w:r>
+        <w:t>and manages the model</w:t>
+      </w:r>
+    </w:p>
+    <w:p>
+      <w:bookmarkStart w:id="0" w:name="_GoBack"/>
+      <w:bookmarkEnd w:id="0"/>
+      <w:r>
+        <w:rPr>
+          <w:noProof/>
+          <w:lang w:eastAsia="en-GB"/>
+        </w:rPr>
+        <w:lastRenderedPageBreak/>
+        <w:drawing>
+          <wp:inline distT="0" distB="0" distL="0" distR="0">
+            <wp:extent cx="3870356" cy="2539465"/>
+            <wp:effectExtent l="0" t="0" r="0" b="0"/>
+            <wp:docPr id="7" name="Picture 7"/>
+            <wp:cNvGraphicFramePr>
+              <a:graphicFrameLocks xmlns:a="http://schemas.openxmlformats.org/drawingml/2006/main" noChangeAspect="1"/>
+            </wp:cNvGraphicFramePr>
+            <a:graphic xmlns:a="http://schemas.openxmlformats.org/drawingml/2006/main">
+              <a:graphicData uri="http://schemas.openxmlformats.org/drawingml/2006/picture">
+                <pic:pic xmlns:pic="http://schemas.openxmlformats.org/drawingml/2006/picture">
+                  <pic:nvPicPr>
+                    <pic:cNvPr id="0" name="Picture 1"/>
+                    <pic:cNvPicPr>
+                      <a:picLocks noChangeAspect="1" noChangeArrowheads="1"/>
+                    </pic:cNvPicPr>
+                  </pic:nvPicPr>
+                  <pic:blipFill>
+                    <a:blip r:embed="rId11" cstate="print">
+                      <a:extLst>
+                        <a:ext uri="{28A0092B-C50C-407E-A947-70E740481C1C}">
+                          <a14:useLocalDpi xmlns:a14="http://schemas.microsoft.com/office/drawing/2010/main" val="0"/>
+                        </a:ext>
+                      </a:extLst>
+                    </a:blip>
+                    <a:srcRect/>
+                    <a:stretch>
+                      <a:fillRect/>
+                    </a:stretch>
+                  </pic:blipFill>
+                  <pic:spPr bwMode="auto">
+                    <a:xfrm>
+                      <a:off x="0" y="0"/>
+                      <a:ext cx="3879835" cy="2545684"/>
+                    </a:xfrm>
+                    <a:prstGeom prst="rect">
+                      <a:avLst/>
+                    </a:prstGeom>
+                    <a:noFill/>
+                    <a:ln>
+                      <a:noFill/>
+                    </a:ln>
+                  </pic:spPr>
+                </pic:pic>
+              </a:graphicData>
+            </a:graphic>
+          </wp:inline>
+        </w:drawing>
+      </w:r>
+    </w:p>
     <w:sectPr>
       <w:pgSz w:w="11906" w:h="16838"/>
       <w:pgMar w:top="1440" w:right="1440" w:bottom="1440" w:left="1440" w:header="708" w:footer="708" w:gutter="0"/>
@@ -677,6 +847,119 @@
 <file path=word/numbering.xml><?xml version="1.0" encoding="utf-8"?>
 <w:numbering xmlns:wpc="http://schemas.microsoft.com/office/word/2010/wordprocessingCanvas" xmlns:cx="http://schemas.microsoft.com/office/drawing/2014/chartex" xmlns:cx1="http://schemas.microsoft.com/office/drawing/2015/9/8/chartex" xmlns:cx2="http://schemas.microsoft.com/office/drawing/2015/10/21/chartex" xmlns:mc="http://schemas.openxmlformats.org/markup-compatibility/2006" xmlns:o="urn:schemas-microsoft-com:office:office" xmlns:r="http://schemas.openxmlformats.org/officeDocument/2006/relationships" xmlns:m="http://schemas.openxmlformats.org/officeDocument/2006/math" xmlns:v="urn:schemas-microsoft-com:vml" xmlns:wp14="http://schemas.microsoft.com/office/word/2010/wordprocessingDrawing" xmlns:wp="http://schemas.openxmlformats.org/drawingml/2006/wordprocessingDrawing" xmlns:w10="urn:schemas-microsoft-com:office:word" xmlns:w="http://schemas.openxmlformats.org/wordprocessingml/2006/main" xmlns:w14="http://schemas.microsoft.com/office/word/2010/wordml" xmlns:w15="http://schemas.microsoft.com/office/word/2012/wordml" xmlns:w16se="http://schemas.microsoft.com/office/word/2015/wordml/symex" xmlns:wpg="http://schemas.microsoft.com/office/word/2010/wordprocessingGroup" xmlns:wpi="http://schemas.microsoft.com/office/word/2010/wordprocessingInk" xmlns:wne="http://schemas.microsoft.com/office/word/2006/wordml" xmlns:wps="http://schemas.microsoft.com/office/word/2010/wordprocessingShape" mc:Ignorable="w14 w15 w16se wp14">
   <w:abstractNum w:abstractNumId="0" w15:restartNumberingAfterBreak="0">
+    <w:nsid w:val="1F3E3A07"/>
+    <w:multiLevelType w:val="hybridMultilevel"/>
+    <w:tmpl w:val="BAD89058"/>
+    <w:lvl w:ilvl="0" w:tplc="08090003">
+      <w:start w:val="1"/>
+      <w:numFmt w:val="bullet"/>
+      <w:lvlText w:val="o"/>
+      <w:lvlJc w:val="left"/>
+      <w:pPr>
+        <w:ind w:left="720" w:hanging="360"/>
+      </w:pPr>
+      <w:rPr>
+        <w:rFonts w:ascii="Courier New" w:hAnsi="Courier New" w:cs="Courier New" w:hint="default"/>
+      </w:rPr>
+    </w:lvl>
+    <w:lvl w:ilvl="1" w:tplc="08090003" w:tentative="1">
+      <w:start w:val="1"/>
+      <w:numFmt w:val="bullet"/>
+      <w:lvlText w:val="o"/>
+      <w:lvlJc w:val="left"/>
+      <w:pPr>
+        <w:ind w:left="1440" w:hanging="360"/>
+      </w:pPr>
+      <w:rPr>
+        <w:rFonts w:ascii="Courier New" w:hAnsi="Courier New" w:cs="Courier New" w:hint="default"/>
+      </w:rPr>
+    </w:lvl>
+    <w:lvl w:ilvl="2" w:tplc="08090005" w:tentative="1">
+      <w:start w:val="1"/>
+      <w:numFmt w:val="bullet"/>
+      <w:lvlText w:val=""/>
+      <w:lvlJc w:val="left"/>
+      <w:pPr>
+        <w:ind w:left="2160" w:hanging="360"/>
+      </w:pPr>
+      <w:rPr>
+        <w:rFonts w:ascii="Wingdings" w:hAnsi="Wingdings" w:hint="default"/>
+      </w:rPr>
+    </w:lvl>
+    <w:lvl w:ilvl="3" w:tplc="08090001" w:tentative="1">
+      <w:start w:val="1"/>
+      <w:numFmt w:val="bullet"/>
+      <w:lvlText w:val=""/>
+      <w:lvlJc w:val="left"/>
+      <w:pPr>
+        <w:ind w:left="2880" w:hanging="360"/>
+      </w:pPr>
+      <w:rPr>
+        <w:rFonts w:ascii="Symbol" w:hAnsi="Symbol" w:hint="default"/>
+      </w:rPr>
+    </w:lvl>
+    <w:lvl w:ilvl="4" w:tplc="08090003" w:tentative="1">
+      <w:start w:val="1"/>
+      <w:numFmt w:val="bullet"/>
+      <w:lvlText w:val="o"/>
+      <w:lvlJc w:val="left"/>
+      <w:pPr>
+        <w:ind w:left="3600" w:hanging="360"/>
+      </w:pPr>
+      <w:rPr>
+        <w:rFonts w:ascii="Courier New" w:hAnsi="Courier New" w:cs="Courier New" w:hint="default"/>
+      </w:rPr>
+    </w:lvl>
+    <w:lvl w:ilvl="5" w:tplc="08090005" w:tentative="1">
+      <w:start w:val="1"/>
+      <w:numFmt w:val="bullet"/>
+      <w:lvlText w:val=""/>
+      <w:lvlJc w:val="left"/>
+      <w:pPr>
+        <w:ind w:left="4320" w:hanging="360"/>
+      </w:pPr>
+      <w:rPr>
+        <w:rFonts w:ascii="Wingdings" w:hAnsi="Wingdings" w:hint="default"/>
+      </w:rPr>
+    </w:lvl>
+    <w:lvl w:ilvl="6" w:tplc="08090001" w:tentative="1">
+      <w:start w:val="1"/>
+      <w:numFmt w:val="bullet"/>
+      <w:lvlText w:val=""/>
+      <w:lvlJc w:val="left"/>
+      <w:pPr>
+        <w:ind w:left="5040" w:hanging="360"/>
+      </w:pPr>
+      <w:rPr>
+        <w:rFonts w:ascii="Symbol" w:hAnsi="Symbol" w:hint="default"/>
+      </w:rPr>
+    </w:lvl>
+    <w:lvl w:ilvl="7" w:tplc="08090003" w:tentative="1">
+      <w:start w:val="1"/>
+      <w:numFmt w:val="bullet"/>
+      <w:lvlText w:val="o"/>
+      <w:lvlJc w:val="left"/>
+      <w:pPr>
+        <w:ind w:left="5760" w:hanging="360"/>
+      </w:pPr>
+      <w:rPr>
+        <w:rFonts w:ascii="Courier New" w:hAnsi="Courier New" w:cs="Courier New" w:hint="default"/>
+      </w:rPr>
+    </w:lvl>
+    <w:lvl w:ilvl="8" w:tplc="08090005" w:tentative="1">
+      <w:start w:val="1"/>
+      <w:numFmt w:val="bullet"/>
+      <w:lvlText w:val=""/>
+      <w:lvlJc w:val="left"/>
+      <w:pPr>
+        <w:ind w:left="6480" w:hanging="360"/>
+      </w:pPr>
+      <w:rPr>
+        <w:rFonts w:ascii="Wingdings" w:hAnsi="Wingdings" w:hint="default"/>
+      </w:rPr>
+    </w:lvl>
+  </w:abstractNum>
+  <w:abstractNum w:abstractNumId="1" w15:restartNumberingAfterBreak="0">
     <w:nsid w:val="2D1702E2"/>
     <w:multiLevelType w:val="hybridMultilevel"/>
     <w:tmpl w:val="CEB45016"/>
@@ -789,7 +1072,7 @@
       </w:rPr>
     </w:lvl>
   </w:abstractNum>
-  <w:abstractNum w:abstractNumId="1" w15:restartNumberingAfterBreak="0">
+  <w:abstractNum w:abstractNumId="2" w15:restartNumberingAfterBreak="0">
     <w:nsid w:val="4351398F"/>
     <w:multiLevelType w:val="hybridMultilevel"/>
     <w:tmpl w:val="E2DA40C0"/>
@@ -903,10 +1186,13 @@
     </w:lvl>
   </w:abstractNum>
   <w:num w:numId="1">
-    <w:abstractNumId w:val="0"/>
+    <w:abstractNumId w:val="1"/>
   </w:num>
   <w:num w:numId="2">
-    <w:abstractNumId w:val="1"/>
+    <w:abstractNumId w:val="2"/>
+  </w:num>
+  <w:num w:numId="3">
+    <w:abstractNumId w:val="0"/>
   </w:num>
 </w:numbering>
 </file>

</xml_diff>

<commit_message>
Anatomy of an ASP.NET Web API Service
</commit_message>
<xml_diff>
--- a/documents/Angular front to back.docx
+++ b/documents/Angular front to back.docx
@@ -2,16 +2,1018 @@
 <file path=word/document.xml><?xml version="1.0" encoding="utf-8"?>
 <w:document xmlns:wpc="http://schemas.microsoft.com/office/word/2010/wordprocessingCanvas" xmlns:cx="http://schemas.microsoft.com/office/drawing/2014/chartex" xmlns:cx1="http://schemas.microsoft.com/office/drawing/2015/9/8/chartex" xmlns:cx2="http://schemas.microsoft.com/office/drawing/2015/10/21/chartex" xmlns:mc="http://schemas.openxmlformats.org/markup-compatibility/2006" xmlns:o="urn:schemas-microsoft-com:office:office" xmlns:r="http://schemas.openxmlformats.org/officeDocument/2006/relationships" xmlns:m="http://schemas.openxmlformats.org/officeDocument/2006/math" xmlns:v="urn:schemas-microsoft-com:vml" xmlns:wp14="http://schemas.microsoft.com/office/word/2010/wordprocessingDrawing" xmlns:wp="http://schemas.openxmlformats.org/drawingml/2006/wordprocessingDrawing" xmlns:w10="urn:schemas-microsoft-com:office:word" xmlns:w="http://schemas.openxmlformats.org/wordprocessingml/2006/main" xmlns:w14="http://schemas.microsoft.com/office/word/2010/wordml" xmlns:w15="http://schemas.microsoft.com/office/word/2012/wordml" xmlns:w16se="http://schemas.microsoft.com/office/word/2015/wordml/symex" xmlns:wpg="http://schemas.microsoft.com/office/word/2010/wordprocessingGroup" xmlns:wpi="http://schemas.microsoft.com/office/word/2010/wordprocessingInk" xmlns:wne="http://schemas.microsoft.com/office/word/2006/wordml" xmlns:wps="http://schemas.microsoft.com/office/word/2010/wordprocessingShape" mc:Ignorable="w14 w15 w16se wp14">
   <w:body>
+    <w:sdt>
+      <w:sdtPr>
+        <w:id w:val="-1521233049"/>
+        <w:docPartObj>
+          <w:docPartGallery w:val="Cover Pages"/>
+          <w:docPartUnique/>
+        </w:docPartObj>
+      </w:sdtPr>
+      <w:sdtContent>
+        <w:p>
+          <w:r>
+            <w:rPr>
+              <w:noProof/>
+              <w:lang w:eastAsia="en-GB"/>
+            </w:rPr>
+            <mc:AlternateContent>
+              <mc:Choice Requires="wpg">
+                <w:drawing>
+                  <wp:anchor distT="0" distB="0" distL="114300" distR="114300" simplePos="0" relativeHeight="251662336" behindDoc="0" locked="0" layoutInCell="1" allowOverlap="1">
+                    <wp:simplePos x="0" y="0"/>
+                    <wp:positionH relativeFrom="page">
+                      <wp:align>center</wp:align>
+                    </wp:positionH>
+                    <mc:AlternateContent>
+                      <mc:Choice Requires="wp14">
+                        <wp:positionV relativeFrom="page">
+                          <wp14:pctPosVOffset>2300</wp14:pctPosVOffset>
+                        </wp:positionV>
+                      </mc:Choice>
+                      <mc:Fallback>
+                        <wp:positionV relativeFrom="page">
+                          <wp:posOffset>245745</wp:posOffset>
+                        </wp:positionV>
+                      </mc:Fallback>
+                    </mc:AlternateContent>
+                    <wp:extent cx="7315200" cy="1215391"/>
+                    <wp:effectExtent l="0" t="0" r="1270" b="1905"/>
+                    <wp:wrapNone/>
+                    <wp:docPr id="149" name="Group 149"/>
+                    <wp:cNvGraphicFramePr/>
+                    <a:graphic xmlns:a="http://schemas.openxmlformats.org/drawingml/2006/main">
+                      <a:graphicData uri="http://schemas.microsoft.com/office/word/2010/wordprocessingGroup">
+                        <wpg:wgp>
+                          <wpg:cNvGrpSpPr/>
+                          <wpg:grpSpPr>
+                            <a:xfrm>
+                              <a:off x="0" y="0"/>
+                              <a:ext cx="7315200" cy="1215391"/>
+                              <a:chOff x="0" y="-1"/>
+                              <a:chExt cx="7315200" cy="1216153"/>
+                            </a:xfrm>
+                          </wpg:grpSpPr>
+                          <wps:wsp>
+                            <wps:cNvPr id="150" name="Rectangle 51"/>
+                            <wps:cNvSpPr/>
+                            <wps:spPr>
+                              <a:xfrm>
+                                <a:off x="0" y="-1"/>
+                                <a:ext cx="7315200" cy="1130373"/>
+                              </a:xfrm>
+                              <a:custGeom>
+                                <a:avLst/>
+                                <a:gdLst>
+                                  <a:gd name="connsiteX0" fmla="*/ 0 w 7312660"/>
+                                  <a:gd name="connsiteY0" fmla="*/ 0 h 1215390"/>
+                                  <a:gd name="connsiteX1" fmla="*/ 7312660 w 7312660"/>
+                                  <a:gd name="connsiteY1" fmla="*/ 0 h 1215390"/>
+                                  <a:gd name="connsiteX2" fmla="*/ 7312660 w 7312660"/>
+                                  <a:gd name="connsiteY2" fmla="*/ 1215390 h 1215390"/>
+                                  <a:gd name="connsiteX3" fmla="*/ 0 w 7312660"/>
+                                  <a:gd name="connsiteY3" fmla="*/ 1215390 h 1215390"/>
+                                  <a:gd name="connsiteX4" fmla="*/ 0 w 7312660"/>
+                                  <a:gd name="connsiteY4" fmla="*/ 0 h 1215390"/>
+                                  <a:gd name="connsiteX0" fmla="*/ 0 w 7312660"/>
+                                  <a:gd name="connsiteY0" fmla="*/ 0 h 1215390"/>
+                                  <a:gd name="connsiteX1" fmla="*/ 7312660 w 7312660"/>
+                                  <a:gd name="connsiteY1" fmla="*/ 0 h 1215390"/>
+                                  <a:gd name="connsiteX2" fmla="*/ 7312660 w 7312660"/>
+                                  <a:gd name="connsiteY2" fmla="*/ 1215390 h 1215390"/>
+                                  <a:gd name="connsiteX3" fmla="*/ 3667125 w 7312660"/>
+                                  <a:gd name="connsiteY3" fmla="*/ 1209675 h 1215390"/>
+                                  <a:gd name="connsiteX4" fmla="*/ 0 w 7312660"/>
+                                  <a:gd name="connsiteY4" fmla="*/ 1215390 h 1215390"/>
+                                  <a:gd name="connsiteX5" fmla="*/ 0 w 7312660"/>
+                                  <a:gd name="connsiteY5" fmla="*/ 0 h 1215390"/>
+                                  <a:gd name="connsiteX0" fmla="*/ 0 w 7312660"/>
+                                  <a:gd name="connsiteY0" fmla="*/ 0 h 1215390"/>
+                                  <a:gd name="connsiteX1" fmla="*/ 7312660 w 7312660"/>
+                                  <a:gd name="connsiteY1" fmla="*/ 0 h 1215390"/>
+                                  <a:gd name="connsiteX2" fmla="*/ 7312660 w 7312660"/>
+                                  <a:gd name="connsiteY2" fmla="*/ 1215390 h 1215390"/>
+                                  <a:gd name="connsiteX3" fmla="*/ 3619500 w 7312660"/>
+                                  <a:gd name="connsiteY3" fmla="*/ 733425 h 1215390"/>
+                                  <a:gd name="connsiteX4" fmla="*/ 0 w 7312660"/>
+                                  <a:gd name="connsiteY4" fmla="*/ 1215390 h 1215390"/>
+                                  <a:gd name="connsiteX5" fmla="*/ 0 w 7312660"/>
+                                  <a:gd name="connsiteY5" fmla="*/ 0 h 1215390"/>
+                                  <a:gd name="connsiteX0" fmla="*/ 0 w 7312660"/>
+                                  <a:gd name="connsiteY0" fmla="*/ 0 h 1215390"/>
+                                  <a:gd name="connsiteX1" fmla="*/ 7312660 w 7312660"/>
+                                  <a:gd name="connsiteY1" fmla="*/ 0 h 1215390"/>
+                                  <a:gd name="connsiteX2" fmla="*/ 7312660 w 7312660"/>
+                                  <a:gd name="connsiteY2" fmla="*/ 1129665 h 1215390"/>
+                                  <a:gd name="connsiteX3" fmla="*/ 3619500 w 7312660"/>
+                                  <a:gd name="connsiteY3" fmla="*/ 733425 h 1215390"/>
+                                  <a:gd name="connsiteX4" fmla="*/ 0 w 7312660"/>
+                                  <a:gd name="connsiteY4" fmla="*/ 1215390 h 1215390"/>
+                                  <a:gd name="connsiteX5" fmla="*/ 0 w 7312660"/>
+                                  <a:gd name="connsiteY5" fmla="*/ 0 h 1215390"/>
+                                  <a:gd name="connsiteX0" fmla="*/ 9525 w 7322185"/>
+                                  <a:gd name="connsiteY0" fmla="*/ 0 h 1129665"/>
+                                  <a:gd name="connsiteX1" fmla="*/ 7322185 w 7322185"/>
+                                  <a:gd name="connsiteY1" fmla="*/ 0 h 1129665"/>
+                                  <a:gd name="connsiteX2" fmla="*/ 7322185 w 7322185"/>
+                                  <a:gd name="connsiteY2" fmla="*/ 1129665 h 1129665"/>
+                                  <a:gd name="connsiteX3" fmla="*/ 3629025 w 7322185"/>
+                                  <a:gd name="connsiteY3" fmla="*/ 733425 h 1129665"/>
+                                  <a:gd name="connsiteX4" fmla="*/ 0 w 7322185"/>
+                                  <a:gd name="connsiteY4" fmla="*/ 1091565 h 1129665"/>
+                                  <a:gd name="connsiteX5" fmla="*/ 9525 w 7322185"/>
+                                  <a:gd name="connsiteY5" fmla="*/ 0 h 1129665"/>
+                                  <a:gd name="connsiteX0" fmla="*/ 0 w 7312660"/>
+                                  <a:gd name="connsiteY0" fmla="*/ 0 h 1129665"/>
+                                  <a:gd name="connsiteX1" fmla="*/ 7312660 w 7312660"/>
+                                  <a:gd name="connsiteY1" fmla="*/ 0 h 1129665"/>
+                                  <a:gd name="connsiteX2" fmla="*/ 7312660 w 7312660"/>
+                                  <a:gd name="connsiteY2" fmla="*/ 1129665 h 1129665"/>
+                                  <a:gd name="connsiteX3" fmla="*/ 3619500 w 7312660"/>
+                                  <a:gd name="connsiteY3" fmla="*/ 733425 h 1129665"/>
+                                  <a:gd name="connsiteX4" fmla="*/ 0 w 7312660"/>
+                                  <a:gd name="connsiteY4" fmla="*/ 1091565 h 1129665"/>
+                                  <a:gd name="connsiteX5" fmla="*/ 0 w 7312660"/>
+                                  <a:gd name="connsiteY5" fmla="*/ 0 h 1129665"/>
+                                </a:gdLst>
+                                <a:ahLst/>
+                                <a:cxnLst>
+                                  <a:cxn ang="0">
+                                    <a:pos x="connsiteX0" y="connsiteY0"/>
+                                  </a:cxn>
+                                  <a:cxn ang="0">
+                                    <a:pos x="connsiteX1" y="connsiteY1"/>
+                                  </a:cxn>
+                                  <a:cxn ang="0">
+                                    <a:pos x="connsiteX2" y="connsiteY2"/>
+                                  </a:cxn>
+                                  <a:cxn ang="0">
+                                    <a:pos x="connsiteX3" y="connsiteY3"/>
+                                  </a:cxn>
+                                  <a:cxn ang="0">
+                                    <a:pos x="connsiteX4" y="connsiteY4"/>
+                                  </a:cxn>
+                                  <a:cxn ang="0">
+                                    <a:pos x="connsiteX5" y="connsiteY5"/>
+                                  </a:cxn>
+                                </a:cxnLst>
+                                <a:rect l="l" t="t" r="r" b="b"/>
+                                <a:pathLst>
+                                  <a:path w="7312660" h="1129665">
+                                    <a:moveTo>
+                                      <a:pt x="0" y="0"/>
+                                    </a:moveTo>
+                                    <a:lnTo>
+                                      <a:pt x="7312660" y="0"/>
+                                    </a:lnTo>
+                                    <a:lnTo>
+                                      <a:pt x="7312660" y="1129665"/>
+                                    </a:lnTo>
+                                    <a:lnTo>
+                                      <a:pt x="3619500" y="733425"/>
+                                    </a:lnTo>
+                                    <a:lnTo>
+                                      <a:pt x="0" y="1091565"/>
+                                    </a:lnTo>
+                                    <a:lnTo>
+                                      <a:pt x="0" y="0"/>
+                                    </a:lnTo>
+                                    <a:close/>
+                                  </a:path>
+                                </a:pathLst>
+                              </a:custGeom>
+                              <a:ln>
+                                <a:noFill/>
+                              </a:ln>
+                            </wps:spPr>
+                            <wps:style>
+                              <a:lnRef idx="2">
+                                <a:schemeClr val="accent1">
+                                  <a:shade val="50000"/>
+                                </a:schemeClr>
+                              </a:lnRef>
+                              <a:fillRef idx="1">
+                                <a:schemeClr val="accent1"/>
+                              </a:fillRef>
+                              <a:effectRef idx="0">
+                                <a:schemeClr val="accent1"/>
+                              </a:effectRef>
+                              <a:fontRef idx="minor">
+                                <a:schemeClr val="lt1"/>
+                              </a:fontRef>
+                            </wps:style>
+                            <wps:bodyPr rot="0" spcFirstLastPara="0" vertOverflow="overflow" horzOverflow="overflow" vert="horz" wrap="square" lIns="91440" tIns="45720" rIns="91440" bIns="45720" numCol="1" spcCol="0" rtlCol="0" fromWordArt="0" anchor="ctr" anchorCtr="0" forceAA="0" compatLnSpc="1">
+                              <a:prstTxWarp prst="textNoShape">
+                                <a:avLst/>
+                              </a:prstTxWarp>
+                              <a:noAutofit/>
+                            </wps:bodyPr>
+                          </wps:wsp>
+                          <wps:wsp>
+                            <wps:cNvPr id="151" name="Rectangle 151"/>
+                            <wps:cNvSpPr/>
+                            <wps:spPr>
+                              <a:xfrm>
+                                <a:off x="0" y="0"/>
+                                <a:ext cx="7315200" cy="1216152"/>
+                              </a:xfrm>
+                              <a:prstGeom prst="rect">
+                                <a:avLst/>
+                              </a:prstGeom>
+                              <a:blipFill>
+                                <a:blip r:embed="rId6"/>
+                                <a:stretch>
+                                  <a:fillRect r="-7574"/>
+                                </a:stretch>
+                              </a:blipFill>
+                              <a:ln>
+                                <a:noFill/>
+                              </a:ln>
+                            </wps:spPr>
+                            <wps:style>
+                              <a:lnRef idx="2">
+                                <a:schemeClr val="accent1">
+                                  <a:shade val="50000"/>
+                                </a:schemeClr>
+                              </a:lnRef>
+                              <a:fillRef idx="1">
+                                <a:schemeClr val="accent1"/>
+                              </a:fillRef>
+                              <a:effectRef idx="0">
+                                <a:schemeClr val="accent1"/>
+                              </a:effectRef>
+                              <a:fontRef idx="minor">
+                                <a:schemeClr val="lt1"/>
+                              </a:fontRef>
+                            </wps:style>
+                            <wps:bodyPr rot="0" spcFirstLastPara="0" vertOverflow="overflow" horzOverflow="overflow" vert="horz" wrap="square" lIns="91440" tIns="45720" rIns="91440" bIns="45720" numCol="1" spcCol="0" rtlCol="0" fromWordArt="0" anchor="ctr" anchorCtr="0" forceAA="0" compatLnSpc="1">
+                              <a:prstTxWarp prst="textNoShape">
+                                <a:avLst/>
+                              </a:prstTxWarp>
+                              <a:noAutofit/>
+                            </wps:bodyPr>
+                          </wps:wsp>
+                        </wpg:wgp>
+                      </a:graphicData>
+                    </a:graphic>
+                    <wp14:sizeRelH relativeFrom="page">
+                      <wp14:pctWidth>94100</wp14:pctWidth>
+                    </wp14:sizeRelH>
+                    <wp14:sizeRelV relativeFrom="page">
+                      <wp14:pctHeight>12100</wp14:pctHeight>
+                    </wp14:sizeRelV>
+                  </wp:anchor>
+                </w:drawing>
+              </mc:Choice>
+              <mc:Fallback>
+                <w:pict>
+                  <v:group w14:anchorId="36283C91" id="Group 149" o:spid="_x0000_s1026" style="position:absolute;margin-left:0;margin-top:0;width:8in;height:95.7pt;z-index:251662336;mso-width-percent:941;mso-height-percent:121;mso-top-percent:23;mso-position-horizontal:center;mso-position-horizontal-relative:page;mso-position-vertical-relative:page;mso-width-percent:941;mso-height-percent:121;mso-top-percent:23" coordorigin="" coordsize="73152,12161" o:gfxdata="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">
+                    <v:shape id="Rectangle 51" o:spid="_x0000_s1027" style="position:absolute;width:73152;height:11303;visibility:visible;mso-wrap-style:square;v-text-anchor:middle" coordsize="7312660,1129665" o:gfxdata="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" path="m,l7312660,r,1129665l3619500,733425,,1091565,,xe" fillcolor="#5b9bd5 [3204]" stroked="f" strokeweight="1pt">
+                      <v:stroke joinstyle="miter"/>
+                      <v:path arrowok="t" o:connecttype="custom" o:connectlocs="0,0;7315200,0;7315200,1130373;3620757,733885;0,1092249;0,0" o:connectangles="0,0,0,0,0,0"/>
+                    </v:shape>
+                    <v:rect id="Rectangle 151" o:spid="_x0000_s1028" style="position:absolute;width:73152;height:12161;visibility:visible;mso-wrap-style:square;v-text-anchor:middle" o:gfxdata="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" stroked="f" strokeweight="1pt">
+                      <v:fill r:id="rId7" o:title="" recolor="t" rotate="t" type="frame"/>
+                    </v:rect>
+                    <w10:wrap anchorx="page" anchory="page"/>
+                  </v:group>
+                </w:pict>
+              </mc:Fallback>
+            </mc:AlternateContent>
+          </w:r>
+          <w:r>
+            <w:rPr>
+              <w:noProof/>
+              <w:lang w:eastAsia="en-GB"/>
+            </w:rPr>
+            <mc:AlternateContent>
+              <mc:Choice Requires="wps">
+                <w:drawing>
+                  <wp:anchor distT="0" distB="0" distL="114300" distR="114300" simplePos="0" relativeHeight="251660288" behindDoc="0" locked="0" layoutInCell="1" allowOverlap="1">
+                    <wp:simplePos x="0" y="0"/>
+                    <wp:positionH relativeFrom="page">
+                      <wp:align>center</wp:align>
+                    </wp:positionH>
+                    <mc:AlternateContent>
+                      <mc:Choice Requires="wp14">
+                        <wp:positionV relativeFrom="page">
+                          <wp14:pctPosVOffset>81800</wp14:pctPosVOffset>
+                        </wp:positionV>
+                      </mc:Choice>
+                      <mc:Fallback>
+                        <wp:positionV relativeFrom="page">
+                          <wp:posOffset>8745855</wp:posOffset>
+                        </wp:positionV>
+                      </mc:Fallback>
+                    </mc:AlternateContent>
+                    <wp:extent cx="7315200" cy="914400"/>
+                    <wp:effectExtent l="0" t="0" r="0" b="8255"/>
+                    <wp:wrapSquare wrapText="bothSides"/>
+                    <wp:docPr id="152" name="Text Box 152"/>
+                    <wp:cNvGraphicFramePr/>
+                    <a:graphic xmlns:a="http://schemas.openxmlformats.org/drawingml/2006/main">
+                      <a:graphicData uri="http://schemas.microsoft.com/office/word/2010/wordprocessingShape">
+                        <wps:wsp>
+                          <wps:cNvSpPr txBox="1"/>
+                          <wps:spPr>
+                            <a:xfrm>
+                              <a:off x="0" y="0"/>
+                              <a:ext cx="7315200" cy="914400"/>
+                            </a:xfrm>
+                            <a:prstGeom prst="rect">
+                              <a:avLst/>
+                            </a:prstGeom>
+                            <a:noFill/>
+                            <a:ln w="6350">
+                              <a:noFill/>
+                            </a:ln>
+                            <a:effectLst/>
+                          </wps:spPr>
+                          <wps:style>
+                            <a:lnRef idx="0">
+                              <a:schemeClr val="accent1"/>
+                            </a:lnRef>
+                            <a:fillRef idx="0">
+                              <a:schemeClr val="accent1"/>
+                            </a:fillRef>
+                            <a:effectRef idx="0">
+                              <a:schemeClr val="accent1"/>
+                            </a:effectRef>
+                            <a:fontRef idx="minor">
+                              <a:schemeClr val="dk1"/>
+                            </a:fontRef>
+                          </wps:style>
+                          <wps:txbx>
+                            <w:txbxContent>
+                              <w:sdt>
+                                <w:sdtPr>
+                                  <w:rPr>
+                                    <w:color w:val="595959" w:themeColor="text1" w:themeTint="A6"/>
+                                    <w:sz w:val="28"/>
+                                    <w:szCs w:val="28"/>
+                                  </w:rPr>
+                                  <w:alias w:val="Author"/>
+                                  <w:tag w:val=""/>
+                                  <w:id w:val="789243997"/>
+                                  <w:dataBinding w:prefixMappings="xmlns:ns0='http://purl.org/dc/elements/1.1/' xmlns:ns1='http://schemas.openxmlformats.org/package/2006/metadata/core-properties' " w:xpath="/ns1:coreProperties[1]/ns0:creator[1]" w:storeItemID="{6C3C8BC8-F283-45AE-878A-BAB7291924A1}"/>
+                                  <w:text/>
+                                </w:sdtPr>
+                                <w:sdtContent>
+                                  <w:p>
+                                    <w:pPr>
+                                      <w:pStyle w:val="NoSpacing"/>
+                                      <w:jc w:val="right"/>
+                                      <w:rPr>
+                                        <w:color w:val="595959" w:themeColor="text1" w:themeTint="A6"/>
+                                        <w:sz w:val="28"/>
+                                        <w:szCs w:val="28"/>
+                                      </w:rPr>
+                                    </w:pPr>
+                                    <w:r>
+                                      <w:rPr>
+                                        <w:color w:val="595959" w:themeColor="text1" w:themeTint="A6"/>
+                                        <w:sz w:val="28"/>
+                                        <w:szCs w:val="28"/>
+                                      </w:rPr>
+                                      <w:t>Vincent Farah</w:t>
+                                    </w:r>
+                                  </w:p>
+                                </w:sdtContent>
+                              </w:sdt>
+                              <w:p>
+                                <w:pPr>
+                                  <w:pStyle w:val="NoSpacing"/>
+                                  <w:jc w:val="right"/>
+                                  <w:rPr>
+                                    <w:color w:val="595959" w:themeColor="text1" w:themeTint="A6"/>
+                                    <w:sz w:val="18"/>
+                                    <w:szCs w:val="18"/>
+                                  </w:rPr>
+                                </w:pPr>
+                                <w:sdt>
+                                  <w:sdtPr>
+                                    <w:rPr>
+                                      <w:color w:val="595959" w:themeColor="text1" w:themeTint="A6"/>
+                                      <w:sz w:val="18"/>
+                                      <w:szCs w:val="18"/>
+                                    </w:rPr>
+                                    <w:alias w:val="Email"/>
+                                    <w:tag w:val="Email"/>
+                                    <w:id w:val="942260680"/>
+                                    <w:showingPlcHdr/>
+                                    <w:dataBinding w:prefixMappings="xmlns:ns0='http://schemas.microsoft.com/office/2006/coverPageProps' " w:xpath="/ns0:CoverPageProperties[1]/ns0:CompanyEmail[1]" w:storeItemID="{55AF091B-3C7A-41E3-B477-F2FDAA23CFDA}"/>
+                                    <w:text/>
+                                  </w:sdtPr>
+                                  <w:sdtContent>
+                                    <w:r>
+                                      <w:rPr>
+                                        <w:color w:val="595959" w:themeColor="text1" w:themeTint="A6"/>
+                                        <w:sz w:val="18"/>
+                                        <w:szCs w:val="18"/>
+                                      </w:rPr>
+                                      <w:t xml:space="preserve">     </w:t>
+                                    </w:r>
+                                  </w:sdtContent>
+                                </w:sdt>
+                              </w:p>
+                            </w:txbxContent>
+                          </wps:txbx>
+                          <wps:bodyPr rot="0" spcFirstLastPara="0" vertOverflow="overflow" horzOverflow="overflow" vert="horz" wrap="square" lIns="1600200" tIns="0" rIns="685800" bIns="0" numCol="1" spcCol="0" rtlCol="0" fromWordArt="0" anchor="b" anchorCtr="0" forceAA="0" compatLnSpc="1">
+                            <a:prstTxWarp prst="textNoShape">
+                              <a:avLst/>
+                            </a:prstTxWarp>
+                            <a:noAutofit/>
+                          </wps:bodyPr>
+                        </wps:wsp>
+                      </a:graphicData>
+                    </a:graphic>
+                    <wp14:sizeRelH relativeFrom="page">
+                      <wp14:pctWidth>94100</wp14:pctWidth>
+                    </wp14:sizeRelH>
+                    <wp14:sizeRelV relativeFrom="page">
+                      <wp14:pctHeight>9200</wp14:pctHeight>
+                    </wp14:sizeRelV>
+                  </wp:anchor>
+                </w:drawing>
+              </mc:Choice>
+              <mc:Fallback>
+                <w:pict>
+                  <v:shapetype id="_x0000_t202" coordsize="21600,21600" o:spt="202" path="m,l,21600r21600,l21600,xe">
+                    <v:stroke joinstyle="miter"/>
+                    <v:path gradientshapeok="t" o:connecttype="rect"/>
+                  </v:shapetype>
+                  <v:shape id="Text Box 152" o:spid="_x0000_s1026" type="#_x0000_t202" style="position:absolute;margin-left:0;margin-top:0;width:8in;height:1in;z-index:251660288;visibility:visible;mso-wrap-style:square;mso-width-percent:941;mso-height-percent:92;mso-top-percent:818;mso-wrap-distance-left:9pt;mso-wrap-distance-top:0;mso-wrap-distance-right:9pt;mso-wrap-distance-bottom:0;mso-position-horizontal:center;mso-position-horizontal-relative:page;mso-position-vertical-relative:page;mso-width-percent:941;mso-height-percent:92;mso-top-percent:818;mso-width-relative:page;mso-height-relative:page;v-text-anchor:bottom" o:gfxdata="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" filled="f" stroked="f" strokeweight=".5pt">
+                    <v:textbox inset="126pt,0,54pt,0">
+                      <w:txbxContent>
+                        <w:sdt>
+                          <w:sdtPr>
+                            <w:rPr>
+                              <w:color w:val="595959" w:themeColor="text1" w:themeTint="A6"/>
+                              <w:sz w:val="28"/>
+                              <w:szCs w:val="28"/>
+                            </w:rPr>
+                            <w:alias w:val="Author"/>
+                            <w:tag w:val=""/>
+                            <w:id w:val="789243997"/>
+                            <w:dataBinding w:prefixMappings="xmlns:ns0='http://purl.org/dc/elements/1.1/' xmlns:ns1='http://schemas.openxmlformats.org/package/2006/metadata/core-properties' " w:xpath="/ns1:coreProperties[1]/ns0:creator[1]" w:storeItemID="{6C3C8BC8-F283-45AE-878A-BAB7291924A1}"/>
+                            <w:text/>
+                          </w:sdtPr>
+                          <w:sdtContent>
+                            <w:p>
+                              <w:pPr>
+                                <w:pStyle w:val="NoSpacing"/>
+                                <w:jc w:val="right"/>
+                                <w:rPr>
+                                  <w:color w:val="595959" w:themeColor="text1" w:themeTint="A6"/>
+                                  <w:sz w:val="28"/>
+                                  <w:szCs w:val="28"/>
+                                </w:rPr>
+                              </w:pPr>
+                              <w:r>
+                                <w:rPr>
+                                  <w:color w:val="595959" w:themeColor="text1" w:themeTint="A6"/>
+                                  <w:sz w:val="28"/>
+                                  <w:szCs w:val="28"/>
+                                </w:rPr>
+                                <w:t>Vincent Farah</w:t>
+                              </w:r>
+                            </w:p>
+                          </w:sdtContent>
+                        </w:sdt>
+                        <w:p>
+                          <w:pPr>
+                            <w:pStyle w:val="NoSpacing"/>
+                            <w:jc w:val="right"/>
+                            <w:rPr>
+                              <w:color w:val="595959" w:themeColor="text1" w:themeTint="A6"/>
+                              <w:sz w:val="18"/>
+                              <w:szCs w:val="18"/>
+                            </w:rPr>
+                          </w:pPr>
+                          <w:sdt>
+                            <w:sdtPr>
+                              <w:rPr>
+                                <w:color w:val="595959" w:themeColor="text1" w:themeTint="A6"/>
+                                <w:sz w:val="18"/>
+                                <w:szCs w:val="18"/>
+                              </w:rPr>
+                              <w:alias w:val="Email"/>
+                              <w:tag w:val="Email"/>
+                              <w:id w:val="942260680"/>
+                              <w:showingPlcHdr/>
+                              <w:dataBinding w:prefixMappings="xmlns:ns0='http://schemas.microsoft.com/office/2006/coverPageProps' " w:xpath="/ns0:CoverPageProperties[1]/ns0:CompanyEmail[1]" w:storeItemID="{55AF091B-3C7A-41E3-B477-F2FDAA23CFDA}"/>
+                              <w:text/>
+                            </w:sdtPr>
+                            <w:sdtContent>
+                              <w:r>
+                                <w:rPr>
+                                  <w:color w:val="595959" w:themeColor="text1" w:themeTint="A6"/>
+                                  <w:sz w:val="18"/>
+                                  <w:szCs w:val="18"/>
+                                </w:rPr>
+                                <w:t xml:space="preserve">     </w:t>
+                              </w:r>
+                            </w:sdtContent>
+                          </w:sdt>
+                        </w:p>
+                      </w:txbxContent>
+                    </v:textbox>
+                    <w10:wrap type="square" anchorx="page" anchory="page"/>
+                  </v:shape>
+                </w:pict>
+              </mc:Fallback>
+            </mc:AlternateContent>
+          </w:r>
+          <w:r>
+            <w:rPr>
+              <w:noProof/>
+              <w:lang w:eastAsia="en-GB"/>
+            </w:rPr>
+            <mc:AlternateContent>
+              <mc:Choice Requires="wps">
+                <w:drawing>
+                  <wp:anchor distT="0" distB="0" distL="114300" distR="114300" simplePos="0" relativeHeight="251661312" behindDoc="0" locked="0" layoutInCell="1" allowOverlap="1">
+                    <wp:simplePos x="0" y="0"/>
+                    <wp:positionH relativeFrom="page">
+                      <wp:align>center</wp:align>
+                    </wp:positionH>
+                    <mc:AlternateContent>
+                      <mc:Choice Requires="wp14">
+                        <wp:positionV relativeFrom="page">
+                          <wp14:pctPosVOffset>70000</wp14:pctPosVOffset>
+                        </wp:positionV>
+                      </mc:Choice>
+                      <mc:Fallback>
+                        <wp:positionV relativeFrom="page">
+                          <wp:posOffset>7484110</wp:posOffset>
+                        </wp:positionV>
+                      </mc:Fallback>
+                    </mc:AlternateContent>
+                    <wp:extent cx="7315200" cy="1009650"/>
+                    <wp:effectExtent l="0" t="0" r="0" b="0"/>
+                    <wp:wrapSquare wrapText="bothSides"/>
+                    <wp:docPr id="153" name="Text Box 153"/>
+                    <wp:cNvGraphicFramePr/>
+                    <a:graphic xmlns:a="http://schemas.openxmlformats.org/drawingml/2006/main">
+                      <a:graphicData uri="http://schemas.microsoft.com/office/word/2010/wordprocessingShape">
+                        <wps:wsp>
+                          <wps:cNvSpPr txBox="1"/>
+                          <wps:spPr>
+                            <a:xfrm>
+                              <a:off x="0" y="0"/>
+                              <a:ext cx="7315200" cy="1009650"/>
+                            </a:xfrm>
+                            <a:prstGeom prst="rect">
+                              <a:avLst/>
+                            </a:prstGeom>
+                            <a:noFill/>
+                            <a:ln w="6350">
+                              <a:noFill/>
+                            </a:ln>
+                            <a:effectLst/>
+                          </wps:spPr>
+                          <wps:style>
+                            <a:lnRef idx="0">
+                              <a:schemeClr val="accent1"/>
+                            </a:lnRef>
+                            <a:fillRef idx="0">
+                              <a:schemeClr val="accent1"/>
+                            </a:fillRef>
+                            <a:effectRef idx="0">
+                              <a:schemeClr val="accent1"/>
+                            </a:effectRef>
+                            <a:fontRef idx="minor">
+                              <a:schemeClr val="dk1"/>
+                            </a:fontRef>
+                          </wps:style>
+                          <wps:txbx>
+                            <w:txbxContent>
+                              <w:p>
+                                <w:pPr>
+                                  <w:pStyle w:val="NoSpacing"/>
+                                  <w:jc w:val="right"/>
+                                  <w:rPr>
+                                    <w:color w:val="5B9BD5" w:themeColor="accent1"/>
+                                    <w:sz w:val="28"/>
+                                    <w:szCs w:val="28"/>
+                                  </w:rPr>
+                                </w:pPr>
+                                <w:r>
+                                  <w:rPr>
+                                    <w:color w:val="5B9BD5" w:themeColor="accent1"/>
+                                    <w:sz w:val="28"/>
+                                    <w:szCs w:val="28"/>
+                                  </w:rPr>
+                                  <w:t>Abstract</w:t>
+                                </w:r>
+                              </w:p>
+                              <w:sdt>
+                                <w:sdtPr>
+                                  <w:rPr>
+                                    <w:color w:val="595959" w:themeColor="text1" w:themeTint="A6"/>
+                                  </w:rPr>
+                                  <w:alias w:val="Abstract"/>
+                                  <w:tag w:val=""/>
+                                  <w:id w:val="1375273687"/>
+                                  <w:dataBinding w:prefixMappings="xmlns:ns0='http://schemas.microsoft.com/office/2006/coverPageProps' " w:xpath="/ns0:CoverPageProperties[1]/ns0:Abstract[1]" w:storeItemID="{55AF091B-3C7A-41E3-B477-F2FDAA23CFDA}"/>
+                                  <w:text w:multiLine="1"/>
+                                </w:sdtPr>
+                                <w:sdtContent>
+                                  <w:p>
+                                    <w:pPr>
+                                      <w:pStyle w:val="NoSpacing"/>
+                                      <w:jc w:val="right"/>
+                                      <w:rPr>
+                                        <w:color w:val="595959" w:themeColor="text1" w:themeTint="A6"/>
+                                      </w:rPr>
+                                    </w:pPr>
+                                    <w:r>
+                                      <w:rPr>
+                                        <w:color w:val="595959" w:themeColor="text1" w:themeTint="A6"/>
+                                      </w:rPr>
+                                      <w:t>https://app.pluralsight.com/player?course=angular-web-api-front-back&amp;author=deborah-kurata&amp;name=angular-web-api-front-back-m2&amp;clip=6&amp;mode=live</w:t>
+                                    </w:r>
+                                    <w:r>
+                                      <w:rPr>
+                                        <w:color w:val="595959" w:themeColor="text1" w:themeTint="A6"/>
+                                      </w:rPr>
+                                      <w:t xml:space="preserve"> </w:t>
+                                    </w:r>
+                                  </w:p>
+                                </w:sdtContent>
+                              </w:sdt>
+                            </w:txbxContent>
+                          </wps:txbx>
+                          <wps:bodyPr rot="0" spcFirstLastPara="0" vertOverflow="overflow" horzOverflow="overflow" vert="horz" wrap="square" lIns="1600200" tIns="0" rIns="685800" bIns="0" numCol="1" spcCol="0" rtlCol="0" fromWordArt="0" anchor="t" anchorCtr="0" forceAA="0" compatLnSpc="1">
+                            <a:prstTxWarp prst="textNoShape">
+                              <a:avLst/>
+                            </a:prstTxWarp>
+                            <a:spAutoFit/>
+                          </wps:bodyPr>
+                        </wps:wsp>
+                      </a:graphicData>
+                    </a:graphic>
+                    <wp14:sizeRelH relativeFrom="page">
+                      <wp14:pctWidth>94100</wp14:pctWidth>
+                    </wp14:sizeRelH>
+                    <wp14:sizeRelV relativeFrom="page">
+                      <wp14:pctHeight>10000</wp14:pctHeight>
+                    </wp14:sizeRelV>
+                  </wp:anchor>
+                </w:drawing>
+              </mc:Choice>
+              <mc:Fallback>
+                <w:pict>
+                  <v:shape id="Text Box 153" o:spid="_x0000_s1027" type="#_x0000_t202" style="position:absolute;margin-left:0;margin-top:0;width:8in;height:79.5pt;z-index:251661312;visibility:visible;mso-wrap-style:square;mso-width-percent:941;mso-height-percent:100;mso-top-percent:700;mso-wrap-distance-left:9pt;mso-wrap-distance-top:0;mso-wrap-distance-right:9pt;mso-wrap-distance-bottom:0;mso-position-horizontal:center;mso-position-horizontal-relative:page;mso-position-vertical-relative:page;mso-width-percent:941;mso-height-percent:100;mso-top-percent:700;mso-width-relative:page;mso-height-relative:page;v-text-anchor:top" o:gfxdata="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" filled="f" stroked="f" strokeweight=".5pt">
+                    <v:textbox style="mso-fit-shape-to-text:t" inset="126pt,0,54pt,0">
+                      <w:txbxContent>
+                        <w:p>
+                          <w:pPr>
+                            <w:pStyle w:val="NoSpacing"/>
+                            <w:jc w:val="right"/>
+                            <w:rPr>
+                              <w:color w:val="5B9BD5" w:themeColor="accent1"/>
+                              <w:sz w:val="28"/>
+                              <w:szCs w:val="28"/>
+                            </w:rPr>
+                          </w:pPr>
+                          <w:r>
+                            <w:rPr>
+                              <w:color w:val="5B9BD5" w:themeColor="accent1"/>
+                              <w:sz w:val="28"/>
+                              <w:szCs w:val="28"/>
+                            </w:rPr>
+                            <w:t>Abstract</w:t>
+                          </w:r>
+                        </w:p>
+                        <w:sdt>
+                          <w:sdtPr>
+                            <w:rPr>
+                              <w:color w:val="595959" w:themeColor="text1" w:themeTint="A6"/>
+                            </w:rPr>
+                            <w:alias w:val="Abstract"/>
+                            <w:tag w:val=""/>
+                            <w:id w:val="1375273687"/>
+                            <w:dataBinding w:prefixMappings="xmlns:ns0='http://schemas.microsoft.com/office/2006/coverPageProps' " w:xpath="/ns0:CoverPageProperties[1]/ns0:Abstract[1]" w:storeItemID="{55AF091B-3C7A-41E3-B477-F2FDAA23CFDA}"/>
+                            <w:text w:multiLine="1"/>
+                          </w:sdtPr>
+                          <w:sdtContent>
+                            <w:p>
+                              <w:pPr>
+                                <w:pStyle w:val="NoSpacing"/>
+                                <w:jc w:val="right"/>
+                                <w:rPr>
+                                  <w:color w:val="595959" w:themeColor="text1" w:themeTint="A6"/>
+                                </w:rPr>
+                              </w:pPr>
+                              <w:r>
+                                <w:rPr>
+                                  <w:color w:val="595959" w:themeColor="text1" w:themeTint="A6"/>
+                                </w:rPr>
+                                <w:t>https://app.pluralsight.com/player?course=angular-web-api-front-back&amp;author=deborah-kurata&amp;name=angular-web-api-front-back-m2&amp;clip=6&amp;mode=live</w:t>
+                              </w:r>
+                              <w:r>
+                                <w:rPr>
+                                  <w:color w:val="595959" w:themeColor="text1" w:themeTint="A6"/>
+                                </w:rPr>
+                                <w:t xml:space="preserve"> </w:t>
+                              </w:r>
+                            </w:p>
+                          </w:sdtContent>
+                        </w:sdt>
+                      </w:txbxContent>
+                    </v:textbox>
+                    <w10:wrap type="square" anchorx="page" anchory="page"/>
+                  </v:shape>
+                </w:pict>
+              </mc:Fallback>
+            </mc:AlternateContent>
+          </w:r>
+          <w:r>
+            <w:rPr>
+              <w:noProof/>
+              <w:lang w:eastAsia="en-GB"/>
+            </w:rPr>
+            <mc:AlternateContent>
+              <mc:Choice Requires="wps">
+                <w:drawing>
+                  <wp:anchor distT="0" distB="0" distL="114300" distR="114300" simplePos="0" relativeHeight="251659264" behindDoc="0" locked="0" layoutInCell="1" allowOverlap="1">
+                    <wp:simplePos x="0" y="0"/>
+                    <wp:positionH relativeFrom="page">
+                      <wp:align>center</wp:align>
+                    </wp:positionH>
+                    <mc:AlternateContent>
+                      <mc:Choice Requires="wp14">
+                        <wp:positionV relativeFrom="page">
+                          <wp14:pctPosVOffset>30000</wp14:pctPosVOffset>
+                        </wp:positionV>
+                      </mc:Choice>
+                      <mc:Fallback>
+                        <wp:positionV relativeFrom="page">
+                          <wp:posOffset>3207385</wp:posOffset>
+                        </wp:positionV>
+                      </mc:Fallback>
+                    </mc:AlternateContent>
+                    <wp:extent cx="7315200" cy="3638550"/>
+                    <wp:effectExtent l="0" t="0" r="0" b="6350"/>
+                    <wp:wrapSquare wrapText="bothSides"/>
+                    <wp:docPr id="154" name="Text Box 154"/>
+                    <wp:cNvGraphicFramePr/>
+                    <a:graphic xmlns:a="http://schemas.openxmlformats.org/drawingml/2006/main">
+                      <a:graphicData uri="http://schemas.microsoft.com/office/word/2010/wordprocessingShape">
+                        <wps:wsp>
+                          <wps:cNvSpPr txBox="1"/>
+                          <wps:spPr>
+                            <a:xfrm>
+                              <a:off x="0" y="0"/>
+                              <a:ext cx="7315200" cy="3638550"/>
+                            </a:xfrm>
+                            <a:prstGeom prst="rect">
+                              <a:avLst/>
+                            </a:prstGeom>
+                            <a:noFill/>
+                            <a:ln w="6350">
+                              <a:noFill/>
+                            </a:ln>
+                            <a:effectLst/>
+                          </wps:spPr>
+                          <wps:style>
+                            <a:lnRef idx="0">
+                              <a:schemeClr val="accent1"/>
+                            </a:lnRef>
+                            <a:fillRef idx="0">
+                              <a:schemeClr val="accent1"/>
+                            </a:fillRef>
+                            <a:effectRef idx="0">
+                              <a:schemeClr val="accent1"/>
+                            </a:effectRef>
+                            <a:fontRef idx="minor">
+                              <a:schemeClr val="dk1"/>
+                            </a:fontRef>
+                          </wps:style>
+                          <wps:txbx>
+                            <w:txbxContent>
+                              <w:p>
+                                <w:pPr>
+                                  <w:jc w:val="right"/>
+                                  <w:rPr>
+                                    <w:color w:val="5B9BD5" w:themeColor="accent1"/>
+                                    <w:sz w:val="64"/>
+                                    <w:szCs w:val="64"/>
+                                  </w:rPr>
+                                </w:pPr>
+                                <w:sdt>
+                                  <w:sdtPr>
+                                    <w:rPr>
+                                      <w:caps/>
+                                      <w:color w:val="5B9BD5" w:themeColor="accent1"/>
+                                      <w:sz w:val="64"/>
+                                      <w:szCs w:val="64"/>
+                                    </w:rPr>
+                                    <w:alias w:val="Title"/>
+                                    <w:tag w:val=""/>
+                                    <w:id w:val="630141079"/>
+                                    <w:dataBinding w:prefixMappings="xmlns:ns0='http://purl.org/dc/elements/1.1/' xmlns:ns1='http://schemas.openxmlformats.org/package/2006/metadata/core-properties' " w:xpath="/ns1:coreProperties[1]/ns0:title[1]" w:storeItemID="{6C3C8BC8-F283-45AE-878A-BAB7291924A1}"/>
+                                    <w:text w:multiLine="1"/>
+                                  </w:sdtPr>
+                                  <w:sdtEndPr>
+                                    <w:rPr>
+                                      <w:caps w:val="0"/>
+                                    </w:rPr>
+                                  </w:sdtEndPr>
+                                  <w:sdtContent>
+                                    <w:r>
+                                      <w:rPr>
+                                        <w:caps/>
+                                        <w:color w:val="5B9BD5" w:themeColor="accent1"/>
+                                        <w:sz w:val="64"/>
+                                        <w:szCs w:val="64"/>
+                                      </w:rPr>
+                                      <w:t>Angular front to back with web api</w:t>
+                                    </w:r>
+                                  </w:sdtContent>
+                                </w:sdt>
+                              </w:p>
+                              <w:sdt>
+                                <w:sdtPr>
+                                  <w:rPr>
+                                    <w:color w:val="404040" w:themeColor="text1" w:themeTint="BF"/>
+                                    <w:sz w:val="36"/>
+                                    <w:szCs w:val="36"/>
+                                  </w:rPr>
+                                  <w:alias w:val="Subtitle"/>
+                                  <w:tag w:val=""/>
+                                  <w:id w:val="1759551507"/>
+                                  <w:dataBinding w:prefixMappings="xmlns:ns0='http://purl.org/dc/elements/1.1/' xmlns:ns1='http://schemas.openxmlformats.org/package/2006/metadata/core-properties' " w:xpath="/ns1:coreProperties[1]/ns0:subject[1]" w:storeItemID="{6C3C8BC8-F283-45AE-878A-BAB7291924A1}"/>
+                                  <w:text/>
+                                </w:sdtPr>
+                                <w:sdtContent>
+                                  <w:p>
+                                    <w:pPr>
+                                      <w:jc w:val="right"/>
+                                      <w:rPr>
+                                        <w:smallCaps/>
+                                        <w:color w:val="404040" w:themeColor="text1" w:themeTint="BF"/>
+                                        <w:sz w:val="36"/>
+                                        <w:szCs w:val="36"/>
+                                      </w:rPr>
+                                    </w:pPr>
+                                    <w:r>
+                                      <w:rPr>
+                                        <w:color w:val="404040" w:themeColor="text1" w:themeTint="BF"/>
+                                        <w:sz w:val="36"/>
+                                        <w:szCs w:val="36"/>
+                                      </w:rPr>
+                                      <w:t>Help keep track of basics and git sample to fork and play with and to use tracking stuff done and keeping a nice summary of important information</w:t>
+                                    </w:r>
+                                  </w:p>
+                                </w:sdtContent>
+                              </w:sdt>
+                            </w:txbxContent>
+                          </wps:txbx>
+                          <wps:bodyPr rot="0" spcFirstLastPara="0" vertOverflow="overflow" horzOverflow="overflow" vert="horz" wrap="square" lIns="1600200" tIns="0" rIns="685800" bIns="0" numCol="1" spcCol="0" rtlCol="0" fromWordArt="0" anchor="b" anchorCtr="0" forceAA="0" compatLnSpc="1">
+                            <a:prstTxWarp prst="textNoShape">
+                              <a:avLst/>
+                            </a:prstTxWarp>
+                            <a:noAutofit/>
+                          </wps:bodyPr>
+                        </wps:wsp>
+                      </a:graphicData>
+                    </a:graphic>
+                    <wp14:sizeRelH relativeFrom="page">
+                      <wp14:pctWidth>94100</wp14:pctWidth>
+                    </wp14:sizeRelH>
+                    <wp14:sizeRelV relativeFrom="page">
+                      <wp14:pctHeight>36300</wp14:pctHeight>
+                    </wp14:sizeRelV>
+                  </wp:anchor>
+                </w:drawing>
+              </mc:Choice>
+              <mc:Fallback>
+                <w:pict>
+                  <v:shape id="Text Box 154" o:spid="_x0000_s1028" type="#_x0000_t202" style="position:absolute;margin-left:0;margin-top:0;width:8in;height:286.5pt;z-index:251659264;visibility:visible;mso-wrap-style:square;mso-width-percent:941;mso-height-percent:363;mso-top-percent:300;mso-wrap-distance-left:9pt;mso-wrap-distance-top:0;mso-wrap-distance-right:9pt;mso-wrap-distance-bottom:0;mso-position-horizontal:center;mso-position-horizontal-relative:page;mso-position-vertical-relative:page;mso-width-percent:941;mso-height-percent:363;mso-top-percent:300;mso-width-relative:page;mso-height-relative:page;v-text-anchor:bottom" o:gfxdata="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" filled="f" stroked="f" strokeweight=".5pt">
+                    <v:textbox inset="126pt,0,54pt,0">
+                      <w:txbxContent>
+                        <w:p>
+                          <w:pPr>
+                            <w:jc w:val="right"/>
+                            <w:rPr>
+                              <w:color w:val="5B9BD5" w:themeColor="accent1"/>
+                              <w:sz w:val="64"/>
+                              <w:szCs w:val="64"/>
+                            </w:rPr>
+                          </w:pPr>
+                          <w:sdt>
+                            <w:sdtPr>
+                              <w:rPr>
+                                <w:caps/>
+                                <w:color w:val="5B9BD5" w:themeColor="accent1"/>
+                                <w:sz w:val="64"/>
+                                <w:szCs w:val="64"/>
+                              </w:rPr>
+                              <w:alias w:val="Title"/>
+                              <w:tag w:val=""/>
+                              <w:id w:val="630141079"/>
+                              <w:dataBinding w:prefixMappings="xmlns:ns0='http://purl.org/dc/elements/1.1/' xmlns:ns1='http://schemas.openxmlformats.org/package/2006/metadata/core-properties' " w:xpath="/ns1:coreProperties[1]/ns0:title[1]" w:storeItemID="{6C3C8BC8-F283-45AE-878A-BAB7291924A1}"/>
+                              <w:text w:multiLine="1"/>
+                            </w:sdtPr>
+                            <w:sdtEndPr>
+                              <w:rPr>
+                                <w:caps w:val="0"/>
+                              </w:rPr>
+                            </w:sdtEndPr>
+                            <w:sdtContent>
+                              <w:r>
+                                <w:rPr>
+                                  <w:caps/>
+                                  <w:color w:val="5B9BD5" w:themeColor="accent1"/>
+                                  <w:sz w:val="64"/>
+                                  <w:szCs w:val="64"/>
+                                </w:rPr>
+                                <w:t>Angular front to back with web api</w:t>
+                              </w:r>
+                            </w:sdtContent>
+                          </w:sdt>
+                        </w:p>
+                        <w:sdt>
+                          <w:sdtPr>
+                            <w:rPr>
+                              <w:color w:val="404040" w:themeColor="text1" w:themeTint="BF"/>
+                              <w:sz w:val="36"/>
+                              <w:szCs w:val="36"/>
+                            </w:rPr>
+                            <w:alias w:val="Subtitle"/>
+                            <w:tag w:val=""/>
+                            <w:id w:val="1759551507"/>
+                            <w:dataBinding w:prefixMappings="xmlns:ns0='http://purl.org/dc/elements/1.1/' xmlns:ns1='http://schemas.openxmlformats.org/package/2006/metadata/core-properties' " w:xpath="/ns1:coreProperties[1]/ns0:subject[1]" w:storeItemID="{6C3C8BC8-F283-45AE-878A-BAB7291924A1}"/>
+                            <w:text/>
+                          </w:sdtPr>
+                          <w:sdtContent>
+                            <w:p>
+                              <w:pPr>
+                                <w:jc w:val="right"/>
+                                <w:rPr>
+                                  <w:smallCaps/>
+                                  <w:color w:val="404040" w:themeColor="text1" w:themeTint="BF"/>
+                                  <w:sz w:val="36"/>
+                                  <w:szCs w:val="36"/>
+                                </w:rPr>
+                              </w:pPr>
+                              <w:r>
+                                <w:rPr>
+                                  <w:color w:val="404040" w:themeColor="text1" w:themeTint="BF"/>
+                                  <w:sz w:val="36"/>
+                                  <w:szCs w:val="36"/>
+                                </w:rPr>
+                                <w:t>Help keep track of basics and git sample to fork and play with and to use tracking stuff done and keeping a nice summary of important information</w:t>
+                              </w:r>
+                            </w:p>
+                          </w:sdtContent>
+                        </w:sdt>
+                      </w:txbxContent>
+                    </v:textbox>
+                    <w10:wrap type="square" anchorx="page" anchory="page"/>
+                  </v:shape>
+                </w:pict>
+              </mc:Fallback>
+            </mc:AlternateContent>
+          </w:r>
+        </w:p>
+        <w:p>
+          <w:pPr>
+            <w:rPr>
+              <w:caps/>
+              <w:color w:val="FFFFFF" w:themeColor="background1"/>
+              <w:spacing w:val="15"/>
+              <w:sz w:val="22"/>
+              <w:szCs w:val="22"/>
+            </w:rPr>
+          </w:pPr>
+          <w:r>
+            <w:br w:type="page"/>
+          </w:r>
+        </w:p>
+      </w:sdtContent>
+    </w:sdt>
     <w:p>
       <w:pPr>
         <w:pStyle w:val="Heading1"/>
       </w:pPr>
       <w:r>
+        <w:lastRenderedPageBreak/>
         <w:t>Angular front to back</w:t>
       </w:r>
     </w:p>
     <w:p>
-      <w:hyperlink r:id="rId5" w:history="1">
+      <w:pPr>
+        <w:pStyle w:val="Heading2"/>
+      </w:pPr>
+      <w:r>
+        <w:t>Getting started with Angular</w:t>
+      </w:r>
+    </w:p>
+    <w:p>
+      <w:hyperlink r:id="rId8" w:history="1">
         <w:r>
           <w:rPr>
             <w:rStyle w:val="Hyperlink"/>
@@ -25,15 +1027,7 @@
     </w:p>
     <w:p>
       <w:r>
-        <w:t xml:space="preserve">This is a small </w:t>
-      </w:r>
-      <w:proofErr w:type="spellStart"/>
-      <w:r>
-        <w:t>pluralsight</w:t>
-      </w:r>
-      <w:proofErr w:type="spellEnd"/>
-      <w:r>
-        <w:t xml:space="preserve"> course, will keep docs while doing the course for any good tips and hints</w:t>
+        <w:t>This is a small pluralsight course, will keep docs while doing the course for any good tips and hints</w:t>
       </w:r>
     </w:p>
     <w:p>
@@ -241,186 +1235,6 @@
             <wp:extent cx="4146487" cy="2309372"/>
             <wp:effectExtent l="0" t="0" r="6985" b="0"/>
             <wp:docPr id="1" name="Picture 1"/>
-            <wp:cNvGraphicFramePr>
-              <a:graphicFrameLocks xmlns:a="http://schemas.openxmlformats.org/drawingml/2006/main" noChangeAspect="1"/>
-            </wp:cNvGraphicFramePr>
-            <a:graphic xmlns:a="http://schemas.openxmlformats.org/drawingml/2006/main">
-              <a:graphicData uri="http://schemas.openxmlformats.org/drawingml/2006/picture">
-                <pic:pic xmlns:pic="http://schemas.openxmlformats.org/drawingml/2006/picture">
-                  <pic:nvPicPr>
-                    <pic:cNvPr id="1" name=""/>
-                    <pic:cNvPicPr/>
-                  </pic:nvPicPr>
-                  <pic:blipFill>
-                    <a:blip r:embed="rId6"/>
-                    <a:stretch>
-                      <a:fillRect/>
-                    </a:stretch>
-                  </pic:blipFill>
-                  <pic:spPr>
-                    <a:xfrm>
-                      <a:off x="0" y="0"/>
-                      <a:ext cx="4158859" cy="2316263"/>
-                    </a:xfrm>
-                    <a:prstGeom prst="rect">
-                      <a:avLst/>
-                    </a:prstGeom>
-                  </pic:spPr>
-                </pic:pic>
-              </a:graphicData>
-            </a:graphic>
-          </wp:inline>
-        </w:drawing>
-      </w:r>
-    </w:p>
-    <w:p>
-      <w:pPr>
-        <w:pStyle w:val="ListParagraph"/>
-        <w:numPr>
-          <w:ilvl w:val="0"/>
-          <w:numId w:val="1"/>
-        </w:numPr>
-      </w:pPr>
-      <w:r>
-        <w:t>Why Angular</w:t>
-      </w:r>
-    </w:p>
-    <w:p>
-      <w:pPr>
-        <w:pStyle w:val="ListParagraph"/>
-      </w:pPr>
-      <w:r>
-        <w:rPr>
-          <w:noProof/>
-          <w:lang w:eastAsia="en-GB"/>
-        </w:rPr>
-        <w:drawing>
-          <wp:inline distT="0" distB="0" distL="0" distR="0" wp14:anchorId="131CDADE" wp14:editId="7D595A5A">
-            <wp:extent cx="1792586" cy="1125480"/>
-            <wp:effectExtent l="0" t="0" r="0" b="0"/>
-            <wp:docPr id="2" name="Picture 2"/>
-            <wp:cNvGraphicFramePr>
-              <a:graphicFrameLocks xmlns:a="http://schemas.openxmlformats.org/drawingml/2006/main" noChangeAspect="1"/>
-            </wp:cNvGraphicFramePr>
-            <a:graphic xmlns:a="http://schemas.openxmlformats.org/drawingml/2006/main">
-              <a:graphicData uri="http://schemas.openxmlformats.org/drawingml/2006/picture">
-                <pic:pic xmlns:pic="http://schemas.openxmlformats.org/drawingml/2006/picture">
-                  <pic:nvPicPr>
-                    <pic:cNvPr id="1" name=""/>
-                    <pic:cNvPicPr/>
-                  </pic:nvPicPr>
-                  <pic:blipFill>
-                    <a:blip r:embed="rId7"/>
-                    <a:stretch>
-                      <a:fillRect/>
-                    </a:stretch>
-                  </pic:blipFill>
-                  <pic:spPr>
-                    <a:xfrm>
-                      <a:off x="0" y="0"/>
-                      <a:ext cx="1811446" cy="1137322"/>
-                    </a:xfrm>
-                    <a:prstGeom prst="rect">
-                      <a:avLst/>
-                    </a:prstGeom>
-                  </pic:spPr>
-                </pic:pic>
-              </a:graphicData>
-            </a:graphic>
-          </wp:inline>
-        </w:drawing>
-      </w:r>
-    </w:p>
-    <w:p>
-      <w:pPr>
-        <w:pStyle w:val="ListParagraph"/>
-        <w:numPr>
-          <w:ilvl w:val="0"/>
-          <w:numId w:val="1"/>
-        </w:numPr>
-      </w:pPr>
-      <w:r>
-        <w:t xml:space="preserve">Why ASP.NET Web </w:t>
-      </w:r>
-      <w:proofErr w:type="spellStart"/>
-      <w:r>
-        <w:t>Api</w:t>
-      </w:r>
-      <w:proofErr w:type="spellEnd"/>
-    </w:p>
-    <w:p>
-      <w:pPr>
-        <w:pStyle w:val="ListParagraph"/>
-      </w:pPr>
-      <w:r>
-        <w:rPr>
-          <w:noProof/>
-          <w:lang w:eastAsia="en-GB"/>
-        </w:rPr>
-        <w:lastRenderedPageBreak/>
-        <w:drawing>
-          <wp:inline distT="0" distB="0" distL="0" distR="0" wp14:anchorId="548D78FB" wp14:editId="1FB3FE0E">
-            <wp:extent cx="2729620" cy="1145253"/>
-            <wp:effectExtent l="0" t="0" r="0" b="0"/>
-            <wp:docPr id="3" name="Picture 3"/>
-            <wp:cNvGraphicFramePr>
-              <a:graphicFrameLocks xmlns:a="http://schemas.openxmlformats.org/drawingml/2006/main" noChangeAspect="1"/>
-            </wp:cNvGraphicFramePr>
-            <a:graphic xmlns:a="http://schemas.openxmlformats.org/drawingml/2006/main">
-              <a:graphicData uri="http://schemas.openxmlformats.org/drawingml/2006/picture">
-                <pic:pic xmlns:pic="http://schemas.openxmlformats.org/drawingml/2006/picture">
-                  <pic:nvPicPr>
-                    <pic:cNvPr id="1" name=""/>
-                    <pic:cNvPicPr/>
-                  </pic:nvPicPr>
-                  <pic:blipFill>
-                    <a:blip r:embed="rId8"/>
-                    <a:stretch>
-                      <a:fillRect/>
-                    </a:stretch>
-                  </pic:blipFill>
-                  <pic:spPr>
-                    <a:xfrm>
-                      <a:off x="0" y="0"/>
-                      <a:ext cx="2830841" cy="1187722"/>
-                    </a:xfrm>
-                    <a:prstGeom prst="rect">
-                      <a:avLst/>
-                    </a:prstGeom>
-                  </pic:spPr>
-                </pic:pic>
-              </a:graphicData>
-            </a:graphic>
-          </wp:inline>
-        </w:drawing>
-      </w:r>
-    </w:p>
-    <w:p>
-      <w:pPr>
-        <w:pStyle w:val="ListParagraph"/>
-        <w:numPr>
-          <w:ilvl w:val="0"/>
-          <w:numId w:val="1"/>
-        </w:numPr>
-      </w:pPr>
-      <w:r>
-        <w:t>Building an ASP.NET Web API</w:t>
-      </w:r>
-    </w:p>
-    <w:p>
-      <w:pPr>
-        <w:pStyle w:val="ListParagraph"/>
-      </w:pPr>
-      <w:r>
-        <w:rPr>
-          <w:noProof/>
-          <w:lang w:eastAsia="en-GB"/>
-        </w:rPr>
-        <w:drawing>
-          <wp:inline distT="0" distB="0" distL="0" distR="0" wp14:anchorId="367B1BC3" wp14:editId="37DB65C1">
-            <wp:extent cx="3725501" cy="430501"/>
-            <wp:effectExtent l="0" t="0" r="0" b="8255"/>
-            <wp:docPr id="4" name="Picture 4"/>
             <wp:cNvGraphicFramePr>
               <a:graphicFrameLocks xmlns:a="http://schemas.openxmlformats.org/drawingml/2006/main" noChangeAspect="1"/>
             </wp:cNvGraphicFramePr>
@@ -440,7 +1254,7 @@
                   <pic:spPr>
                     <a:xfrm>
                       <a:off x="0" y="0"/>
-                      <a:ext cx="3891352" cy="449666"/>
+                      <a:ext cx="4158859" cy="2316263"/>
                     </a:xfrm>
                     <a:prstGeom prst="rect">
                       <a:avLst/>
@@ -462,169 +1276,7 @@
         </w:numPr>
       </w:pPr>
       <w:r>
-        <w:t>Create a default Web A</w:t>
-      </w:r>
-      <w:r>
-        <w:t>PI</w:t>
-      </w:r>
-      <w:r>
-        <w:t xml:space="preserve"> project</w:t>
-      </w:r>
-    </w:p>
-    <w:p>
-      <w:pPr>
-        <w:pStyle w:val="ListParagraph"/>
-        <w:numPr>
-          <w:ilvl w:val="1"/>
-          <w:numId w:val="1"/>
-        </w:numPr>
-      </w:pPr>
-      <w:r>
-        <w:t>Separate project will be to do tests for it</w:t>
-      </w:r>
-    </w:p>
-    <w:p>
-      <w:pPr>
-        <w:pStyle w:val="ListParagraph"/>
-        <w:numPr>
-          <w:ilvl w:val="1"/>
-          <w:numId w:val="1"/>
-        </w:numPr>
-      </w:pPr>
-      <w:r>
-        <w:t>Create dependency injection</w:t>
-      </w:r>
-    </w:p>
-    <w:p>
-      <w:pPr>
-        <w:pStyle w:val="ListParagraph"/>
-        <w:numPr>
-          <w:ilvl w:val="1"/>
-          <w:numId w:val="1"/>
-        </w:numPr>
-      </w:pPr>
-      <w:r>
-        <w:t>Typescript for all the libraries that will be used</w:t>
-      </w:r>
-    </w:p>
-    <w:p>
-      <w:pPr>
-        <w:pStyle w:val="ListParagraph"/>
-        <w:numPr>
-          <w:ilvl w:val="1"/>
-          <w:numId w:val="1"/>
-        </w:numPr>
-      </w:pPr>
-      <w:r>
-        <w:t>Generate MVC strongly typed stuff for Angular</w:t>
-      </w:r>
-    </w:p>
-    <w:p>
-      <w:pPr>
-        <w:pStyle w:val="ListParagraph"/>
-        <w:numPr>
-          <w:ilvl w:val="0"/>
-          <w:numId w:val="1"/>
-        </w:numPr>
-      </w:pPr>
-      <w:r>
-        <w:t xml:space="preserve">I changed the default path and moved the solution to the root and as a result </w:t>
-      </w:r>
-      <w:r>
-        <w:t>Roslyn</w:t>
-      </w:r>
-      <w:r>
-        <w:t xml:space="preserve"> broke, I resolved this by running this line for </w:t>
-      </w:r>
-      <w:r>
-        <w:t>Roslyn</w:t>
-      </w:r>
-      <w:r>
-        <w:t xml:space="preserve"> to work again</w:t>
-      </w:r>
-    </w:p>
-    <w:p>
-      <w:pPr>
-        <w:pStyle w:val="ListParagraph"/>
-        <w:numPr>
-          <w:ilvl w:val="1"/>
-          <w:numId w:val="1"/>
-        </w:numPr>
-        <w:rPr>
-          <w:b/>
-        </w:rPr>
-      </w:pPr>
-      <w:r>
-        <w:rPr>
-          <w:rFonts w:ascii="Consolas" w:hAnsi="Consolas"/>
-          <w:b/>
-          <w:color w:val="242729"/>
-          <w:shd w:val="clear" w:color="auto" w:fill="EFF0F1"/>
-        </w:rPr>
-        <w:t xml:space="preserve">update-package </w:t>
-      </w:r>
-      <w:proofErr w:type="spellStart"/>
-      <w:proofErr w:type="gramStart"/>
-      <w:r>
-        <w:rPr>
-          <w:rFonts w:ascii="Consolas" w:hAnsi="Consolas"/>
-          <w:b/>
-          <w:color w:val="242729"/>
-          <w:shd w:val="clear" w:color="auto" w:fill="EFF0F1"/>
-        </w:rPr>
-        <w:t>Microsoft.CodeDom.Providers.DotNetCompilerPlatform</w:t>
-      </w:r>
-      <w:proofErr w:type="spellEnd"/>
-      <w:proofErr w:type="gramEnd"/>
-      <w:r>
-        <w:rPr>
-          <w:rFonts w:ascii="Consolas" w:hAnsi="Consolas"/>
-          <w:b/>
-          <w:color w:val="242729"/>
-          <w:shd w:val="clear" w:color="auto" w:fill="EFF0F1"/>
-        </w:rPr>
-        <w:t xml:space="preserve"> -r</w:t>
-      </w:r>
-    </w:p>
-    <w:p>
-      <w:pPr>
-        <w:pStyle w:val="Heading2"/>
-      </w:pPr>
-      <w:r>
-        <w:t>Creating the Projects: Angular</w:t>
-      </w:r>
-    </w:p>
-    <w:p>
-      <w:pPr>
-        <w:pStyle w:val="ListParagraph"/>
-        <w:numPr>
-          <w:ilvl w:val="0"/>
-          <w:numId w:val="2"/>
-        </w:numPr>
-      </w:pPr>
-      <w:r>
-        <w:t>Add an Empty Web project</w:t>
-      </w:r>
-      <w:r>
-        <w:t xml:space="preserve"> with nothing in it for the web client and add it to the existing web</w:t>
-      </w:r>
-      <w:r>
-        <w:t xml:space="preserve"> </w:t>
-      </w:r>
-      <w:r>
-        <w:t>solution</w:t>
-      </w:r>
-    </w:p>
-    <w:p>
-      <w:pPr>
-        <w:pStyle w:val="ListParagraph"/>
-        <w:numPr>
-          <w:ilvl w:val="0"/>
-          <w:numId w:val="2"/>
-        </w:numPr>
-      </w:pPr>
-      <w:r>
-        <w:t>NuGet</w:t>
+        <w:t>Why Angular</w:t>
       </w:r>
     </w:p>
     <w:p>
@@ -637,10 +1289,10 @@
           <w:lang w:eastAsia="en-GB"/>
         </w:rPr>
         <w:drawing>
-          <wp:inline distT="0" distB="0" distL="0" distR="0" wp14:anchorId="4B5A3A9F" wp14:editId="161F8C28">
-            <wp:extent cx="3548958" cy="2406340"/>
+          <wp:inline distT="0" distB="0" distL="0" distR="0" wp14:anchorId="131CDADE" wp14:editId="7D595A5A">
+            <wp:extent cx="1792586" cy="1125480"/>
             <wp:effectExtent l="0" t="0" r="0" b="0"/>
-            <wp:docPr id="5" name="Picture 5"/>
+            <wp:docPr id="2" name="Picture 2"/>
             <wp:cNvGraphicFramePr>
               <a:graphicFrameLocks xmlns:a="http://schemas.openxmlformats.org/drawingml/2006/main" noChangeAspect="1"/>
             </wp:cNvGraphicFramePr>
@@ -660,6 +1312,321 @@
                   <pic:spPr>
                     <a:xfrm>
                       <a:off x="0" y="0"/>
+                      <a:ext cx="1811446" cy="1137322"/>
+                    </a:xfrm>
+                    <a:prstGeom prst="rect">
+                      <a:avLst/>
+                    </a:prstGeom>
+                  </pic:spPr>
+                </pic:pic>
+              </a:graphicData>
+            </a:graphic>
+          </wp:inline>
+        </w:drawing>
+      </w:r>
+    </w:p>
+    <w:p>
+      <w:pPr>
+        <w:pStyle w:val="ListParagraph"/>
+        <w:numPr>
+          <w:ilvl w:val="0"/>
+          <w:numId w:val="1"/>
+        </w:numPr>
+      </w:pPr>
+      <w:r>
+        <w:t>Why ASP.NET Web Api</w:t>
+      </w:r>
+    </w:p>
+    <w:p>
+      <w:pPr>
+        <w:pStyle w:val="ListParagraph"/>
+      </w:pPr>
+      <w:r>
+        <w:rPr>
+          <w:noProof/>
+          <w:lang w:eastAsia="en-GB"/>
+        </w:rPr>
+        <w:lastRenderedPageBreak/>
+        <w:drawing>
+          <wp:inline distT="0" distB="0" distL="0" distR="0" wp14:anchorId="548D78FB" wp14:editId="1FB3FE0E">
+            <wp:extent cx="2729620" cy="1145253"/>
+            <wp:effectExtent l="0" t="0" r="0" b="0"/>
+            <wp:docPr id="3" name="Picture 3"/>
+            <wp:cNvGraphicFramePr>
+              <a:graphicFrameLocks xmlns:a="http://schemas.openxmlformats.org/drawingml/2006/main" noChangeAspect="1"/>
+            </wp:cNvGraphicFramePr>
+            <a:graphic xmlns:a="http://schemas.openxmlformats.org/drawingml/2006/main">
+              <a:graphicData uri="http://schemas.openxmlformats.org/drawingml/2006/picture">
+                <pic:pic xmlns:pic="http://schemas.openxmlformats.org/drawingml/2006/picture">
+                  <pic:nvPicPr>
+                    <pic:cNvPr id="1" name=""/>
+                    <pic:cNvPicPr/>
+                  </pic:nvPicPr>
+                  <pic:blipFill>
+                    <a:blip r:embed="rId11"/>
+                    <a:stretch>
+                      <a:fillRect/>
+                    </a:stretch>
+                  </pic:blipFill>
+                  <pic:spPr>
+                    <a:xfrm>
+                      <a:off x="0" y="0"/>
+                      <a:ext cx="2830841" cy="1187722"/>
+                    </a:xfrm>
+                    <a:prstGeom prst="rect">
+                      <a:avLst/>
+                    </a:prstGeom>
+                  </pic:spPr>
+                </pic:pic>
+              </a:graphicData>
+            </a:graphic>
+          </wp:inline>
+        </w:drawing>
+      </w:r>
+    </w:p>
+    <w:p>
+      <w:pPr>
+        <w:pStyle w:val="ListParagraph"/>
+        <w:numPr>
+          <w:ilvl w:val="0"/>
+          <w:numId w:val="1"/>
+        </w:numPr>
+      </w:pPr>
+      <w:r>
+        <w:t>Building an ASP.NET Web API</w:t>
+      </w:r>
+    </w:p>
+    <w:p>
+      <w:pPr>
+        <w:pStyle w:val="ListParagraph"/>
+      </w:pPr>
+      <w:r>
+        <w:rPr>
+          <w:noProof/>
+          <w:lang w:eastAsia="en-GB"/>
+        </w:rPr>
+        <w:drawing>
+          <wp:inline distT="0" distB="0" distL="0" distR="0" wp14:anchorId="367B1BC3" wp14:editId="37DB65C1">
+            <wp:extent cx="3725501" cy="430501"/>
+            <wp:effectExtent l="0" t="0" r="0" b="8255"/>
+            <wp:docPr id="4" name="Picture 4"/>
+            <wp:cNvGraphicFramePr>
+              <a:graphicFrameLocks xmlns:a="http://schemas.openxmlformats.org/drawingml/2006/main" noChangeAspect="1"/>
+            </wp:cNvGraphicFramePr>
+            <a:graphic xmlns:a="http://schemas.openxmlformats.org/drawingml/2006/main">
+              <a:graphicData uri="http://schemas.openxmlformats.org/drawingml/2006/picture">
+                <pic:pic xmlns:pic="http://schemas.openxmlformats.org/drawingml/2006/picture">
+                  <pic:nvPicPr>
+                    <pic:cNvPr id="1" name=""/>
+                    <pic:cNvPicPr/>
+                  </pic:nvPicPr>
+                  <pic:blipFill>
+                    <a:blip r:embed="rId12"/>
+                    <a:stretch>
+                      <a:fillRect/>
+                    </a:stretch>
+                  </pic:blipFill>
+                  <pic:spPr>
+                    <a:xfrm>
+                      <a:off x="0" y="0"/>
+                      <a:ext cx="3891352" cy="449666"/>
+                    </a:xfrm>
+                    <a:prstGeom prst="rect">
+                      <a:avLst/>
+                    </a:prstGeom>
+                  </pic:spPr>
+                </pic:pic>
+              </a:graphicData>
+            </a:graphic>
+          </wp:inline>
+        </w:drawing>
+      </w:r>
+    </w:p>
+    <w:p>
+      <w:pPr>
+        <w:pStyle w:val="ListParagraph"/>
+        <w:numPr>
+          <w:ilvl w:val="0"/>
+          <w:numId w:val="1"/>
+        </w:numPr>
+      </w:pPr>
+      <w:r>
+        <w:t>Create a default Web A</w:t>
+      </w:r>
+      <w:r>
+        <w:t>PI</w:t>
+      </w:r>
+      <w:r>
+        <w:t xml:space="preserve"> project</w:t>
+      </w:r>
+    </w:p>
+    <w:p>
+      <w:pPr>
+        <w:pStyle w:val="ListParagraph"/>
+        <w:numPr>
+          <w:ilvl w:val="1"/>
+          <w:numId w:val="1"/>
+        </w:numPr>
+      </w:pPr>
+      <w:r>
+        <w:t>Separate project will be to do tests for it</w:t>
+      </w:r>
+    </w:p>
+    <w:p>
+      <w:pPr>
+        <w:pStyle w:val="ListParagraph"/>
+        <w:numPr>
+          <w:ilvl w:val="1"/>
+          <w:numId w:val="1"/>
+        </w:numPr>
+      </w:pPr>
+      <w:r>
+        <w:t>Create dependency injection</w:t>
+      </w:r>
+    </w:p>
+    <w:p>
+      <w:pPr>
+        <w:pStyle w:val="ListParagraph"/>
+        <w:numPr>
+          <w:ilvl w:val="1"/>
+          <w:numId w:val="1"/>
+        </w:numPr>
+      </w:pPr>
+      <w:r>
+        <w:t>Typescript for all the libraries that will be used</w:t>
+      </w:r>
+    </w:p>
+    <w:p>
+      <w:pPr>
+        <w:pStyle w:val="ListParagraph"/>
+        <w:numPr>
+          <w:ilvl w:val="1"/>
+          <w:numId w:val="1"/>
+        </w:numPr>
+      </w:pPr>
+      <w:r>
+        <w:t>Generate MVC strongly typed stuff for Angular</w:t>
+      </w:r>
+    </w:p>
+    <w:p>
+      <w:pPr>
+        <w:pStyle w:val="ListParagraph"/>
+        <w:numPr>
+          <w:ilvl w:val="0"/>
+          <w:numId w:val="1"/>
+        </w:numPr>
+      </w:pPr>
+      <w:r>
+        <w:t xml:space="preserve">I changed the default path and moved the solution to the root and as a result </w:t>
+      </w:r>
+      <w:r>
+        <w:t>Roslyn</w:t>
+      </w:r>
+      <w:r>
+        <w:t xml:space="preserve"> broke, I resolved this by running this line for </w:t>
+      </w:r>
+      <w:r>
+        <w:t>Roslyn</w:t>
+      </w:r>
+      <w:r>
+        <w:t xml:space="preserve"> to work again</w:t>
+      </w:r>
+    </w:p>
+    <w:p>
+      <w:pPr>
+        <w:pStyle w:val="ListParagraph"/>
+        <w:numPr>
+          <w:ilvl w:val="1"/>
+          <w:numId w:val="1"/>
+        </w:numPr>
+        <w:rPr>
+          <w:b/>
+        </w:rPr>
+      </w:pPr>
+      <w:r>
+        <w:rPr>
+          <w:rFonts w:ascii="Consolas" w:hAnsi="Consolas"/>
+          <w:b/>
+          <w:color w:val="242729"/>
+          <w:shd w:val="clear" w:color="auto" w:fill="EFF0F1"/>
+        </w:rPr>
+        <w:t>update-package Microsoft.CodeDom.Providers.DotNetCompilerPlatform -r</w:t>
+      </w:r>
+    </w:p>
+    <w:p>
+      <w:pPr>
+        <w:pStyle w:val="Heading3"/>
+      </w:pPr>
+      <w:r>
+        <w:t>Creating the Projects: Angular</w:t>
+      </w:r>
+    </w:p>
+    <w:p>
+      <w:pPr>
+        <w:pStyle w:val="ListParagraph"/>
+        <w:numPr>
+          <w:ilvl w:val="0"/>
+          <w:numId w:val="2"/>
+        </w:numPr>
+      </w:pPr>
+      <w:r>
+        <w:t>Add an Empty Web project</w:t>
+      </w:r>
+      <w:r>
+        <w:t xml:space="preserve"> with nothing in it for the web client and add it to the existing web</w:t>
+      </w:r>
+      <w:r>
+        <w:t xml:space="preserve"> </w:t>
+      </w:r>
+      <w:r>
+        <w:t>solution</w:t>
+      </w:r>
+    </w:p>
+    <w:p>
+      <w:pPr>
+        <w:pStyle w:val="ListParagraph"/>
+        <w:numPr>
+          <w:ilvl w:val="0"/>
+          <w:numId w:val="2"/>
+        </w:numPr>
+      </w:pPr>
+      <w:r>
+        <w:t>NuGet</w:t>
+      </w:r>
+    </w:p>
+    <w:p>
+      <w:pPr>
+        <w:pStyle w:val="ListParagraph"/>
+      </w:pPr>
+      <w:r>
+        <w:rPr>
+          <w:noProof/>
+          <w:lang w:eastAsia="en-GB"/>
+        </w:rPr>
+        <w:drawing>
+          <wp:inline distT="0" distB="0" distL="0" distR="0" wp14:anchorId="4B5A3A9F" wp14:editId="161F8C28">
+            <wp:extent cx="3548958" cy="2406340"/>
+            <wp:effectExtent l="0" t="0" r="0" b="0"/>
+            <wp:docPr id="5" name="Picture 5"/>
+            <wp:cNvGraphicFramePr>
+              <a:graphicFrameLocks xmlns:a="http://schemas.openxmlformats.org/drawingml/2006/main" noChangeAspect="1"/>
+            </wp:cNvGraphicFramePr>
+            <a:graphic xmlns:a="http://schemas.openxmlformats.org/drawingml/2006/main">
+              <a:graphicData uri="http://schemas.openxmlformats.org/drawingml/2006/picture">
+                <pic:pic xmlns:pic="http://schemas.openxmlformats.org/drawingml/2006/picture">
+                  <pic:nvPicPr>
+                    <pic:cNvPr id="1" name=""/>
+                    <pic:cNvPicPr/>
+                  </pic:nvPicPr>
+                  <pic:blipFill>
+                    <a:blip r:embed="rId13"/>
+                    <a:stretch>
+                      <a:fillRect/>
+                    </a:stretch>
+                  </pic:blipFill>
+                  <pic:spPr>
+                    <a:xfrm>
+                      <a:off x="0" y="0"/>
                       <a:ext cx="3565126" cy="2417302"/>
                     </a:xfrm>
                     <a:prstGeom prst="rect">
@@ -699,7 +1666,7 @@
     </w:p>
     <w:p>
       <w:pPr>
-        <w:pStyle w:val="Heading2"/>
+        <w:pStyle w:val="Heading3"/>
       </w:pPr>
       <w:r>
         <w:t>Anatomy of an Angular Application</w:t>
@@ -716,14 +1683,88 @@
       <w:r>
         <w:t xml:space="preserve">Application called </w:t>
       </w:r>
-      <w:proofErr w:type="spellStart"/>
       <w:r>
         <w:rPr>
           <w:i/>
         </w:rPr>
         <w:t>productManagement</w:t>
       </w:r>
-      <w:proofErr w:type="spellEnd"/>
+    </w:p>
+    <w:p>
+      <w:pPr>
+        <w:pStyle w:val="ListParagraph"/>
+        <w:numPr>
+          <w:ilvl w:val="1"/>
+          <w:numId w:val="3"/>
+        </w:numPr>
+        <w:shd w:val="clear" w:color="auto" w:fill="FFFFFF"/>
+        <w:tabs>
+          <w:tab w:val="left" w:pos="916"/>
+          <w:tab w:val="left" w:pos="1832"/>
+          <w:tab w:val="left" w:pos="2748"/>
+          <w:tab w:val="left" w:pos="3664"/>
+          <w:tab w:val="left" w:pos="4580"/>
+          <w:tab w:val="left" w:pos="5496"/>
+          <w:tab w:val="left" w:pos="6412"/>
+          <w:tab w:val="left" w:pos="7328"/>
+          <w:tab w:val="left" w:pos="8244"/>
+          <w:tab w:val="left" w:pos="9160"/>
+          <w:tab w:val="left" w:pos="10076"/>
+          <w:tab w:val="left" w:pos="10992"/>
+          <w:tab w:val="left" w:pos="11908"/>
+          <w:tab w:val="left" w:pos="12824"/>
+          <w:tab w:val="left" w:pos="13740"/>
+          <w:tab w:val="left" w:pos="14656"/>
+        </w:tabs>
+        <w:spacing w:before="0" w:after="0" w:line="240" w:lineRule="auto"/>
+        <w:rPr>
+          <w:rFonts w:ascii="Consolas" w:eastAsia="Times New Roman" w:hAnsi="Consolas" w:cs="Courier New"/>
+          <w:color w:val="000000"/>
+          <w:sz w:val="18"/>
+          <w:szCs w:val="18"/>
+          <w:lang w:eastAsia="en-GB"/>
+        </w:rPr>
+      </w:pPr>
+      <w:r>
+        <w:rPr>
+          <w:rFonts w:ascii="Consolas" w:eastAsia="Times New Roman" w:hAnsi="Consolas" w:cs="Courier New"/>
+          <w:color w:val="0000FF"/>
+          <w:sz w:val="18"/>
+          <w:szCs w:val="18"/>
+          <w:lang w:eastAsia="en-GB"/>
+        </w:rPr>
+        <w:t>var</w:t>
+      </w:r>
+      <w:r>
+        <w:rPr>
+          <w:rFonts w:ascii="Consolas" w:eastAsia="Times New Roman" w:hAnsi="Consolas" w:cs="Courier New"/>
+          <w:color w:val="000000"/>
+          <w:sz w:val="18"/>
+          <w:szCs w:val="18"/>
+          <w:lang w:eastAsia="en-GB"/>
+        </w:rPr>
+        <w:t> app = angular.module(</w:t>
+      </w:r>
+      <w:r>
+        <w:rPr>
+          <w:rFonts w:ascii="Consolas" w:eastAsia="Times New Roman" w:hAnsi="Consolas" w:cs="Courier New"/>
+          <w:color w:val="A31515"/>
+          <w:sz w:val="18"/>
+          <w:szCs w:val="18"/>
+          <w:lang w:eastAsia="en-GB"/>
+        </w:rPr>
+        <w:t>"productManagement"</w:t>
+      </w:r>
+      <w:r>
+        <w:rPr>
+          <w:rFonts w:ascii="Consolas" w:eastAsia="Times New Roman" w:hAnsi="Consolas" w:cs="Courier New"/>
+          <w:color w:val="000000"/>
+          <w:sz w:val="18"/>
+          <w:szCs w:val="18"/>
+          <w:lang w:eastAsia="en-GB"/>
+        </w:rPr>
+        <w:t>,</w:t>
+      </w:r>
     </w:p>
     <w:p>
       <w:pPr>
@@ -763,27 +1804,316 @@
       <w:r>
         <w:t xml:space="preserve">View files have an associated </w:t>
       </w:r>
-      <w:proofErr w:type="spellStart"/>
-      <w:r>
-        <w:t>productListView</w:t>
-      </w:r>
-      <w:proofErr w:type="spellEnd"/>
-      <w:r>
-        <w:t xml:space="preserve"> Controller </w:t>
+      <w:r>
+        <w:t xml:space="preserve">productListView Controller </w:t>
       </w:r>
       <w:r>
         <w:t>and manages the model</w:t>
       </w:r>
     </w:p>
     <w:p>
-      <w:bookmarkStart w:id="0" w:name="_GoBack"/>
-      <w:bookmarkEnd w:id="0"/>
+      <w:pPr>
+        <w:pStyle w:val="HTMLPreformatted"/>
+        <w:shd w:val="clear" w:color="auto" w:fill="FFFFFF"/>
+        <w:ind w:left="916"/>
+        <w:rPr>
+          <w:rFonts w:ascii="Consolas" w:hAnsi="Consolas"/>
+          <w:color w:val="000000"/>
+          <w:sz w:val="18"/>
+          <w:szCs w:val="18"/>
+        </w:rPr>
+      </w:pPr>
+      <w:r>
+        <w:rPr>
+          <w:rFonts w:ascii="Consolas" w:hAnsi="Consolas"/>
+          <w:color w:val="000000"/>
+          <w:sz w:val="18"/>
+          <w:szCs w:val="18"/>
+        </w:rPr>
+        <w:t>angular.module(</w:t>
+      </w:r>
+      <w:r>
+        <w:rPr>
+          <w:rFonts w:ascii="Consolas" w:hAnsi="Consolas"/>
+          <w:color w:val="A31515"/>
+          <w:sz w:val="18"/>
+          <w:szCs w:val="18"/>
+        </w:rPr>
+        <w:t>"productManagement"</w:t>
+      </w:r>
+      <w:r>
+        <w:rPr>
+          <w:rFonts w:ascii="Consolas" w:hAnsi="Consolas"/>
+          <w:color w:val="000000"/>
+          <w:sz w:val="18"/>
+          <w:szCs w:val="18"/>
+        </w:rPr>
+        <w:t>)</w:t>
+      </w:r>
+    </w:p>
+    <w:p>
+      <w:pPr>
+        <w:pStyle w:val="HTMLPreformatted"/>
+        <w:shd w:val="clear" w:color="auto" w:fill="FFFFFF"/>
+        <w:ind w:left="916"/>
+        <w:rPr>
+          <w:rFonts w:ascii="Consolas" w:hAnsi="Consolas"/>
+          <w:color w:val="000000"/>
+          <w:sz w:val="18"/>
+          <w:szCs w:val="18"/>
+        </w:rPr>
+      </w:pPr>
+      <w:r>
+        <w:rPr>
+          <w:rFonts w:ascii="Consolas" w:hAnsi="Consolas"/>
+          <w:color w:val="000000"/>
+          <w:sz w:val="18"/>
+          <w:szCs w:val="18"/>
+        </w:rPr>
+        <w:t>       .controller(</w:t>
+      </w:r>
+      <w:r>
+        <w:rPr>
+          <w:rFonts w:ascii="Consolas" w:hAnsi="Consolas"/>
+          <w:color w:val="A31515"/>
+          <w:sz w:val="18"/>
+          <w:szCs w:val="18"/>
+        </w:rPr>
+        <w:t>"productListCtrl"</w:t>
+      </w:r>
+      <w:r>
+        <w:rPr>
+          <w:rFonts w:ascii="Consolas" w:hAnsi="Consolas"/>
+          <w:color w:val="000000"/>
+          <w:sz w:val="18"/>
+          <w:szCs w:val="18"/>
+        </w:rPr>
+        <w:t>,</w:t>
+      </w:r>
+    </w:p>
+    <w:p>
+      <w:pPr>
+        <w:pStyle w:val="HTMLPreformatted"/>
+        <w:shd w:val="clear" w:color="auto" w:fill="FFFFFF"/>
+        <w:ind w:left="916"/>
+        <w:rPr>
+          <w:rFonts w:ascii="Consolas" w:hAnsi="Consolas"/>
+          <w:color w:val="000000"/>
+          <w:sz w:val="18"/>
+          <w:szCs w:val="18"/>
+        </w:rPr>
+      </w:pPr>
+      <w:r>
+        <w:rPr>
+          <w:rFonts w:ascii="Consolas" w:hAnsi="Consolas"/>
+          <w:color w:val="000000"/>
+          <w:sz w:val="18"/>
+          <w:szCs w:val="18"/>
+        </w:rPr>
+        <w:t>                     productListCtrl);</w:t>
+      </w:r>
+    </w:p>
+    <w:p>
+      <w:pPr>
+        <w:pStyle w:val="HTMLPreformatted"/>
+        <w:shd w:val="clear" w:color="auto" w:fill="FFFFFF"/>
+        <w:ind w:left="916"/>
+        <w:rPr>
+          <w:rFonts w:ascii="Consolas" w:hAnsi="Consolas"/>
+          <w:color w:val="000000"/>
+          <w:sz w:val="18"/>
+          <w:szCs w:val="18"/>
+        </w:rPr>
+      </w:pPr>
+      <w:r>
+        <w:rPr>
+          <w:rFonts w:ascii="Consolas" w:hAnsi="Consolas"/>
+          <w:color w:val="000000"/>
+          <w:sz w:val="18"/>
+          <w:szCs w:val="18"/>
+        </w:rPr>
+        <w:t>    </w:t>
+      </w:r>
+      <w:r>
+        <w:rPr>
+          <w:rFonts w:ascii="Consolas" w:hAnsi="Consolas"/>
+          <w:color w:val="0000FF"/>
+          <w:sz w:val="18"/>
+          <w:szCs w:val="18"/>
+        </w:rPr>
+        <w:t>function</w:t>
+      </w:r>
+      <w:r>
+        <w:rPr>
+          <w:rFonts w:ascii="Consolas" w:hAnsi="Consolas"/>
+          <w:color w:val="000000"/>
+          <w:sz w:val="18"/>
+          <w:szCs w:val="18"/>
+        </w:rPr>
+        <w:t> productListCtrl() {</w:t>
+      </w:r>
+    </w:p>
+    <w:p>
+      <w:pPr>
+        <w:pStyle w:val="HTMLPreformatted"/>
+        <w:shd w:val="clear" w:color="auto" w:fill="FFFFFF"/>
+        <w:ind w:left="916"/>
+        <w:rPr>
+          <w:rFonts w:ascii="Consolas" w:hAnsi="Consolas"/>
+          <w:color w:val="000000"/>
+          <w:sz w:val="18"/>
+          <w:szCs w:val="18"/>
+        </w:rPr>
+      </w:pPr>
+      <w:r>
+        <w:rPr>
+          <w:rFonts w:ascii="Consolas" w:hAnsi="Consolas"/>
+          <w:color w:val="000000"/>
+          <w:sz w:val="18"/>
+          <w:szCs w:val="18"/>
+        </w:rPr>
+        <w:t>        </w:t>
+      </w:r>
+      <w:r>
+        <w:rPr>
+          <w:rFonts w:ascii="Consolas" w:hAnsi="Consolas"/>
+          <w:color w:val="0000FF"/>
+          <w:sz w:val="18"/>
+          <w:szCs w:val="18"/>
+        </w:rPr>
+        <w:t>var</w:t>
+      </w:r>
+      <w:r>
+        <w:rPr>
+          <w:rFonts w:ascii="Consolas" w:hAnsi="Consolas"/>
+          <w:color w:val="000000"/>
+          <w:sz w:val="18"/>
+          <w:szCs w:val="18"/>
+        </w:rPr>
+        <w:t> vm = </w:t>
+      </w:r>
+      <w:r>
+        <w:rPr>
+          <w:rFonts w:ascii="Consolas" w:hAnsi="Consolas"/>
+          <w:color w:val="0000FF"/>
+          <w:sz w:val="18"/>
+          <w:szCs w:val="18"/>
+        </w:rPr>
+        <w:t>this</w:t>
+      </w:r>
+      <w:r>
+        <w:rPr>
+          <w:rFonts w:ascii="Consolas" w:hAnsi="Consolas"/>
+          <w:color w:val="000000"/>
+          <w:sz w:val="18"/>
+          <w:szCs w:val="18"/>
+        </w:rPr>
+        <w:t>;</w:t>
+      </w:r>
+    </w:p>
+    <w:p>
+      <w:pPr>
+        <w:pStyle w:val="HTMLPreformatted"/>
+        <w:shd w:val="clear" w:color="auto" w:fill="FFFFFF"/>
+        <w:ind w:left="916"/>
+        <w:rPr>
+          <w:rFonts w:ascii="Consolas" w:hAnsi="Consolas"/>
+          <w:color w:val="000000"/>
+          <w:sz w:val="18"/>
+          <w:szCs w:val="18"/>
+        </w:rPr>
+      </w:pPr>
+    </w:p>
+    <w:p>
+      <w:pPr>
+        <w:pStyle w:val="HTMLPreformatted"/>
+        <w:shd w:val="clear" w:color="auto" w:fill="FFFFFF"/>
+        <w:ind w:left="916"/>
+        <w:rPr>
+          <w:rFonts w:ascii="Consolas" w:hAnsi="Consolas"/>
+          <w:color w:val="000000"/>
+          <w:sz w:val="18"/>
+          <w:szCs w:val="18"/>
+        </w:rPr>
+      </w:pPr>
+      <w:r>
+        <w:rPr>
+          <w:rFonts w:ascii="Consolas" w:hAnsi="Consolas"/>
+          <w:color w:val="000000"/>
+          <w:sz w:val="18"/>
+          <w:szCs w:val="18"/>
+        </w:rPr>
+        <w:t>        vm.products = [</w:t>
+      </w:r>
+    </w:p>
+    <w:p>
+      <w:pPr>
+        <w:pStyle w:val="HTMLPreformatted"/>
+        <w:shd w:val="clear" w:color="auto" w:fill="FFFFFF"/>
+        <w:ind w:left="916"/>
+        <w:rPr>
+          <w:rFonts w:ascii="Consolas" w:hAnsi="Consolas"/>
+          <w:color w:val="000000"/>
+          <w:sz w:val="18"/>
+          <w:szCs w:val="18"/>
+        </w:rPr>
+      </w:pPr>
+      <w:r>
+        <w:rPr>
+          <w:rFonts w:ascii="Consolas" w:hAnsi="Consolas"/>
+          <w:color w:val="000000"/>
+          <w:sz w:val="18"/>
+          <w:szCs w:val="18"/>
+        </w:rPr>
+        <w:t>        {</w:t>
+      </w:r>
+    </w:p>
+    <w:p>
+      <w:pPr>
+        <w:pStyle w:val="HTMLPreformatted"/>
+        <w:shd w:val="clear" w:color="auto" w:fill="FFFFFF"/>
+        <w:ind w:left="916"/>
+        <w:rPr>
+          <w:rFonts w:ascii="Consolas" w:hAnsi="Consolas"/>
+          <w:color w:val="000000"/>
+          <w:sz w:val="18"/>
+          <w:szCs w:val="18"/>
+        </w:rPr>
+      </w:pPr>
+      <w:r>
+        <w:rPr>
+          <w:rFonts w:ascii="Consolas" w:hAnsi="Consolas"/>
+          <w:color w:val="000000"/>
+          <w:sz w:val="18"/>
+          <w:szCs w:val="18"/>
+        </w:rPr>
+        <w:t>            </w:t>
+      </w:r>
+      <w:r>
+        <w:rPr>
+          <w:rFonts w:ascii="Consolas" w:hAnsi="Consolas"/>
+          <w:color w:val="A31515"/>
+          <w:sz w:val="18"/>
+          <w:szCs w:val="18"/>
+        </w:rPr>
+        <w:t>"productId"</w:t>
+      </w:r>
+      <w:r>
+        <w:rPr>
+          <w:rFonts w:ascii="Consolas" w:hAnsi="Consolas"/>
+          <w:color w:val="000000"/>
+          <w:sz w:val="18"/>
+          <w:szCs w:val="18"/>
+        </w:rPr>
+        <w:t>: 1, …</w:t>
+      </w:r>
+    </w:p>
+    <w:p>
       <w:r>
         <w:rPr>
           <w:noProof/>
           <w:lang w:eastAsia="en-GB"/>
         </w:rPr>
-        <w:lastRenderedPageBreak/>
         <w:drawing>
           <wp:inline distT="0" distB="0" distL="0" distR="0">
             <wp:extent cx="3870356" cy="2539465"/>
@@ -802,7 +2132,7 @@
                     </pic:cNvPicPr>
                   </pic:nvPicPr>
                   <pic:blipFill>
-                    <a:blip r:embed="rId11" cstate="print">
+                    <a:blip r:embed="rId14" cstate="print">
                       <a:extLst>
                         <a:ext uri="{28A0092B-C50C-407E-A947-70E740481C1C}">
                           <a14:useLocalDpi xmlns:a14="http://schemas.microsoft.com/office/drawing/2010/main" val="0"/>
@@ -834,10 +2164,88 @@
         </w:drawing>
       </w:r>
     </w:p>
+    <w:p>
+      <w:pPr>
+        <w:pStyle w:val="Heading3"/>
+      </w:pPr>
+      <w:r>
+        <w:t>Anatomy of an ASP.NET Web API Service</w:t>
+      </w:r>
+    </w:p>
+    <w:p>
+      <w:r>
+        <w:rPr>
+          <w:noProof/>
+          <w:lang w:eastAsia="en-GB"/>
+        </w:rPr>
+        <w:drawing>
+          <wp:inline distT="0" distB="0" distL="0" distR="0" wp14:anchorId="1578B6F4" wp14:editId="59D26F54">
+            <wp:extent cx="3938257" cy="2227868"/>
+            <wp:effectExtent l="0" t="0" r="5715" b="1270"/>
+            <wp:docPr id="8" name="Picture 8"/>
+            <wp:cNvGraphicFramePr>
+              <a:graphicFrameLocks xmlns:a="http://schemas.openxmlformats.org/drawingml/2006/main" noChangeAspect="1"/>
+            </wp:cNvGraphicFramePr>
+            <a:graphic xmlns:a="http://schemas.openxmlformats.org/drawingml/2006/main">
+              <a:graphicData uri="http://schemas.openxmlformats.org/drawingml/2006/picture">
+                <pic:pic xmlns:pic="http://schemas.openxmlformats.org/drawingml/2006/picture">
+                  <pic:nvPicPr>
+                    <pic:cNvPr id="1" name=""/>
+                    <pic:cNvPicPr/>
+                  </pic:nvPicPr>
+                  <pic:blipFill>
+                    <a:blip r:embed="rId15"/>
+                    <a:stretch>
+                      <a:fillRect/>
+                    </a:stretch>
+                  </pic:blipFill>
+                  <pic:spPr>
+                    <a:xfrm>
+                      <a:off x="0" y="0"/>
+                      <a:ext cx="3953205" cy="2236324"/>
+                    </a:xfrm>
+                    <a:prstGeom prst="rect">
+                      <a:avLst/>
+                    </a:prstGeom>
+                  </pic:spPr>
+                </pic:pic>
+              </a:graphicData>
+            </a:graphic>
+          </wp:inline>
+        </w:drawing>
+      </w:r>
+    </w:p>
+    <w:p>
+      <w:pPr>
+        <w:pStyle w:val="Heading2"/>
+      </w:pPr>
+      <w:r>
+        <w:t>Retrieving the Data</w:t>
+      </w:r>
+    </w:p>
+    <w:p>
+      <w:r>
+        <w:t xml:space="preserve">TODO: </w:t>
+      </w:r>
+      <w:hyperlink r:id="rId16" w:history="1">
+        <w:r>
+          <w:rPr>
+            <w:rStyle w:val="Hyperlink"/>
+          </w:rPr>
+          <w:t>https://app.pluralsight.com/player?course=angular-web-api-front-back&amp;author=deborah-kurata&amp;name=angular-web-api-front-back-m2&amp;clip=6&amp;mode=live</w:t>
+        </w:r>
+      </w:hyperlink>
+      <w:r>
+        <w:t xml:space="preserve"> </w:t>
+      </w:r>
+    </w:p>
+    <w:p/>
     <w:sectPr>
       <w:pgSz w:w="11906" w:h="16838"/>
       <w:pgMar w:top="1440" w:right="1440" w:bottom="1440" w:left="1440" w:header="708" w:footer="708" w:gutter="0"/>
+      <w:pgNumType w:start="0"/>
       <w:cols w:space="708"/>
+      <w:titlePg/>
       <w:docGrid w:linePitch="360"/>
     </w:sectPr>
   </w:body>
@@ -847,22 +2255,22 @@
 <file path=word/numbering.xml><?xml version="1.0" encoding="utf-8"?>
 <w:numbering xmlns:wpc="http://schemas.microsoft.com/office/word/2010/wordprocessingCanvas" xmlns:cx="http://schemas.microsoft.com/office/drawing/2014/chartex" xmlns:cx1="http://schemas.microsoft.com/office/drawing/2015/9/8/chartex" xmlns:cx2="http://schemas.microsoft.com/office/drawing/2015/10/21/chartex" xmlns:mc="http://schemas.openxmlformats.org/markup-compatibility/2006" xmlns:o="urn:schemas-microsoft-com:office:office" xmlns:r="http://schemas.openxmlformats.org/officeDocument/2006/relationships" xmlns:m="http://schemas.openxmlformats.org/officeDocument/2006/math" xmlns:v="urn:schemas-microsoft-com:vml" xmlns:wp14="http://schemas.microsoft.com/office/word/2010/wordprocessingDrawing" xmlns:wp="http://schemas.openxmlformats.org/drawingml/2006/wordprocessingDrawing" xmlns:w10="urn:schemas-microsoft-com:office:word" xmlns:w="http://schemas.openxmlformats.org/wordprocessingml/2006/main" xmlns:w14="http://schemas.microsoft.com/office/word/2010/wordml" xmlns:w15="http://schemas.microsoft.com/office/word/2012/wordml" xmlns:w16se="http://schemas.microsoft.com/office/word/2015/wordml/symex" xmlns:wpg="http://schemas.microsoft.com/office/word/2010/wordprocessingGroup" xmlns:wpi="http://schemas.microsoft.com/office/word/2010/wordprocessingInk" xmlns:wne="http://schemas.microsoft.com/office/word/2006/wordml" xmlns:wps="http://schemas.microsoft.com/office/word/2010/wordprocessingShape" mc:Ignorable="w14 w15 w16se wp14">
   <w:abstractNum w:abstractNumId="0" w15:restartNumberingAfterBreak="0">
-    <w:nsid w:val="1F3E3A07"/>
+    <w:nsid w:val="1DCF3404"/>
     <w:multiLevelType w:val="hybridMultilevel"/>
-    <w:tmpl w:val="BAD89058"/>
-    <w:lvl w:ilvl="0" w:tplc="08090003">
+    <w:tmpl w:val="6FA22EC4"/>
+    <w:lvl w:ilvl="0" w:tplc="0809000F">
       <w:start w:val="1"/>
-      <w:numFmt w:val="bullet"/>
-      <w:lvlText w:val="o"/>
+      <w:numFmt w:val="decimal"/>
+      <w:lvlText w:val="%1."/>
       <w:lvlJc w:val="left"/>
       <w:pPr>
         <w:ind w:left="720" w:hanging="360"/>
       </w:pPr>
       <w:rPr>
-        <w:rFonts w:ascii="Courier New" w:hAnsi="Courier New" w:cs="Courier New" w:hint="default"/>
+        <w:rFonts w:hint="default"/>
       </w:rPr>
     </w:lvl>
-    <w:lvl w:ilvl="1" w:tplc="08090003" w:tentative="1">
+    <w:lvl w:ilvl="1" w:tplc="08090003">
       <w:start w:val="1"/>
       <w:numFmt w:val="bullet"/>
       <w:lvlText w:val="o"/>
@@ -960,6 +2368,119 @@
     </w:lvl>
   </w:abstractNum>
   <w:abstractNum w:abstractNumId="1" w15:restartNumberingAfterBreak="0">
+    <w:nsid w:val="1F3E3A07"/>
+    <w:multiLevelType w:val="hybridMultilevel"/>
+    <w:tmpl w:val="BAD89058"/>
+    <w:lvl w:ilvl="0" w:tplc="08090003">
+      <w:start w:val="1"/>
+      <w:numFmt w:val="bullet"/>
+      <w:lvlText w:val="o"/>
+      <w:lvlJc w:val="left"/>
+      <w:pPr>
+        <w:ind w:left="720" w:hanging="360"/>
+      </w:pPr>
+      <w:rPr>
+        <w:rFonts w:ascii="Courier New" w:hAnsi="Courier New" w:cs="Courier New" w:hint="default"/>
+      </w:rPr>
+    </w:lvl>
+    <w:lvl w:ilvl="1" w:tplc="08090003">
+      <w:start w:val="1"/>
+      <w:numFmt w:val="bullet"/>
+      <w:lvlText w:val="o"/>
+      <w:lvlJc w:val="left"/>
+      <w:pPr>
+        <w:ind w:left="1440" w:hanging="360"/>
+      </w:pPr>
+      <w:rPr>
+        <w:rFonts w:ascii="Courier New" w:hAnsi="Courier New" w:cs="Courier New" w:hint="default"/>
+      </w:rPr>
+    </w:lvl>
+    <w:lvl w:ilvl="2" w:tplc="08090005" w:tentative="1">
+      <w:start w:val="1"/>
+      <w:numFmt w:val="bullet"/>
+      <w:lvlText w:val=""/>
+      <w:lvlJc w:val="left"/>
+      <w:pPr>
+        <w:ind w:left="2160" w:hanging="360"/>
+      </w:pPr>
+      <w:rPr>
+        <w:rFonts w:ascii="Wingdings" w:hAnsi="Wingdings" w:hint="default"/>
+      </w:rPr>
+    </w:lvl>
+    <w:lvl w:ilvl="3" w:tplc="08090001" w:tentative="1">
+      <w:start w:val="1"/>
+      <w:numFmt w:val="bullet"/>
+      <w:lvlText w:val=""/>
+      <w:lvlJc w:val="left"/>
+      <w:pPr>
+        <w:ind w:left="2880" w:hanging="360"/>
+      </w:pPr>
+      <w:rPr>
+        <w:rFonts w:ascii="Symbol" w:hAnsi="Symbol" w:hint="default"/>
+      </w:rPr>
+    </w:lvl>
+    <w:lvl w:ilvl="4" w:tplc="08090003" w:tentative="1">
+      <w:start w:val="1"/>
+      <w:numFmt w:val="bullet"/>
+      <w:lvlText w:val="o"/>
+      <w:lvlJc w:val="left"/>
+      <w:pPr>
+        <w:ind w:left="3600" w:hanging="360"/>
+      </w:pPr>
+      <w:rPr>
+        <w:rFonts w:ascii="Courier New" w:hAnsi="Courier New" w:cs="Courier New" w:hint="default"/>
+      </w:rPr>
+    </w:lvl>
+    <w:lvl w:ilvl="5" w:tplc="08090005" w:tentative="1">
+      <w:start w:val="1"/>
+      <w:numFmt w:val="bullet"/>
+      <w:lvlText w:val=""/>
+      <w:lvlJc w:val="left"/>
+      <w:pPr>
+        <w:ind w:left="4320" w:hanging="360"/>
+      </w:pPr>
+      <w:rPr>
+        <w:rFonts w:ascii="Wingdings" w:hAnsi="Wingdings" w:hint="default"/>
+      </w:rPr>
+    </w:lvl>
+    <w:lvl w:ilvl="6" w:tplc="08090001" w:tentative="1">
+      <w:start w:val="1"/>
+      <w:numFmt w:val="bullet"/>
+      <w:lvlText w:val=""/>
+      <w:lvlJc w:val="left"/>
+      <w:pPr>
+        <w:ind w:left="5040" w:hanging="360"/>
+      </w:pPr>
+      <w:rPr>
+        <w:rFonts w:ascii="Symbol" w:hAnsi="Symbol" w:hint="default"/>
+      </w:rPr>
+    </w:lvl>
+    <w:lvl w:ilvl="7" w:tplc="08090003" w:tentative="1">
+      <w:start w:val="1"/>
+      <w:numFmt w:val="bullet"/>
+      <w:lvlText w:val="o"/>
+      <w:lvlJc w:val="left"/>
+      <w:pPr>
+        <w:ind w:left="5760" w:hanging="360"/>
+      </w:pPr>
+      <w:rPr>
+        <w:rFonts w:ascii="Courier New" w:hAnsi="Courier New" w:cs="Courier New" w:hint="default"/>
+      </w:rPr>
+    </w:lvl>
+    <w:lvl w:ilvl="8" w:tplc="08090005" w:tentative="1">
+      <w:start w:val="1"/>
+      <w:numFmt w:val="bullet"/>
+      <w:lvlText w:val=""/>
+      <w:lvlJc w:val="left"/>
+      <w:pPr>
+        <w:ind w:left="6480" w:hanging="360"/>
+      </w:pPr>
+      <w:rPr>
+        <w:rFonts w:ascii="Wingdings" w:hAnsi="Wingdings" w:hint="default"/>
+      </w:rPr>
+    </w:lvl>
+  </w:abstractNum>
+  <w:abstractNum w:abstractNumId="2" w15:restartNumberingAfterBreak="0">
     <w:nsid w:val="2D1702E2"/>
     <w:multiLevelType w:val="hybridMultilevel"/>
     <w:tmpl w:val="CEB45016"/>
@@ -1072,7 +2593,7 @@
       </w:rPr>
     </w:lvl>
   </w:abstractNum>
-  <w:abstractNum w:abstractNumId="2" w15:restartNumberingAfterBreak="0">
+  <w:abstractNum w:abstractNumId="3" w15:restartNumberingAfterBreak="0">
     <w:nsid w:val="4351398F"/>
     <w:multiLevelType w:val="hybridMultilevel"/>
     <w:tmpl w:val="E2DA40C0"/>
@@ -1186,12 +2707,15 @@
     </w:lvl>
   </w:abstractNum>
   <w:num w:numId="1">
+    <w:abstractNumId w:val="2"/>
+  </w:num>
+  <w:num w:numId="2">
+    <w:abstractNumId w:val="3"/>
+  </w:num>
+  <w:num w:numId="3">
     <w:abstractNumId w:val="1"/>
   </w:num>
-  <w:num w:numId="2">
-    <w:abstractNumId w:val="2"/>
-  </w:num>
-  <w:num w:numId="3">
+  <w:num w:numId="4">
     <w:abstractNumId w:val="0"/>
   </w:num>
 </w:numbering>
@@ -1646,7 +3170,6 @@
     <w:next w:val="Normal"/>
     <w:link w:val="Heading3Char"/>
     <w:uiPriority w:val="9"/>
-    <w:semiHidden/>
     <w:unhideWhenUsed/>
     <w:qFormat/>
     <w:rsid w:val="00037696"/>
@@ -1855,7 +3378,6 @@
     <w:basedOn w:val="DefaultParagraphFont"/>
     <w:link w:val="Heading3"/>
     <w:uiPriority w:val="9"/>
-    <w:semiHidden/>
     <w:rsid w:val="00037696"/>
     <w:rPr>
       <w:caps/>
@@ -2053,6 +3575,7 @@
   </w:style>
   <w:style w:type="paragraph" w:styleId="NoSpacing">
     <w:name w:val="No Spacing"/>
+    <w:link w:val="NoSpacingChar"/>
     <w:uiPriority w:val="1"/>
     <w:qFormat/>
     <w:rsid w:val="00037696"/>
@@ -2215,6 +3738,59 @@
       <w:color w:val="0563C1" w:themeColor="hyperlink"/>
       <w:u w:val="single"/>
     </w:rPr>
+  </w:style>
+  <w:style w:type="paragraph" w:styleId="HTMLPreformatted">
+    <w:name w:val="HTML Preformatted"/>
+    <w:basedOn w:val="Normal"/>
+    <w:link w:val="HTMLPreformattedChar"/>
+    <w:uiPriority w:val="99"/>
+    <w:semiHidden/>
+    <w:unhideWhenUsed/>
+    <w:rsid w:val="007D2E02"/>
+    <w:pPr>
+      <w:tabs>
+        <w:tab w:val="left" w:pos="916"/>
+        <w:tab w:val="left" w:pos="1832"/>
+        <w:tab w:val="left" w:pos="2748"/>
+        <w:tab w:val="left" w:pos="3664"/>
+        <w:tab w:val="left" w:pos="4580"/>
+        <w:tab w:val="left" w:pos="5496"/>
+        <w:tab w:val="left" w:pos="6412"/>
+        <w:tab w:val="left" w:pos="7328"/>
+        <w:tab w:val="left" w:pos="8244"/>
+        <w:tab w:val="left" w:pos="9160"/>
+        <w:tab w:val="left" w:pos="10076"/>
+        <w:tab w:val="left" w:pos="10992"/>
+        <w:tab w:val="left" w:pos="11908"/>
+        <w:tab w:val="left" w:pos="12824"/>
+        <w:tab w:val="left" w:pos="13740"/>
+        <w:tab w:val="left" w:pos="14656"/>
+      </w:tabs>
+      <w:spacing w:before="0" w:after="0" w:line="240" w:lineRule="auto"/>
+    </w:pPr>
+    <w:rPr>
+      <w:rFonts w:ascii="Courier New" w:eastAsia="Times New Roman" w:hAnsi="Courier New" w:cs="Courier New"/>
+      <w:lang w:eastAsia="en-GB"/>
+    </w:rPr>
+  </w:style>
+  <w:style w:type="character" w:customStyle="1" w:styleId="HTMLPreformattedChar">
+    <w:name w:val="HTML Preformatted Char"/>
+    <w:basedOn w:val="DefaultParagraphFont"/>
+    <w:link w:val="HTMLPreformatted"/>
+    <w:uiPriority w:val="99"/>
+    <w:semiHidden/>
+    <w:rsid w:val="007D2E02"/>
+    <w:rPr>
+      <w:rFonts w:ascii="Courier New" w:eastAsia="Times New Roman" w:hAnsi="Courier New" w:cs="Courier New"/>
+      <w:lang w:eastAsia="en-GB"/>
+    </w:rPr>
+  </w:style>
+  <w:style w:type="character" w:customStyle="1" w:styleId="NoSpacingChar">
+    <w:name w:val="No Spacing Char"/>
+    <w:basedOn w:val="DefaultParagraphFont"/>
+    <w:link w:val="NoSpacing"/>
+    <w:uiPriority w:val="1"/>
+    <w:rsid w:val="00894AE8"/>
   </w:style>
 </w:styles>
 </file>
@@ -2478,4 +4054,23 @@
     </a:ext>
   </a:extLst>
 </a:theme>
+</file>
+
+<file path=customXml/item1.xml><?xml version="1.0" encoding="utf-8"?>
+<CoverPageProperties xmlns="http://schemas.microsoft.com/office/2006/coverPageProps">
+  <PublishDate/>
+  <Abstract>https://app.pluralsight.com/player?course=angular-web-api-front-back&amp;author=deborah-kurata&amp;name=angular-web-api-front-back-m2&amp;clip=6&amp;mode=live </Abstract>
+  <CompanyAddress/>
+  <CompanyPhone/>
+  <CompanyFax/>
+  <CompanyEmail/>
+</CoverPageProperties>
+</file>
+
+<file path=customXml/itemProps1.xml><?xml version="1.0" encoding="utf-8"?>
+<ds:datastoreItem xmlns:ds="http://schemas.openxmlformats.org/officeDocument/2006/customXml" ds:itemID="{55AF091B-3C7A-41E3-B477-F2FDAA23CFDA}">
+  <ds:schemaRefs>
+    <ds:schemaRef ds:uri="http://schemas.microsoft.com/office/2006/coverPageProps"/>
+  </ds:schemaRefs>
+</ds:datastoreItem>
 </file>
</xml_diff>

<commit_message>
Calling the Web API from Angular
</commit_message>
<xml_diff>
--- a/documents/Angular front to back.docx
+++ b/documents/Angular front to back.docx
@@ -1036,15 +1036,7 @@
     </w:p>
     <w:p>
       <w:r>
-        <w:t xml:space="preserve">This is a small </w:t>
-      </w:r>
-      <w:proofErr w:type="spellStart"/>
-      <w:r>
-        <w:t>pluralsight</w:t>
-      </w:r>
-      <w:proofErr w:type="spellEnd"/>
-      <w:r>
-        <w:t xml:space="preserve"> course, will keep docs while doing the course for any good tips and hints</w:t>
+        <w:t>This is a small pluralsight course, will keep docs while doing the course for any good tips and hints</w:t>
       </w:r>
     </w:p>
     <w:p>
@@ -1351,13 +1343,8 @@
         </w:numPr>
       </w:pPr>
       <w:r>
-        <w:t xml:space="preserve">Why ASP.NET Web </w:t>
-      </w:r>
-      <w:proofErr w:type="spellStart"/>
-      <w:r>
-        <w:t>Api</w:t>
-      </w:r>
-      <w:proofErr w:type="spellEnd"/>
+        <w:t>Why ASP.NET Web Api</w:t>
+      </w:r>
     </w:p>
     <w:p>
       <w:pPr>
@@ -1572,29 +1559,7 @@
           <w:color w:val="242729"/>
           <w:shd w:val="clear" w:color="auto" w:fill="EFF0F1"/>
         </w:rPr>
-        <w:t xml:space="preserve">update-package </w:t>
-      </w:r>
-      <w:proofErr w:type="spellStart"/>
-      <w:proofErr w:type="gramStart"/>
-      <w:r>
-        <w:rPr>
-          <w:rFonts w:ascii="Consolas" w:hAnsi="Consolas"/>
-          <w:b/>
-          <w:color w:val="242729"/>
-          <w:shd w:val="clear" w:color="auto" w:fill="EFF0F1"/>
-        </w:rPr>
-        <w:t>Microsoft.CodeDom.Providers.DotNetCompilerPlatform</w:t>
-      </w:r>
-      <w:proofErr w:type="spellEnd"/>
-      <w:proofErr w:type="gramEnd"/>
-      <w:r>
-        <w:rPr>
-          <w:rFonts w:ascii="Consolas" w:hAnsi="Consolas"/>
-          <w:b/>
-          <w:color w:val="242729"/>
-          <w:shd w:val="clear" w:color="auto" w:fill="EFF0F1"/>
-        </w:rPr>
-        <w:t xml:space="preserve"> -r</w:t>
+        <w:t>update-package Microsoft.CodeDom.Providers.DotNetCompilerPlatform -r</w:t>
       </w:r>
     </w:p>
     <w:p>
@@ -1727,14 +1692,12 @@
       <w:r>
         <w:t xml:space="preserve">Application called </w:t>
       </w:r>
-      <w:proofErr w:type="spellStart"/>
       <w:r>
         <w:rPr>
           <w:i/>
         </w:rPr>
         <w:t>productManagement</w:t>
       </w:r>
-      <w:proofErr w:type="spellEnd"/>
     </w:p>
     <w:p>
       <w:pPr>
@@ -1771,7 +1734,6 @@
           <w:lang w:eastAsia="en-GB"/>
         </w:rPr>
       </w:pPr>
-      <w:proofErr w:type="spellStart"/>
       <w:r>
         <w:rPr>
           <w:rFonts w:ascii="Consolas" w:eastAsia="Times New Roman" w:hAnsi="Consolas" w:cs="Courier New"/>
@@ -1782,7 +1744,6 @@
         </w:rPr>
         <w:t>var</w:t>
       </w:r>
-      <w:proofErr w:type="spellEnd"/>
       <w:r>
         <w:rPr>
           <w:rFonts w:ascii="Consolas" w:eastAsia="Times New Roman" w:hAnsi="Consolas" w:cs="Courier New"/>
@@ -1791,31 +1752,7 @@
           <w:szCs w:val="18"/>
           <w:lang w:eastAsia="en-GB"/>
         </w:rPr>
-        <w:t> app = </w:t>
-      </w:r>
-      <w:proofErr w:type="spellStart"/>
-      <w:proofErr w:type="gramStart"/>
-      <w:r>
-        <w:rPr>
-          <w:rFonts w:ascii="Consolas" w:eastAsia="Times New Roman" w:hAnsi="Consolas" w:cs="Courier New"/>
-          <w:color w:val="000000"/>
-          <w:sz w:val="18"/>
-          <w:szCs w:val="18"/>
-          <w:lang w:eastAsia="en-GB"/>
-        </w:rPr>
-        <w:t>angular.module</w:t>
-      </w:r>
-      <w:proofErr w:type="spellEnd"/>
-      <w:proofErr w:type="gramEnd"/>
-      <w:r>
-        <w:rPr>
-          <w:rFonts w:ascii="Consolas" w:eastAsia="Times New Roman" w:hAnsi="Consolas" w:cs="Courier New"/>
-          <w:color w:val="000000"/>
-          <w:sz w:val="18"/>
-          <w:szCs w:val="18"/>
-          <w:lang w:eastAsia="en-GB"/>
-        </w:rPr>
-        <w:t>(</w:t>
+        <w:t> app = angular.module(</w:t>
       </w:r>
       <w:r>
         <w:rPr>
@@ -1825,29 +1762,7 @@
           <w:szCs w:val="18"/>
           <w:lang w:eastAsia="en-GB"/>
         </w:rPr>
-        <w:t>"</w:t>
-      </w:r>
-      <w:proofErr w:type="spellStart"/>
-      <w:r>
-        <w:rPr>
-          <w:rFonts w:ascii="Consolas" w:eastAsia="Times New Roman" w:hAnsi="Consolas" w:cs="Courier New"/>
-          <w:color w:val="A31515"/>
-          <w:sz w:val="18"/>
-          <w:szCs w:val="18"/>
-          <w:lang w:eastAsia="en-GB"/>
-        </w:rPr>
-        <w:t>productManagement</w:t>
-      </w:r>
-      <w:proofErr w:type="spellEnd"/>
-      <w:r>
-        <w:rPr>
-          <w:rFonts w:ascii="Consolas" w:eastAsia="Times New Roman" w:hAnsi="Consolas" w:cs="Courier New"/>
-          <w:color w:val="A31515"/>
-          <w:sz w:val="18"/>
-          <w:szCs w:val="18"/>
-          <w:lang w:eastAsia="en-GB"/>
-        </w:rPr>
-        <w:t>"</w:t>
+        <w:t>"productManagement"</w:t>
       </w:r>
       <w:r>
         <w:rPr>
@@ -1898,13 +1813,8 @@
       <w:r>
         <w:t xml:space="preserve">View files have an associated </w:t>
       </w:r>
-      <w:proofErr w:type="spellStart"/>
-      <w:r>
-        <w:t>productListView</w:t>
-      </w:r>
-      <w:proofErr w:type="spellEnd"/>
-      <w:r>
-        <w:t xml:space="preserve"> Controller </w:t>
+      <w:r>
+        <w:t xml:space="preserve">productListView Controller </w:t>
       </w:r>
       <w:r>
         <w:t>and manages the model</w:t>
@@ -1922,8 +1832,6 @@
           <w:szCs w:val="18"/>
         </w:rPr>
       </w:pPr>
-      <w:proofErr w:type="spellStart"/>
-      <w:proofErr w:type="gramStart"/>
       <w:r>
         <w:rPr>
           <w:rFonts w:ascii="Consolas" w:hAnsi="Consolas"/>
@@ -1931,18 +1839,7 @@
           <w:sz w:val="18"/>
           <w:szCs w:val="18"/>
         </w:rPr>
-        <w:t>angular.module</w:t>
-      </w:r>
-      <w:proofErr w:type="spellEnd"/>
-      <w:proofErr w:type="gramEnd"/>
-      <w:r>
-        <w:rPr>
-          <w:rFonts w:ascii="Consolas" w:hAnsi="Consolas"/>
-          <w:color w:val="000000"/>
-          <w:sz w:val="18"/>
-          <w:szCs w:val="18"/>
-        </w:rPr>
-        <w:t>(</w:t>
+        <w:t>angular.module(</w:t>
       </w:r>
       <w:r>
         <w:rPr>
@@ -1951,9 +1848,39 @@
           <w:sz w:val="18"/>
           <w:szCs w:val="18"/>
         </w:rPr>
-        <w:t>"</w:t>
-      </w:r>
-      <w:proofErr w:type="spellStart"/>
+        <w:t>"productManagement"</w:t>
+      </w:r>
+      <w:r>
+        <w:rPr>
+          <w:rFonts w:ascii="Consolas" w:hAnsi="Consolas"/>
+          <w:color w:val="000000"/>
+          <w:sz w:val="18"/>
+          <w:szCs w:val="18"/>
+        </w:rPr>
+        <w:t>)</w:t>
+      </w:r>
+    </w:p>
+    <w:p>
+      <w:pPr>
+        <w:pStyle w:val="HTMLPreformatted"/>
+        <w:shd w:val="clear" w:color="auto" w:fill="FFFFFF"/>
+        <w:ind w:left="916"/>
+        <w:rPr>
+          <w:rFonts w:ascii="Consolas" w:hAnsi="Consolas"/>
+          <w:color w:val="000000"/>
+          <w:sz w:val="18"/>
+          <w:szCs w:val="18"/>
+        </w:rPr>
+      </w:pPr>
+      <w:r>
+        <w:rPr>
+          <w:rFonts w:ascii="Consolas" w:hAnsi="Consolas"/>
+          <w:color w:val="000000"/>
+          <w:sz w:val="18"/>
+          <w:szCs w:val="18"/>
+        </w:rPr>
+        <w:t>       .controller(</w:t>
+      </w:r>
       <w:r>
         <w:rPr>
           <w:rFonts w:ascii="Consolas" w:hAnsi="Consolas"/>
@@ -1961,9 +1888,216 @@
           <w:sz w:val="18"/>
           <w:szCs w:val="18"/>
         </w:rPr>
-        <w:t>productManagement</w:t>
-      </w:r>
-      <w:proofErr w:type="spellEnd"/>
+        <w:t>"productListCtrl"</w:t>
+      </w:r>
+      <w:r>
+        <w:rPr>
+          <w:rFonts w:ascii="Consolas" w:hAnsi="Consolas"/>
+          <w:color w:val="000000"/>
+          <w:sz w:val="18"/>
+          <w:szCs w:val="18"/>
+        </w:rPr>
+        <w:t>,</w:t>
+      </w:r>
+    </w:p>
+    <w:p>
+      <w:pPr>
+        <w:pStyle w:val="HTMLPreformatted"/>
+        <w:shd w:val="clear" w:color="auto" w:fill="FFFFFF"/>
+        <w:ind w:left="916"/>
+        <w:rPr>
+          <w:rFonts w:ascii="Consolas" w:hAnsi="Consolas"/>
+          <w:color w:val="000000"/>
+          <w:sz w:val="18"/>
+          <w:szCs w:val="18"/>
+        </w:rPr>
+      </w:pPr>
+      <w:r>
+        <w:rPr>
+          <w:rFonts w:ascii="Consolas" w:hAnsi="Consolas"/>
+          <w:color w:val="000000"/>
+          <w:sz w:val="18"/>
+          <w:szCs w:val="18"/>
+        </w:rPr>
+        <w:t>                     productListCtrl);</w:t>
+      </w:r>
+    </w:p>
+    <w:p>
+      <w:pPr>
+        <w:pStyle w:val="HTMLPreformatted"/>
+        <w:shd w:val="clear" w:color="auto" w:fill="FFFFFF"/>
+        <w:ind w:left="916"/>
+        <w:rPr>
+          <w:rFonts w:ascii="Consolas" w:hAnsi="Consolas"/>
+          <w:color w:val="000000"/>
+          <w:sz w:val="18"/>
+          <w:szCs w:val="18"/>
+        </w:rPr>
+      </w:pPr>
+      <w:r>
+        <w:rPr>
+          <w:rFonts w:ascii="Consolas" w:hAnsi="Consolas"/>
+          <w:color w:val="000000"/>
+          <w:sz w:val="18"/>
+          <w:szCs w:val="18"/>
+        </w:rPr>
+        <w:t>    </w:t>
+      </w:r>
+      <w:r>
+        <w:rPr>
+          <w:rFonts w:ascii="Consolas" w:hAnsi="Consolas"/>
+          <w:color w:val="0000FF"/>
+          <w:sz w:val="18"/>
+          <w:szCs w:val="18"/>
+        </w:rPr>
+        <w:t>function</w:t>
+      </w:r>
+      <w:r>
+        <w:rPr>
+          <w:rFonts w:ascii="Consolas" w:hAnsi="Consolas"/>
+          <w:color w:val="000000"/>
+          <w:sz w:val="18"/>
+          <w:szCs w:val="18"/>
+        </w:rPr>
+        <w:t> productListCtrl() {</w:t>
+      </w:r>
+    </w:p>
+    <w:p>
+      <w:pPr>
+        <w:pStyle w:val="HTMLPreformatted"/>
+        <w:shd w:val="clear" w:color="auto" w:fill="FFFFFF"/>
+        <w:ind w:left="916"/>
+        <w:rPr>
+          <w:rFonts w:ascii="Consolas" w:hAnsi="Consolas"/>
+          <w:color w:val="000000"/>
+          <w:sz w:val="18"/>
+          <w:szCs w:val="18"/>
+        </w:rPr>
+      </w:pPr>
+      <w:r>
+        <w:rPr>
+          <w:rFonts w:ascii="Consolas" w:hAnsi="Consolas"/>
+          <w:color w:val="000000"/>
+          <w:sz w:val="18"/>
+          <w:szCs w:val="18"/>
+        </w:rPr>
+        <w:t>        </w:t>
+      </w:r>
+      <w:r>
+        <w:rPr>
+          <w:rFonts w:ascii="Consolas" w:hAnsi="Consolas"/>
+          <w:color w:val="0000FF"/>
+          <w:sz w:val="18"/>
+          <w:szCs w:val="18"/>
+        </w:rPr>
+        <w:t>var</w:t>
+      </w:r>
+      <w:r>
+        <w:rPr>
+          <w:rFonts w:ascii="Consolas" w:hAnsi="Consolas"/>
+          <w:color w:val="000000"/>
+          <w:sz w:val="18"/>
+          <w:szCs w:val="18"/>
+        </w:rPr>
+        <w:t> vm = </w:t>
+      </w:r>
+      <w:r>
+        <w:rPr>
+          <w:rFonts w:ascii="Consolas" w:hAnsi="Consolas"/>
+          <w:color w:val="0000FF"/>
+          <w:sz w:val="18"/>
+          <w:szCs w:val="18"/>
+        </w:rPr>
+        <w:t>this</w:t>
+      </w:r>
+      <w:r>
+        <w:rPr>
+          <w:rFonts w:ascii="Consolas" w:hAnsi="Consolas"/>
+          <w:color w:val="000000"/>
+          <w:sz w:val="18"/>
+          <w:szCs w:val="18"/>
+        </w:rPr>
+        <w:t>;</w:t>
+      </w:r>
+    </w:p>
+    <w:p>
+      <w:pPr>
+        <w:pStyle w:val="HTMLPreformatted"/>
+        <w:shd w:val="clear" w:color="auto" w:fill="FFFFFF"/>
+        <w:ind w:left="916"/>
+        <w:rPr>
+          <w:rFonts w:ascii="Consolas" w:hAnsi="Consolas"/>
+          <w:color w:val="000000"/>
+          <w:sz w:val="18"/>
+          <w:szCs w:val="18"/>
+        </w:rPr>
+      </w:pPr>
+    </w:p>
+    <w:p>
+      <w:pPr>
+        <w:pStyle w:val="HTMLPreformatted"/>
+        <w:shd w:val="clear" w:color="auto" w:fill="FFFFFF"/>
+        <w:ind w:left="916"/>
+        <w:rPr>
+          <w:rFonts w:ascii="Consolas" w:hAnsi="Consolas"/>
+          <w:color w:val="000000"/>
+          <w:sz w:val="18"/>
+          <w:szCs w:val="18"/>
+        </w:rPr>
+      </w:pPr>
+      <w:r>
+        <w:rPr>
+          <w:rFonts w:ascii="Consolas" w:hAnsi="Consolas"/>
+          <w:color w:val="000000"/>
+          <w:sz w:val="18"/>
+          <w:szCs w:val="18"/>
+        </w:rPr>
+        <w:t>        vm.products = [</w:t>
+      </w:r>
+    </w:p>
+    <w:p>
+      <w:pPr>
+        <w:pStyle w:val="HTMLPreformatted"/>
+        <w:shd w:val="clear" w:color="auto" w:fill="FFFFFF"/>
+        <w:ind w:left="916"/>
+        <w:rPr>
+          <w:rFonts w:ascii="Consolas" w:hAnsi="Consolas"/>
+          <w:color w:val="000000"/>
+          <w:sz w:val="18"/>
+          <w:szCs w:val="18"/>
+        </w:rPr>
+      </w:pPr>
+      <w:r>
+        <w:rPr>
+          <w:rFonts w:ascii="Consolas" w:hAnsi="Consolas"/>
+          <w:color w:val="000000"/>
+          <w:sz w:val="18"/>
+          <w:szCs w:val="18"/>
+        </w:rPr>
+        <w:t>        {</w:t>
+      </w:r>
+    </w:p>
+    <w:p>
+      <w:pPr>
+        <w:pStyle w:val="HTMLPreformatted"/>
+        <w:shd w:val="clear" w:color="auto" w:fill="FFFFFF"/>
+        <w:ind w:left="916"/>
+        <w:rPr>
+          <w:rFonts w:ascii="Consolas" w:hAnsi="Consolas"/>
+          <w:color w:val="000000"/>
+          <w:sz w:val="18"/>
+          <w:szCs w:val="18"/>
+        </w:rPr>
+      </w:pPr>
+      <w:r>
+        <w:rPr>
+          <w:rFonts w:ascii="Consolas" w:hAnsi="Consolas"/>
+          <w:color w:val="000000"/>
+          <w:sz w:val="18"/>
+          <w:szCs w:val="18"/>
+        </w:rPr>
+        <w:t>            </w:t>
+      </w:r>
       <w:r>
         <w:rPr>
           <w:rFonts w:ascii="Consolas" w:hAnsi="Consolas"/>
@@ -1971,419 +2105,7 @@
           <w:sz w:val="18"/>
           <w:szCs w:val="18"/>
         </w:rPr>
-        <w:t>"</w:t>
-      </w:r>
-      <w:r>
-        <w:rPr>
-          <w:rFonts w:ascii="Consolas" w:hAnsi="Consolas"/>
-          <w:color w:val="000000"/>
-          <w:sz w:val="18"/>
-          <w:szCs w:val="18"/>
-        </w:rPr>
-        <w:t>)</w:t>
-      </w:r>
-    </w:p>
-    <w:p>
-      <w:pPr>
-        <w:pStyle w:val="HTMLPreformatted"/>
-        <w:shd w:val="clear" w:color="auto" w:fill="FFFFFF"/>
-        <w:ind w:left="916"/>
-        <w:rPr>
-          <w:rFonts w:ascii="Consolas" w:hAnsi="Consolas"/>
-          <w:color w:val="000000"/>
-          <w:sz w:val="18"/>
-          <w:szCs w:val="18"/>
-        </w:rPr>
-      </w:pPr>
-      <w:r>
-        <w:rPr>
-          <w:rFonts w:ascii="Consolas" w:hAnsi="Consolas"/>
-          <w:color w:val="000000"/>
-          <w:sz w:val="18"/>
-          <w:szCs w:val="18"/>
-        </w:rPr>
-        <w:t>       </w:t>
-      </w:r>
-      <w:proofErr w:type="gramStart"/>
-      <w:r>
-        <w:rPr>
-          <w:rFonts w:ascii="Consolas" w:hAnsi="Consolas"/>
-          <w:color w:val="000000"/>
-          <w:sz w:val="18"/>
-          <w:szCs w:val="18"/>
-        </w:rPr>
-        <w:t>.controller</w:t>
-      </w:r>
-      <w:proofErr w:type="gramEnd"/>
-      <w:r>
-        <w:rPr>
-          <w:rFonts w:ascii="Consolas" w:hAnsi="Consolas"/>
-          <w:color w:val="000000"/>
-          <w:sz w:val="18"/>
-          <w:szCs w:val="18"/>
-        </w:rPr>
-        <w:t>(</w:t>
-      </w:r>
-      <w:r>
-        <w:rPr>
-          <w:rFonts w:ascii="Consolas" w:hAnsi="Consolas"/>
-          <w:color w:val="A31515"/>
-          <w:sz w:val="18"/>
-          <w:szCs w:val="18"/>
-        </w:rPr>
-        <w:t>"</w:t>
-      </w:r>
-      <w:proofErr w:type="spellStart"/>
-      <w:r>
-        <w:rPr>
-          <w:rFonts w:ascii="Consolas" w:hAnsi="Consolas"/>
-          <w:color w:val="A31515"/>
-          <w:sz w:val="18"/>
-          <w:szCs w:val="18"/>
-        </w:rPr>
-        <w:t>productListCtrl</w:t>
-      </w:r>
-      <w:proofErr w:type="spellEnd"/>
-      <w:r>
-        <w:rPr>
-          <w:rFonts w:ascii="Consolas" w:hAnsi="Consolas"/>
-          <w:color w:val="A31515"/>
-          <w:sz w:val="18"/>
-          <w:szCs w:val="18"/>
-        </w:rPr>
-        <w:t>"</w:t>
-      </w:r>
-      <w:r>
-        <w:rPr>
-          <w:rFonts w:ascii="Consolas" w:hAnsi="Consolas"/>
-          <w:color w:val="000000"/>
-          <w:sz w:val="18"/>
-          <w:szCs w:val="18"/>
-        </w:rPr>
-        <w:t>,</w:t>
-      </w:r>
-    </w:p>
-    <w:p>
-      <w:pPr>
-        <w:pStyle w:val="HTMLPreformatted"/>
-        <w:shd w:val="clear" w:color="auto" w:fill="FFFFFF"/>
-        <w:ind w:left="916"/>
-        <w:rPr>
-          <w:rFonts w:ascii="Consolas" w:hAnsi="Consolas"/>
-          <w:color w:val="000000"/>
-          <w:sz w:val="18"/>
-          <w:szCs w:val="18"/>
-        </w:rPr>
-      </w:pPr>
-      <w:r>
-        <w:rPr>
-          <w:rFonts w:ascii="Consolas" w:hAnsi="Consolas"/>
-          <w:color w:val="000000"/>
-          <w:sz w:val="18"/>
-          <w:szCs w:val="18"/>
-        </w:rPr>
-        <w:t>                     </w:t>
-      </w:r>
-      <w:proofErr w:type="spellStart"/>
-      <w:r>
-        <w:rPr>
-          <w:rFonts w:ascii="Consolas" w:hAnsi="Consolas"/>
-          <w:color w:val="000000"/>
-          <w:sz w:val="18"/>
-          <w:szCs w:val="18"/>
-        </w:rPr>
-        <w:t>productListCtrl</w:t>
-      </w:r>
-      <w:proofErr w:type="spellEnd"/>
-      <w:r>
-        <w:rPr>
-          <w:rFonts w:ascii="Consolas" w:hAnsi="Consolas"/>
-          <w:color w:val="000000"/>
-          <w:sz w:val="18"/>
-          <w:szCs w:val="18"/>
-        </w:rPr>
-        <w:t>);</w:t>
-      </w:r>
-    </w:p>
-    <w:p>
-      <w:pPr>
-        <w:pStyle w:val="HTMLPreformatted"/>
-        <w:shd w:val="clear" w:color="auto" w:fill="FFFFFF"/>
-        <w:ind w:left="916"/>
-        <w:rPr>
-          <w:rFonts w:ascii="Consolas" w:hAnsi="Consolas"/>
-          <w:color w:val="000000"/>
-          <w:sz w:val="18"/>
-          <w:szCs w:val="18"/>
-        </w:rPr>
-      </w:pPr>
-      <w:r>
-        <w:rPr>
-          <w:rFonts w:ascii="Consolas" w:hAnsi="Consolas"/>
-          <w:color w:val="000000"/>
-          <w:sz w:val="18"/>
-          <w:szCs w:val="18"/>
-        </w:rPr>
-        <w:t>    </w:t>
-      </w:r>
-      <w:r>
-        <w:rPr>
-          <w:rFonts w:ascii="Consolas" w:hAnsi="Consolas"/>
-          <w:color w:val="0000FF"/>
-          <w:sz w:val="18"/>
-          <w:szCs w:val="18"/>
-        </w:rPr>
-        <w:t>function</w:t>
-      </w:r>
-      <w:r>
-        <w:rPr>
-          <w:rFonts w:ascii="Consolas" w:hAnsi="Consolas"/>
-          <w:color w:val="000000"/>
-          <w:sz w:val="18"/>
-          <w:szCs w:val="18"/>
-        </w:rPr>
-        <w:t> </w:t>
-      </w:r>
-      <w:proofErr w:type="spellStart"/>
-      <w:proofErr w:type="gramStart"/>
-      <w:r>
-        <w:rPr>
-          <w:rFonts w:ascii="Consolas" w:hAnsi="Consolas"/>
-          <w:color w:val="000000"/>
-          <w:sz w:val="18"/>
-          <w:szCs w:val="18"/>
-        </w:rPr>
-        <w:t>productListCtrl</w:t>
-      </w:r>
-      <w:proofErr w:type="spellEnd"/>
-      <w:r>
-        <w:rPr>
-          <w:rFonts w:ascii="Consolas" w:hAnsi="Consolas"/>
-          <w:color w:val="000000"/>
-          <w:sz w:val="18"/>
-          <w:szCs w:val="18"/>
-        </w:rPr>
-        <w:t>(</w:t>
-      </w:r>
-      <w:proofErr w:type="gramEnd"/>
-      <w:r>
-        <w:rPr>
-          <w:rFonts w:ascii="Consolas" w:hAnsi="Consolas"/>
-          <w:color w:val="000000"/>
-          <w:sz w:val="18"/>
-          <w:szCs w:val="18"/>
-        </w:rPr>
-        <w:t>) {</w:t>
-      </w:r>
-    </w:p>
-    <w:p>
-      <w:pPr>
-        <w:pStyle w:val="HTMLPreformatted"/>
-        <w:shd w:val="clear" w:color="auto" w:fill="FFFFFF"/>
-        <w:ind w:left="916"/>
-        <w:rPr>
-          <w:rFonts w:ascii="Consolas" w:hAnsi="Consolas"/>
-          <w:color w:val="000000"/>
-          <w:sz w:val="18"/>
-          <w:szCs w:val="18"/>
-        </w:rPr>
-      </w:pPr>
-      <w:r>
-        <w:rPr>
-          <w:rFonts w:ascii="Consolas" w:hAnsi="Consolas"/>
-          <w:color w:val="000000"/>
-          <w:sz w:val="18"/>
-          <w:szCs w:val="18"/>
-        </w:rPr>
-        <w:t>        </w:t>
-      </w:r>
-      <w:proofErr w:type="spellStart"/>
-      <w:r>
-        <w:rPr>
-          <w:rFonts w:ascii="Consolas" w:hAnsi="Consolas"/>
-          <w:color w:val="0000FF"/>
-          <w:sz w:val="18"/>
-          <w:szCs w:val="18"/>
-        </w:rPr>
-        <w:t>var</w:t>
-      </w:r>
-      <w:proofErr w:type="spellEnd"/>
-      <w:r>
-        <w:rPr>
-          <w:rFonts w:ascii="Consolas" w:hAnsi="Consolas"/>
-          <w:color w:val="000000"/>
-          <w:sz w:val="18"/>
-          <w:szCs w:val="18"/>
-        </w:rPr>
-        <w:t> </w:t>
-      </w:r>
-      <w:proofErr w:type="spellStart"/>
-      <w:r>
-        <w:rPr>
-          <w:rFonts w:ascii="Consolas" w:hAnsi="Consolas"/>
-          <w:color w:val="000000"/>
-          <w:sz w:val="18"/>
-          <w:szCs w:val="18"/>
-        </w:rPr>
-        <w:t>vm</w:t>
-      </w:r>
-      <w:proofErr w:type="spellEnd"/>
-      <w:r>
-        <w:rPr>
-          <w:rFonts w:ascii="Consolas" w:hAnsi="Consolas"/>
-          <w:color w:val="000000"/>
-          <w:sz w:val="18"/>
-          <w:szCs w:val="18"/>
-        </w:rPr>
-        <w:t> = </w:t>
-      </w:r>
-      <w:r>
-        <w:rPr>
-          <w:rFonts w:ascii="Consolas" w:hAnsi="Consolas"/>
-          <w:color w:val="0000FF"/>
-          <w:sz w:val="18"/>
-          <w:szCs w:val="18"/>
-        </w:rPr>
-        <w:t>this</w:t>
-      </w:r>
-      <w:r>
-        <w:rPr>
-          <w:rFonts w:ascii="Consolas" w:hAnsi="Consolas"/>
-          <w:color w:val="000000"/>
-          <w:sz w:val="18"/>
-          <w:szCs w:val="18"/>
-        </w:rPr>
-        <w:t>;</w:t>
-      </w:r>
-    </w:p>
-    <w:p>
-      <w:pPr>
-        <w:pStyle w:val="HTMLPreformatted"/>
-        <w:shd w:val="clear" w:color="auto" w:fill="FFFFFF"/>
-        <w:ind w:left="916"/>
-        <w:rPr>
-          <w:rFonts w:ascii="Consolas" w:hAnsi="Consolas"/>
-          <w:color w:val="000000"/>
-          <w:sz w:val="18"/>
-          <w:szCs w:val="18"/>
-        </w:rPr>
-      </w:pPr>
-    </w:p>
-    <w:p>
-      <w:pPr>
-        <w:pStyle w:val="HTMLPreformatted"/>
-        <w:shd w:val="clear" w:color="auto" w:fill="FFFFFF"/>
-        <w:ind w:left="916"/>
-        <w:rPr>
-          <w:rFonts w:ascii="Consolas" w:hAnsi="Consolas"/>
-          <w:color w:val="000000"/>
-          <w:sz w:val="18"/>
-          <w:szCs w:val="18"/>
-        </w:rPr>
-      </w:pPr>
-      <w:r>
-        <w:rPr>
-          <w:rFonts w:ascii="Consolas" w:hAnsi="Consolas"/>
-          <w:color w:val="000000"/>
-          <w:sz w:val="18"/>
-          <w:szCs w:val="18"/>
-        </w:rPr>
-        <w:t>        </w:t>
-      </w:r>
-      <w:proofErr w:type="spellStart"/>
-      <w:proofErr w:type="gramStart"/>
-      <w:r>
-        <w:rPr>
-          <w:rFonts w:ascii="Consolas" w:hAnsi="Consolas"/>
-          <w:color w:val="000000"/>
-          <w:sz w:val="18"/>
-          <w:szCs w:val="18"/>
-        </w:rPr>
-        <w:t>vm.products</w:t>
-      </w:r>
-      <w:proofErr w:type="spellEnd"/>
-      <w:proofErr w:type="gramEnd"/>
-      <w:r>
-        <w:rPr>
-          <w:rFonts w:ascii="Consolas" w:hAnsi="Consolas"/>
-          <w:color w:val="000000"/>
-          <w:sz w:val="18"/>
-          <w:szCs w:val="18"/>
-        </w:rPr>
-        <w:t> = [</w:t>
-      </w:r>
-    </w:p>
-    <w:p>
-      <w:pPr>
-        <w:pStyle w:val="HTMLPreformatted"/>
-        <w:shd w:val="clear" w:color="auto" w:fill="FFFFFF"/>
-        <w:ind w:left="916"/>
-        <w:rPr>
-          <w:rFonts w:ascii="Consolas" w:hAnsi="Consolas"/>
-          <w:color w:val="000000"/>
-          <w:sz w:val="18"/>
-          <w:szCs w:val="18"/>
-        </w:rPr>
-      </w:pPr>
-      <w:r>
-        <w:rPr>
-          <w:rFonts w:ascii="Consolas" w:hAnsi="Consolas"/>
-          <w:color w:val="000000"/>
-          <w:sz w:val="18"/>
-          <w:szCs w:val="18"/>
-        </w:rPr>
-        <w:t>        {</w:t>
-      </w:r>
-    </w:p>
-    <w:p>
-      <w:pPr>
-        <w:pStyle w:val="HTMLPreformatted"/>
-        <w:shd w:val="clear" w:color="auto" w:fill="FFFFFF"/>
-        <w:ind w:left="916"/>
-        <w:rPr>
-          <w:rFonts w:ascii="Consolas" w:hAnsi="Consolas"/>
-          <w:color w:val="000000"/>
-          <w:sz w:val="18"/>
-          <w:szCs w:val="18"/>
-        </w:rPr>
-      </w:pPr>
-      <w:r>
-        <w:rPr>
-          <w:rFonts w:ascii="Consolas" w:hAnsi="Consolas"/>
-          <w:color w:val="000000"/>
-          <w:sz w:val="18"/>
-          <w:szCs w:val="18"/>
-        </w:rPr>
-        <w:t>            </w:t>
-      </w:r>
-      <w:r>
-        <w:rPr>
-          <w:rFonts w:ascii="Consolas" w:hAnsi="Consolas"/>
-          <w:color w:val="A31515"/>
-          <w:sz w:val="18"/>
-          <w:szCs w:val="18"/>
-        </w:rPr>
-        <w:t>"</w:t>
-      </w:r>
-      <w:proofErr w:type="spellStart"/>
-      <w:r>
-        <w:rPr>
-          <w:rFonts w:ascii="Consolas" w:hAnsi="Consolas"/>
-          <w:color w:val="A31515"/>
-          <w:sz w:val="18"/>
-          <w:szCs w:val="18"/>
-        </w:rPr>
-        <w:t>productId</w:t>
-      </w:r>
-      <w:proofErr w:type="spellEnd"/>
-      <w:r>
-        <w:rPr>
-          <w:rFonts w:ascii="Consolas" w:hAnsi="Consolas"/>
-          <w:color w:val="A31515"/>
-          <w:sz w:val="18"/>
-          <w:szCs w:val="18"/>
-        </w:rPr>
-        <w:t>"</w:t>
+        <w:t>"productId"</w:t>
       </w:r>
       <w:r>
         <w:rPr>
@@ -2519,21 +2241,8 @@
         </w:numPr>
       </w:pPr>
       <w:r>
-        <w:t xml:space="preserve">Makes a request that gets routed via the Angular controller to the Web </w:t>
-      </w:r>
-      <w:proofErr w:type="spellStart"/>
-      <w:r>
-        <w:t>Api</w:t>
-      </w:r>
-      <w:proofErr w:type="spellEnd"/>
-      <w:r>
-        <w:t xml:space="preserve"> controller to retrieve </w:t>
-      </w:r>
-      <w:proofErr w:type="gramStart"/>
-      <w:r>
-        <w:t>the  products</w:t>
-      </w:r>
-      <w:proofErr w:type="gramEnd"/>
+        <w:t>Makes a request that gets routed via the Angular controller to the Web Api controller to retrieve the  products</w:t>
+      </w:r>
     </w:p>
     <w:p>
       <w:r>
@@ -3009,18 +2718,7 @@
           <w:szCs w:val="16"/>
           <w:lang w:eastAsia="en-GB"/>
         </w:rPr>
-        <w:t> Description </w:t>
-      </w:r>
-      <w:proofErr w:type="gramStart"/>
-      <w:r>
-        <w:rPr>
-          <w:rFonts w:ascii="Consolas" w:eastAsia="Times New Roman" w:hAnsi="Consolas" w:cs="Courier New"/>
-          <w:color w:val="000000"/>
-          <w:sz w:val="16"/>
-          <w:szCs w:val="16"/>
-          <w:lang w:eastAsia="en-GB"/>
-        </w:rPr>
-        <w:t>{ </w:t>
+        <w:t> Description { </w:t>
       </w:r>
       <w:r>
         <w:rPr>
@@ -3032,7 +2730,6 @@
         </w:rPr>
         <w:t>get</w:t>
       </w:r>
-      <w:proofErr w:type="gramEnd"/>
       <w:r>
         <w:rPr>
           <w:rFonts w:ascii="Consolas" w:eastAsia="Times New Roman" w:hAnsi="Consolas" w:cs="Courier New"/>
@@ -3143,18 +2840,7 @@
           <w:szCs w:val="16"/>
           <w:lang w:eastAsia="en-GB"/>
         </w:rPr>
-        <w:t> Price </w:t>
-      </w:r>
-      <w:proofErr w:type="gramStart"/>
-      <w:r>
-        <w:rPr>
-          <w:rFonts w:ascii="Consolas" w:eastAsia="Times New Roman" w:hAnsi="Consolas" w:cs="Courier New"/>
-          <w:color w:val="000000"/>
-          <w:sz w:val="16"/>
-          <w:szCs w:val="16"/>
-          <w:lang w:eastAsia="en-GB"/>
-        </w:rPr>
-        <w:t>{ </w:t>
+        <w:t> Price { </w:t>
       </w:r>
       <w:r>
         <w:rPr>
@@ -3166,7 +2852,6 @@
         </w:rPr>
         <w:t>get</w:t>
       </w:r>
-      <w:proofErr w:type="gramEnd"/>
       <w:r>
         <w:rPr>
           <w:rFonts w:ascii="Consolas" w:eastAsia="Times New Roman" w:hAnsi="Consolas" w:cs="Courier New"/>
@@ -3277,40 +2962,7 @@
           <w:szCs w:val="16"/>
           <w:lang w:eastAsia="en-GB"/>
         </w:rPr>
-        <w:t> </w:t>
-      </w:r>
-      <w:proofErr w:type="spellStart"/>
-      <w:r>
-        <w:rPr>
-          <w:rFonts w:ascii="Consolas" w:eastAsia="Times New Roman" w:hAnsi="Consolas" w:cs="Courier New"/>
-          <w:color w:val="000000"/>
-          <w:sz w:val="16"/>
-          <w:szCs w:val="16"/>
-          <w:lang w:eastAsia="en-GB"/>
-        </w:rPr>
-        <w:t>ProductCode</w:t>
-      </w:r>
-      <w:proofErr w:type="spellEnd"/>
-      <w:r>
-        <w:rPr>
-          <w:rFonts w:ascii="Consolas" w:eastAsia="Times New Roman" w:hAnsi="Consolas" w:cs="Courier New"/>
-          <w:color w:val="000000"/>
-          <w:sz w:val="16"/>
-          <w:szCs w:val="16"/>
-          <w:lang w:eastAsia="en-GB"/>
-        </w:rPr>
-        <w:t> </w:t>
-      </w:r>
-      <w:proofErr w:type="gramStart"/>
-      <w:r>
-        <w:rPr>
-          <w:rFonts w:ascii="Consolas" w:eastAsia="Times New Roman" w:hAnsi="Consolas" w:cs="Courier New"/>
-          <w:color w:val="000000"/>
-          <w:sz w:val="16"/>
-          <w:szCs w:val="16"/>
-          <w:lang w:eastAsia="en-GB"/>
-        </w:rPr>
-        <w:t>{ </w:t>
+        <w:t> ProductCode { </w:t>
       </w:r>
       <w:r>
         <w:rPr>
@@ -3322,7 +2974,6 @@
         </w:rPr>
         <w:t>get</w:t>
       </w:r>
-      <w:proofErr w:type="gramEnd"/>
       <w:r>
         <w:rPr>
           <w:rFonts w:ascii="Consolas" w:eastAsia="Times New Roman" w:hAnsi="Consolas" w:cs="Courier New"/>
@@ -3415,7 +3066,6 @@
         </w:rPr>
         <w:t> </w:t>
       </w:r>
-      <w:proofErr w:type="spellStart"/>
       <w:r>
         <w:rPr>
           <w:rFonts w:ascii="Consolas" w:eastAsia="Times New Roman" w:hAnsi="Consolas" w:cs="Courier New"/>
@@ -3426,49 +3076,15 @@
         </w:rPr>
         <w:t>int</w:t>
       </w:r>
-      <w:proofErr w:type="spellEnd"/>
-      <w:r>
-        <w:rPr>
-          <w:rFonts w:ascii="Consolas" w:eastAsia="Times New Roman" w:hAnsi="Consolas" w:cs="Courier New"/>
-          <w:color w:val="000000"/>
-          <w:sz w:val="16"/>
-          <w:szCs w:val="16"/>
-          <w:lang w:eastAsia="en-GB"/>
-        </w:rPr>
-        <w:t> </w:t>
-      </w:r>
-      <w:proofErr w:type="spellStart"/>
-      <w:r>
-        <w:rPr>
-          <w:rFonts w:ascii="Consolas" w:eastAsia="Times New Roman" w:hAnsi="Consolas" w:cs="Courier New"/>
-          <w:color w:val="000000"/>
-          <w:sz w:val="16"/>
-          <w:szCs w:val="16"/>
-          <w:lang w:eastAsia="en-GB"/>
-        </w:rPr>
-        <w:t>ProductId</w:t>
-      </w:r>
-      <w:proofErr w:type="spellEnd"/>
-      <w:r>
-        <w:rPr>
-          <w:rFonts w:ascii="Consolas" w:eastAsia="Times New Roman" w:hAnsi="Consolas" w:cs="Courier New"/>
-          <w:color w:val="000000"/>
-          <w:sz w:val="16"/>
-          <w:szCs w:val="16"/>
-          <w:lang w:eastAsia="en-GB"/>
-        </w:rPr>
-        <w:t> </w:t>
-      </w:r>
-      <w:proofErr w:type="gramStart"/>
-      <w:r>
-        <w:rPr>
-          <w:rFonts w:ascii="Consolas" w:eastAsia="Times New Roman" w:hAnsi="Consolas" w:cs="Courier New"/>
-          <w:color w:val="000000"/>
-          <w:sz w:val="16"/>
-          <w:szCs w:val="16"/>
-          <w:lang w:eastAsia="en-GB"/>
-        </w:rPr>
-        <w:t>{ </w:t>
+      <w:r>
+        <w:rPr>
+          <w:rFonts w:ascii="Consolas" w:eastAsia="Times New Roman" w:hAnsi="Consolas" w:cs="Courier New"/>
+          <w:color w:val="000000"/>
+          <w:sz w:val="16"/>
+          <w:szCs w:val="16"/>
+          <w:lang w:eastAsia="en-GB"/>
+        </w:rPr>
+        <w:t> ProductId { </w:t>
       </w:r>
       <w:r>
         <w:rPr>
@@ -3480,7 +3096,6 @@
         </w:rPr>
         <w:t>get</w:t>
       </w:r>
-      <w:proofErr w:type="gramEnd"/>
       <w:r>
         <w:rPr>
           <w:rFonts w:ascii="Consolas" w:eastAsia="Times New Roman" w:hAnsi="Consolas" w:cs="Courier New"/>
@@ -3573,7 +3188,6 @@
         </w:rPr>
         <w:t> </w:t>
       </w:r>
-      <w:proofErr w:type="spellStart"/>
       <w:r>
         <w:rPr>
           <w:rFonts w:ascii="Consolas" w:eastAsia="Times New Roman" w:hAnsi="Consolas" w:cs="Courier New"/>
@@ -3584,49 +3198,15 @@
         </w:rPr>
         <w:t>DateTime</w:t>
       </w:r>
-      <w:proofErr w:type="spellEnd"/>
-      <w:r>
-        <w:rPr>
-          <w:rFonts w:ascii="Consolas" w:eastAsia="Times New Roman" w:hAnsi="Consolas" w:cs="Courier New"/>
-          <w:color w:val="000000"/>
-          <w:sz w:val="16"/>
-          <w:szCs w:val="16"/>
-          <w:lang w:eastAsia="en-GB"/>
-        </w:rPr>
-        <w:t> </w:t>
-      </w:r>
-      <w:proofErr w:type="spellStart"/>
-      <w:r>
-        <w:rPr>
-          <w:rFonts w:ascii="Consolas" w:eastAsia="Times New Roman" w:hAnsi="Consolas" w:cs="Courier New"/>
-          <w:color w:val="000000"/>
-          <w:sz w:val="16"/>
-          <w:szCs w:val="16"/>
-          <w:lang w:eastAsia="en-GB"/>
-        </w:rPr>
-        <w:t>ReleaseDate</w:t>
-      </w:r>
-      <w:proofErr w:type="spellEnd"/>
-      <w:r>
-        <w:rPr>
-          <w:rFonts w:ascii="Consolas" w:eastAsia="Times New Roman" w:hAnsi="Consolas" w:cs="Courier New"/>
-          <w:color w:val="000000"/>
-          <w:sz w:val="16"/>
-          <w:szCs w:val="16"/>
-          <w:lang w:eastAsia="en-GB"/>
-        </w:rPr>
-        <w:t> </w:t>
-      </w:r>
-      <w:proofErr w:type="gramStart"/>
-      <w:r>
-        <w:rPr>
-          <w:rFonts w:ascii="Consolas" w:eastAsia="Times New Roman" w:hAnsi="Consolas" w:cs="Courier New"/>
-          <w:color w:val="000000"/>
-          <w:sz w:val="16"/>
-          <w:szCs w:val="16"/>
-          <w:lang w:eastAsia="en-GB"/>
-        </w:rPr>
-        <w:t>{ </w:t>
+      <w:r>
+        <w:rPr>
+          <w:rFonts w:ascii="Consolas" w:eastAsia="Times New Roman" w:hAnsi="Consolas" w:cs="Courier New"/>
+          <w:color w:val="000000"/>
+          <w:sz w:val="16"/>
+          <w:szCs w:val="16"/>
+          <w:lang w:eastAsia="en-GB"/>
+        </w:rPr>
+        <w:t> ReleaseDate { </w:t>
       </w:r>
       <w:r>
         <w:rPr>
@@ -3638,7 +3218,6 @@
         </w:rPr>
         <w:t>get</w:t>
       </w:r>
-      <w:proofErr w:type="gramEnd"/>
       <w:r>
         <w:rPr>
           <w:rFonts w:ascii="Consolas" w:eastAsia="Times New Roman" w:hAnsi="Consolas" w:cs="Courier New"/>
@@ -3753,15 +3332,7 @@
         </w:numPr>
       </w:pPr>
       <w:r>
-        <w:t xml:space="preserve">The data could be obtained from a </w:t>
-      </w:r>
-      <w:proofErr w:type="spellStart"/>
-      <w:r>
-        <w:t>db</w:t>
-      </w:r>
-      <w:proofErr w:type="spellEnd"/>
-      <w:r>
-        <w:t>, JSON, No SQL or any other data source</w:t>
+        <w:t>The data could be obtained from a db, JSON, No SQL or any other data source</w:t>
       </w:r>
     </w:p>
     <w:p>
@@ -3913,7 +3484,6 @@
         </w:rPr>
         <w:t> </w:t>
       </w:r>
-      <w:proofErr w:type="spellStart"/>
       <w:r>
         <w:rPr>
           <w:rFonts w:ascii="Consolas" w:eastAsia="Times New Roman" w:hAnsi="Consolas" w:cs="Courier New"/>
@@ -3924,7 +3494,6 @@
         </w:rPr>
         <w:t>IProductRepository</w:t>
       </w:r>
-      <w:proofErr w:type="spellEnd"/>
     </w:p>
     <w:p>
       <w:pPr>
@@ -4027,29 +3596,7 @@
           <w:szCs w:val="16"/>
           <w:lang w:eastAsia="en-GB"/>
         </w:rPr>
-        <w:t> </w:t>
-      </w:r>
-      <w:proofErr w:type="gramStart"/>
-      <w:r>
-        <w:rPr>
-          <w:rFonts w:ascii="Consolas" w:eastAsia="Times New Roman" w:hAnsi="Consolas" w:cs="Courier New"/>
-          <w:color w:val="000000"/>
-          <w:sz w:val="16"/>
-          <w:szCs w:val="16"/>
-          <w:lang w:eastAsia="en-GB"/>
-        </w:rPr>
-        <w:t>Create(</w:t>
-      </w:r>
-      <w:proofErr w:type="gramEnd"/>
-      <w:r>
-        <w:rPr>
-          <w:rFonts w:ascii="Consolas" w:eastAsia="Times New Roman" w:hAnsi="Consolas" w:cs="Courier New"/>
-          <w:color w:val="000000"/>
-          <w:sz w:val="16"/>
-          <w:szCs w:val="16"/>
-          <w:lang w:eastAsia="en-GB"/>
-        </w:rPr>
-        <w:t>);</w:t>
+        <w:t> Create();</w:t>
       </w:r>
     </w:p>
     <w:p>
@@ -4093,7 +3640,6 @@
         </w:rPr>
         <w:t>    </w:t>
       </w:r>
-      <w:proofErr w:type="spellStart"/>
       <w:r>
         <w:rPr>
           <w:rFonts w:ascii="Consolas" w:eastAsia="Times New Roman" w:hAnsi="Consolas" w:cs="Courier New"/>
@@ -4104,7 +3650,6 @@
         </w:rPr>
         <w:t>IList</w:t>
       </w:r>
-      <w:proofErr w:type="spellEnd"/>
       <w:r>
         <w:rPr>
           <w:rFonts w:ascii="Consolas" w:eastAsia="Times New Roman" w:hAnsi="Consolas" w:cs="Courier New"/>
@@ -4133,29 +3678,7 @@
           <w:szCs w:val="16"/>
           <w:lang w:eastAsia="en-GB"/>
         </w:rPr>
-        <w:t>&gt; </w:t>
-      </w:r>
-      <w:proofErr w:type="gramStart"/>
-      <w:r>
-        <w:rPr>
-          <w:rFonts w:ascii="Consolas" w:eastAsia="Times New Roman" w:hAnsi="Consolas" w:cs="Courier New"/>
-          <w:color w:val="000000"/>
-          <w:sz w:val="16"/>
-          <w:szCs w:val="16"/>
-          <w:lang w:eastAsia="en-GB"/>
-        </w:rPr>
-        <w:t>Retrieve(</w:t>
-      </w:r>
-      <w:proofErr w:type="gramEnd"/>
-      <w:r>
-        <w:rPr>
-          <w:rFonts w:ascii="Consolas" w:eastAsia="Times New Roman" w:hAnsi="Consolas" w:cs="Courier New"/>
-          <w:color w:val="000000"/>
-          <w:sz w:val="16"/>
-          <w:szCs w:val="16"/>
-          <w:lang w:eastAsia="en-GB"/>
-        </w:rPr>
-        <w:t>);</w:t>
+        <w:t>&gt; Retrieve();</w:t>
       </w:r>
     </w:p>
     <w:p>
@@ -4217,20 +3740,8 @@
           <w:szCs w:val="16"/>
           <w:lang w:eastAsia="en-GB"/>
         </w:rPr>
-        <w:t> </w:t>
-      </w:r>
-      <w:proofErr w:type="gramStart"/>
-      <w:r>
-        <w:rPr>
-          <w:rFonts w:ascii="Consolas" w:eastAsia="Times New Roman" w:hAnsi="Consolas" w:cs="Courier New"/>
-          <w:color w:val="000000"/>
-          <w:sz w:val="16"/>
-          <w:szCs w:val="16"/>
-          <w:lang w:eastAsia="en-GB"/>
-        </w:rPr>
-        <w:t>Save(</w:t>
-      </w:r>
-      <w:proofErr w:type="gramEnd"/>
+        <w:t> Save(</w:t>
+      </w:r>
       <w:r>
         <w:rPr>
           <w:rFonts w:ascii="Consolas" w:eastAsia="Times New Roman" w:hAnsi="Consolas" w:cs="Courier New"/>
@@ -4404,8 +3915,6 @@
         </w:rPr>
         <w:t> </w:t>
       </w:r>
-      <w:proofErr w:type="spellStart"/>
-      <w:proofErr w:type="gramStart"/>
       <w:r>
         <w:rPr>
           <w:rFonts w:ascii="Consolas" w:eastAsia="Times New Roman" w:hAnsi="Consolas" w:cs="Courier New"/>
@@ -4416,29 +3925,16 @@
         </w:rPr>
         <w:t>ProductTextRepository</w:t>
       </w:r>
-      <w:proofErr w:type="spellEnd"/>
-      <w:r>
-        <w:rPr>
-          <w:rFonts w:ascii="Consolas" w:eastAsia="Times New Roman" w:hAnsi="Consolas" w:cs="Courier New"/>
-          <w:color w:val="000000"/>
-          <w:sz w:val="16"/>
-          <w:szCs w:val="16"/>
-          <w:lang w:eastAsia="en-GB"/>
-        </w:rPr>
-        <w:t> :</w:t>
-      </w:r>
-      <w:proofErr w:type="gramEnd"/>
-      <w:r>
-        <w:rPr>
-          <w:rFonts w:ascii="Consolas" w:eastAsia="Times New Roman" w:hAnsi="Consolas" w:cs="Courier New"/>
-          <w:color w:val="000000"/>
-          <w:sz w:val="16"/>
-          <w:szCs w:val="16"/>
-          <w:lang w:eastAsia="en-GB"/>
-        </w:rPr>
-        <w:t> </w:t>
-      </w:r>
-      <w:proofErr w:type="spellStart"/>
+      <w:r>
+        <w:rPr>
+          <w:rFonts w:ascii="Consolas" w:eastAsia="Times New Roman" w:hAnsi="Consolas" w:cs="Courier New"/>
+          <w:color w:val="000000"/>
+          <w:sz w:val="16"/>
+          <w:szCs w:val="16"/>
+          <w:lang w:eastAsia="en-GB"/>
+        </w:rPr>
+        <w:t> : </w:t>
+      </w:r>
       <w:r>
         <w:rPr>
           <w:rFonts w:ascii="Consolas" w:eastAsia="Times New Roman" w:hAnsi="Consolas" w:cs="Courier New"/>
@@ -4449,7 +3945,6 @@
         </w:rPr>
         <w:t>IProductRepository</w:t>
       </w:r>
-      <w:proofErr w:type="spellEnd"/>
       <w:r>
         <w:rPr>
           <w:rFonts w:ascii="Consolas" w:eastAsia="Times New Roman" w:hAnsi="Consolas" w:cs="Courier New"/>
@@ -4553,8 +4048,6 @@
         </w:rPr>
         <w:t> </w:t>
       </w:r>
-      <w:proofErr w:type="spellStart"/>
-      <w:proofErr w:type="gramStart"/>
       <w:r>
         <w:rPr>
           <w:rFonts w:ascii="Consolas" w:eastAsia="Times New Roman" w:hAnsi="Consolas" w:cs="Courier New"/>
@@ -4565,7 +4058,6 @@
         </w:rPr>
         <w:t>ProductsController</w:t>
       </w:r>
-      <w:proofErr w:type="spellEnd"/>
       <w:r>
         <w:rPr>
           <w:rFonts w:ascii="Consolas" w:eastAsia="Times New Roman" w:hAnsi="Consolas" w:cs="Courier New"/>
@@ -4584,20 +4076,8 @@
           <w:szCs w:val="16"/>
           <w:lang w:eastAsia="en-GB"/>
         </w:rPr>
-        <w:t>:</w:t>
-      </w:r>
-      <w:proofErr w:type="gramEnd"/>
-      <w:r>
-        <w:rPr>
-          <w:rFonts w:ascii="Consolas" w:eastAsia="Times New Roman" w:hAnsi="Consolas" w:cs="Courier New"/>
-          <w:color w:val="000000"/>
-          <w:sz w:val="16"/>
-          <w:szCs w:val="16"/>
-          <w:lang w:eastAsia="en-GB"/>
-        </w:rPr>
-        <w:t> </w:t>
-      </w:r>
-      <w:proofErr w:type="spellStart"/>
+        <w:t>: </w:t>
+      </w:r>
       <w:r>
         <w:rPr>
           <w:rFonts w:ascii="Consolas" w:eastAsia="Times New Roman" w:hAnsi="Consolas" w:cs="Courier New"/>
@@ -4608,7 +4088,6 @@
         </w:rPr>
         <w:t>ApiController</w:t>
       </w:r>
-      <w:proofErr w:type="spellEnd"/>
     </w:p>
     <w:p>
       <w:pPr>
@@ -4713,7 +4192,6 @@
         </w:rPr>
         <w:t> </w:t>
       </w:r>
-      <w:proofErr w:type="spellStart"/>
       <w:r>
         <w:rPr>
           <w:rFonts w:ascii="Consolas" w:eastAsia="Times New Roman" w:hAnsi="Consolas" w:cs="Courier New"/>
@@ -4724,7 +4202,6 @@
         </w:rPr>
         <w:t>readonly</w:t>
       </w:r>
-      <w:proofErr w:type="spellEnd"/>
       <w:r>
         <w:rPr>
           <w:rFonts w:ascii="Consolas" w:eastAsia="Times New Roman" w:hAnsi="Consolas" w:cs="Courier New"/>
@@ -4735,7 +4212,6 @@
         </w:rPr>
         <w:t> </w:t>
       </w:r>
-      <w:proofErr w:type="spellStart"/>
       <w:r>
         <w:rPr>
           <w:rFonts w:ascii="Consolas" w:eastAsia="Times New Roman" w:hAnsi="Consolas" w:cs="Courier New"/>
@@ -4746,38 +4222,15 @@
         </w:rPr>
         <w:t>IProductRepository</w:t>
       </w:r>
-      <w:proofErr w:type="spellEnd"/>
-      <w:r>
-        <w:rPr>
-          <w:rFonts w:ascii="Consolas" w:eastAsia="Times New Roman" w:hAnsi="Consolas" w:cs="Courier New"/>
-          <w:color w:val="000000"/>
-          <w:sz w:val="16"/>
-          <w:szCs w:val="16"/>
-          <w:lang w:eastAsia="en-GB"/>
-        </w:rPr>
-        <w:t> </w:t>
-      </w:r>
-      <w:proofErr w:type="spellStart"/>
-      <w:r>
-        <w:rPr>
-          <w:rFonts w:ascii="Consolas" w:eastAsia="Times New Roman" w:hAnsi="Consolas" w:cs="Courier New"/>
-          <w:color w:val="000000"/>
-          <w:sz w:val="16"/>
-          <w:szCs w:val="16"/>
-          <w:lang w:eastAsia="en-GB"/>
-        </w:rPr>
-        <w:t>productRepository</w:t>
-      </w:r>
-      <w:proofErr w:type="spellEnd"/>
-      <w:r>
-        <w:rPr>
-          <w:rFonts w:ascii="Consolas" w:eastAsia="Times New Roman" w:hAnsi="Consolas" w:cs="Courier New"/>
-          <w:color w:val="000000"/>
-          <w:sz w:val="16"/>
-          <w:szCs w:val="16"/>
-          <w:lang w:eastAsia="en-GB"/>
-        </w:rPr>
-        <w:t>;</w:t>
+      <w:r>
+        <w:rPr>
+          <w:rFonts w:ascii="Consolas" w:eastAsia="Times New Roman" w:hAnsi="Consolas" w:cs="Courier New"/>
+          <w:color w:val="000000"/>
+          <w:sz w:val="16"/>
+          <w:szCs w:val="16"/>
+          <w:lang w:eastAsia="en-GB"/>
+        </w:rPr>
+        <w:t> productRepository;</w:t>
       </w:r>
     </w:p>
     <w:p>
@@ -4881,41 +4334,7 @@
           <w:szCs w:val="16"/>
           <w:lang w:eastAsia="en-GB"/>
         </w:rPr>
-        <w:t> </w:t>
-      </w:r>
-      <w:proofErr w:type="spellStart"/>
-      <w:proofErr w:type="gramStart"/>
-      <w:r>
-        <w:rPr>
-          <w:rFonts w:ascii="Consolas" w:eastAsia="Times New Roman" w:hAnsi="Consolas" w:cs="Courier New"/>
-          <w:color w:val="000000"/>
-          <w:sz w:val="16"/>
-          <w:szCs w:val="16"/>
-          <w:lang w:eastAsia="en-GB"/>
-        </w:rPr>
-        <w:t>ProductsController</w:t>
-      </w:r>
-      <w:proofErr w:type="spellEnd"/>
-      <w:r>
-        <w:rPr>
-          <w:rFonts w:ascii="Consolas" w:eastAsia="Times New Roman" w:hAnsi="Consolas" w:cs="Courier New"/>
-          <w:color w:val="000000"/>
-          <w:sz w:val="16"/>
-          <w:szCs w:val="16"/>
-          <w:lang w:eastAsia="en-GB"/>
-        </w:rPr>
-        <w:t>(</w:t>
-      </w:r>
-      <w:proofErr w:type="gramEnd"/>
-      <w:r>
-        <w:rPr>
-          <w:rFonts w:ascii="Consolas" w:eastAsia="Times New Roman" w:hAnsi="Consolas" w:cs="Courier New"/>
-          <w:color w:val="000000"/>
-          <w:sz w:val="16"/>
-          <w:szCs w:val="16"/>
-          <w:lang w:eastAsia="en-GB"/>
-        </w:rPr>
-        <w:t>)</w:t>
+        <w:t> ProductsController()</w:t>
       </w:r>
     </w:p>
     <w:p>
@@ -5001,7 +4420,6 @@
         </w:rPr>
         <w:t>        </w:t>
       </w:r>
-      <w:proofErr w:type="gramStart"/>
       <w:r>
         <w:rPr>
           <w:rFonts w:ascii="Consolas" w:eastAsia="Times New Roman" w:hAnsi="Consolas" w:cs="Courier New"/>
@@ -5020,18 +4438,7 @@
           <w:szCs w:val="16"/>
           <w:lang w:eastAsia="en-GB"/>
         </w:rPr>
-        <w:t>.productRepository</w:t>
-      </w:r>
-      <w:proofErr w:type="gramEnd"/>
-      <w:r>
-        <w:rPr>
-          <w:rFonts w:ascii="Consolas" w:eastAsia="Times New Roman" w:hAnsi="Consolas" w:cs="Courier New"/>
-          <w:color w:val="000000"/>
-          <w:sz w:val="16"/>
-          <w:szCs w:val="16"/>
-          <w:lang w:eastAsia="en-GB"/>
-        </w:rPr>
-        <w:t> = </w:t>
+        <w:t>.productRepository = </w:t>
       </w:r>
       <w:r>
         <w:rPr>
@@ -5061,17 +4468,17 @@
           <w:szCs w:val="16"/>
           <w:lang w:eastAsia="en-GB"/>
         </w:rPr>
-        <w:t>ProductTextRepository</w:t>
-      </w:r>
-      <w:r>
-        <w:rPr>
-          <w:rFonts w:ascii="Consolas" w:eastAsia="Times New Roman" w:hAnsi="Consolas" w:cs="Courier New"/>
-          <w:color w:val="000000"/>
-          <w:sz w:val="16"/>
-          <w:szCs w:val="16"/>
-          <w:lang w:eastAsia="en-GB"/>
-        </w:rPr>
-        <w:t>(</w:t>
+        <w:t>ProductRepository</w:t>
+      </w:r>
+      <w:r>
+        <w:rPr>
+          <w:rFonts w:ascii="Consolas" w:eastAsia="Times New Roman" w:hAnsi="Consolas" w:cs="Courier New"/>
+          <w:color w:val="000000"/>
+          <w:sz w:val="16"/>
+          <w:szCs w:val="16"/>
+          <w:lang w:eastAsia="en-GB"/>
+        </w:rPr>
+        <w:t>();</w:t>
       </w:r>
     </w:p>
     <w:p>
@@ -5108,108 +4515,12 @@
       <w:r>
         <w:rPr>
           <w:rFonts w:ascii="Consolas" w:eastAsia="Times New Roman" w:hAnsi="Consolas" w:cs="Courier New"/>
-          <w:color w:val="0000FF"/>
-          <w:sz w:val="16"/>
-          <w:szCs w:val="16"/>
-          <w:lang w:eastAsia="en-GB"/>
-        </w:rPr>
-        <w:t xml:space="preserve">              </w:t>
-      </w:r>
-      <w:proofErr w:type="spellStart"/>
-      <w:r>
-        <w:rPr>
-          <w:rFonts w:ascii="Consolas" w:eastAsia="Times New Roman" w:hAnsi="Consolas" w:cs="Courier New"/>
-          <w:color w:val="2B91AF"/>
-          <w:sz w:val="16"/>
-          <w:szCs w:val="16"/>
-          <w:lang w:eastAsia="en-GB"/>
-        </w:rPr>
-        <w:t>HostingEnvironment</w:t>
-      </w:r>
-      <w:r>
-        <w:rPr>
-          <w:rFonts w:ascii="Consolas" w:eastAsia="Times New Roman" w:hAnsi="Consolas" w:cs="Courier New"/>
-          <w:color w:val="000000"/>
-          <w:sz w:val="16"/>
-          <w:szCs w:val="16"/>
-          <w:lang w:eastAsia="en-GB"/>
-        </w:rPr>
-        <w:t>.MapPath</w:t>
-      </w:r>
-      <w:proofErr w:type="spellEnd"/>
-      <w:r>
-        <w:rPr>
-          <w:rFonts w:ascii="Consolas" w:eastAsia="Times New Roman" w:hAnsi="Consolas" w:cs="Courier New"/>
-          <w:color w:val="000000"/>
-          <w:sz w:val="16"/>
-          <w:szCs w:val="16"/>
-          <w:lang w:eastAsia="en-GB"/>
-        </w:rPr>
-        <w:t>(</w:t>
-      </w:r>
-      <w:r>
-        <w:rPr>
-          <w:rFonts w:ascii="Consolas" w:eastAsia="Times New Roman" w:hAnsi="Consolas" w:cs="Courier New"/>
-          <w:color w:val="800000"/>
-          <w:sz w:val="16"/>
-          <w:szCs w:val="16"/>
-          <w:lang w:eastAsia="en-GB"/>
-        </w:rPr>
-        <w:t>@"~/</w:t>
-      </w:r>
-      <w:proofErr w:type="spellStart"/>
-      <w:r>
-        <w:rPr>
-          <w:rFonts w:ascii="Consolas" w:eastAsia="Times New Roman" w:hAnsi="Consolas" w:cs="Courier New"/>
-          <w:color w:val="800000"/>
-          <w:sz w:val="16"/>
-          <w:szCs w:val="16"/>
-          <w:lang w:eastAsia="en-GB"/>
-        </w:rPr>
-        <w:t>App_Data</w:t>
-      </w:r>
-      <w:proofErr w:type="spellEnd"/>
-      <w:r>
-        <w:rPr>
-          <w:rFonts w:ascii="Consolas" w:eastAsia="Times New Roman" w:hAnsi="Consolas" w:cs="Courier New"/>
-          <w:color w:val="800000"/>
-          <w:sz w:val="16"/>
-          <w:szCs w:val="16"/>
-          <w:lang w:eastAsia="en-GB"/>
-        </w:rPr>
-        <w:t>/</w:t>
-      </w:r>
-      <w:proofErr w:type="spellStart"/>
-      <w:r>
-        <w:rPr>
-          <w:rFonts w:ascii="Consolas" w:eastAsia="Times New Roman" w:hAnsi="Consolas" w:cs="Courier New"/>
-          <w:color w:val="800000"/>
-          <w:sz w:val="16"/>
-          <w:szCs w:val="16"/>
-          <w:lang w:eastAsia="en-GB"/>
-        </w:rPr>
-        <w:t>product.json</w:t>
-      </w:r>
-      <w:proofErr w:type="spellEnd"/>
-      <w:r>
-        <w:rPr>
-          <w:rFonts w:ascii="Consolas" w:eastAsia="Times New Roman" w:hAnsi="Consolas" w:cs="Courier New"/>
-          <w:color w:val="800000"/>
-          <w:sz w:val="16"/>
-          <w:szCs w:val="16"/>
-          <w:lang w:eastAsia="en-GB"/>
-        </w:rPr>
-        <w:t>"</w:t>
-      </w:r>
-      <w:r>
-        <w:rPr>
-          <w:rFonts w:ascii="Consolas" w:eastAsia="Times New Roman" w:hAnsi="Consolas" w:cs="Courier New"/>
-          <w:color w:val="000000"/>
-          <w:sz w:val="16"/>
-          <w:szCs w:val="16"/>
-          <w:lang w:eastAsia="en-GB"/>
-        </w:rPr>
-        <w:t>));</w:t>
+          <w:color w:val="000000"/>
+          <w:sz w:val="16"/>
+          <w:szCs w:val="16"/>
+          <w:lang w:eastAsia="en-GB"/>
+        </w:rPr>
+        <w:t>    }</w:t>
       </w:r>
     </w:p>
     <w:p>
@@ -5243,16 +4554,6 @@
           <w:lang w:eastAsia="en-GB"/>
         </w:rPr>
       </w:pPr>
-      <w:r>
-        <w:rPr>
-          <w:rFonts w:ascii="Consolas" w:eastAsia="Times New Roman" w:hAnsi="Consolas" w:cs="Courier New"/>
-          <w:color w:val="000000"/>
-          <w:sz w:val="16"/>
-          <w:szCs w:val="16"/>
-          <w:lang w:eastAsia="en-GB"/>
-        </w:rPr>
-        <w:t>    }</w:t>
-      </w:r>
     </w:p>
     <w:p>
       <w:pPr>
@@ -5303,29 +4604,7 @@
           <w:szCs w:val="16"/>
           <w:lang w:eastAsia="en-GB"/>
         </w:rPr>
-        <w:t>// GET: </w:t>
-      </w:r>
-      <w:proofErr w:type="spellStart"/>
-      <w:r>
-        <w:rPr>
-          <w:rFonts w:ascii="Consolas" w:eastAsia="Times New Roman" w:hAnsi="Consolas" w:cs="Courier New"/>
-          <w:color w:val="008000"/>
-          <w:sz w:val="16"/>
-          <w:szCs w:val="16"/>
-          <w:lang w:eastAsia="en-GB"/>
-        </w:rPr>
-        <w:t>api</w:t>
-      </w:r>
-      <w:proofErr w:type="spellEnd"/>
-      <w:r>
-        <w:rPr>
-          <w:rFonts w:ascii="Consolas" w:eastAsia="Times New Roman" w:hAnsi="Consolas" w:cs="Courier New"/>
-          <w:color w:val="008000"/>
-          <w:sz w:val="16"/>
-          <w:szCs w:val="16"/>
-          <w:lang w:eastAsia="en-GB"/>
-        </w:rPr>
-        <w:t>/Products</w:t>
+        <w:t>// GET: api/Products</w:t>
       </w:r>
     </w:p>
     <w:p>
@@ -5389,7 +4668,6 @@
         </w:rPr>
         <w:t> </w:t>
       </w:r>
-      <w:proofErr w:type="spellStart"/>
       <w:r>
         <w:rPr>
           <w:rFonts w:ascii="Consolas" w:eastAsia="Times New Roman" w:hAnsi="Consolas" w:cs="Courier New"/>
@@ -5400,7 +4678,6 @@
         </w:rPr>
         <w:t>IEnumerable</w:t>
       </w:r>
-      <w:proofErr w:type="spellEnd"/>
       <w:r>
         <w:rPr>
           <w:rFonts w:ascii="Consolas" w:eastAsia="Times New Roman" w:hAnsi="Consolas" w:cs="Courier New"/>
@@ -5429,29 +4706,7 @@
           <w:szCs w:val="16"/>
           <w:lang w:eastAsia="en-GB"/>
         </w:rPr>
-        <w:t>&gt; </w:t>
-      </w:r>
-      <w:proofErr w:type="gramStart"/>
-      <w:r>
-        <w:rPr>
-          <w:rFonts w:ascii="Consolas" w:eastAsia="Times New Roman" w:hAnsi="Consolas" w:cs="Courier New"/>
-          <w:color w:val="000000"/>
-          <w:sz w:val="16"/>
-          <w:szCs w:val="16"/>
-          <w:lang w:eastAsia="en-GB"/>
-        </w:rPr>
-        <w:t>Get(</w:t>
-      </w:r>
-      <w:proofErr w:type="gramEnd"/>
-      <w:r>
-        <w:rPr>
-          <w:rFonts w:ascii="Consolas" w:eastAsia="Times New Roman" w:hAnsi="Consolas" w:cs="Courier New"/>
-          <w:color w:val="000000"/>
-          <w:sz w:val="16"/>
-          <w:szCs w:val="16"/>
-          <w:lang w:eastAsia="en-GB"/>
-        </w:rPr>
-        <w:t>)</w:t>
+        <w:t>&gt; Get()</w:t>
       </w:r>
     </w:p>
     <w:p>
@@ -5555,29 +4810,7 @@
           <w:szCs w:val="16"/>
           <w:lang w:eastAsia="en-GB"/>
         </w:rPr>
-        <w:t> </w:t>
-      </w:r>
-      <w:proofErr w:type="spellStart"/>
-      <w:r>
-        <w:rPr>
-          <w:rFonts w:ascii="Consolas" w:eastAsia="Times New Roman" w:hAnsi="Consolas" w:cs="Courier New"/>
-          <w:color w:val="000000"/>
-          <w:sz w:val="16"/>
-          <w:szCs w:val="16"/>
-          <w:lang w:eastAsia="en-GB"/>
-        </w:rPr>
-        <w:t>productRepository.Retrieve</w:t>
-      </w:r>
-      <w:proofErr w:type="spellEnd"/>
-      <w:r>
-        <w:rPr>
-          <w:rFonts w:ascii="Consolas" w:eastAsia="Times New Roman" w:hAnsi="Consolas" w:cs="Courier New"/>
-          <w:color w:val="000000"/>
-          <w:sz w:val="16"/>
-          <w:szCs w:val="16"/>
-          <w:lang w:eastAsia="en-GB"/>
-        </w:rPr>
-        <w:t>();</w:t>
+        <w:t> productRepository.Retrieve();</w:t>
       </w:r>
     </w:p>
     <w:p>
@@ -5713,29 +4946,7 @@
           <w:szCs w:val="16"/>
           <w:lang w:eastAsia="en-GB"/>
         </w:rPr>
-        <w:t>// GET: </w:t>
-      </w:r>
-      <w:proofErr w:type="spellStart"/>
-      <w:r>
-        <w:rPr>
-          <w:rFonts w:ascii="Consolas" w:eastAsia="Times New Roman" w:hAnsi="Consolas" w:cs="Courier New"/>
-          <w:color w:val="008000"/>
-          <w:sz w:val="16"/>
-          <w:szCs w:val="16"/>
-          <w:lang w:eastAsia="en-GB"/>
-        </w:rPr>
-        <w:t>api</w:t>
-      </w:r>
-      <w:proofErr w:type="spellEnd"/>
-      <w:r>
-        <w:rPr>
-          <w:rFonts w:ascii="Consolas" w:eastAsia="Times New Roman" w:hAnsi="Consolas" w:cs="Courier New"/>
-          <w:color w:val="008000"/>
-          <w:sz w:val="16"/>
-          <w:szCs w:val="16"/>
-          <w:lang w:eastAsia="en-GB"/>
-        </w:rPr>
-        <w:t>/Products/5</w:t>
+        <w:t>// GET: api/Products/5</w:t>
       </w:r>
     </w:p>
     <w:p>
@@ -5817,21 +5028,8 @@
           <w:szCs w:val="16"/>
           <w:lang w:eastAsia="en-GB"/>
         </w:rPr>
-        <w:t> </w:t>
-      </w:r>
-      <w:proofErr w:type="gramStart"/>
-      <w:r>
-        <w:rPr>
-          <w:rFonts w:ascii="Consolas" w:eastAsia="Times New Roman" w:hAnsi="Consolas" w:cs="Courier New"/>
-          <w:color w:val="000000"/>
-          <w:sz w:val="16"/>
-          <w:szCs w:val="16"/>
-          <w:lang w:eastAsia="en-GB"/>
-        </w:rPr>
-        <w:t>Get(</w:t>
-      </w:r>
-      <w:proofErr w:type="spellStart"/>
-      <w:proofErr w:type="gramEnd"/>
+        <w:t> Get(</w:t>
+      </w:r>
       <w:r>
         <w:rPr>
           <w:rFonts w:ascii="Consolas" w:eastAsia="Times New Roman" w:hAnsi="Consolas" w:cs="Courier New"/>
@@ -5842,7 +5040,6 @@
         </w:rPr>
         <w:t>int</w:t>
       </w:r>
-      <w:proofErr w:type="spellEnd"/>
       <w:r>
         <w:rPr>
           <w:rFonts w:ascii="Consolas" w:eastAsia="Times New Roman" w:hAnsi="Consolas" w:cs="Courier New"/>
@@ -5955,29 +5152,7 @@
           <w:szCs w:val="16"/>
           <w:lang w:eastAsia="en-GB"/>
         </w:rPr>
-        <w:t> </w:t>
-      </w:r>
-      <w:proofErr w:type="spellStart"/>
-      <w:r>
-        <w:rPr>
-          <w:rFonts w:ascii="Consolas" w:eastAsia="Times New Roman" w:hAnsi="Consolas" w:cs="Courier New"/>
-          <w:color w:val="000000"/>
-          <w:sz w:val="16"/>
-          <w:szCs w:val="16"/>
-          <w:lang w:eastAsia="en-GB"/>
-        </w:rPr>
-        <w:t>productRepository.FindProductId</w:t>
-      </w:r>
-      <w:proofErr w:type="spellEnd"/>
-      <w:r>
-        <w:rPr>
-          <w:rFonts w:ascii="Consolas" w:eastAsia="Times New Roman" w:hAnsi="Consolas" w:cs="Courier New"/>
-          <w:color w:val="000000"/>
-          <w:sz w:val="16"/>
-          <w:szCs w:val="16"/>
-          <w:lang w:eastAsia="en-GB"/>
-        </w:rPr>
-        <w:t>(id);</w:t>
+        <w:t> productRepository.FindProductId(id);</w:t>
       </w:r>
     </w:p>
     <w:p>
@@ -6034,12 +5209,1584 @@
       </w:r>
     </w:p>
     <w:p>
+      <w:pPr>
+        <w:pStyle w:val="Heading3"/>
+      </w:pPr>
+      <w:r>
+        <w:t>Angular Services for calling a web service</w:t>
+      </w:r>
+    </w:p>
+    <w:p>
+      <w:pPr>
+        <w:pStyle w:val="ListParagraph"/>
+        <w:numPr>
+          <w:ilvl w:val="0"/>
+          <w:numId w:val="5"/>
+        </w:numPr>
+      </w:pPr>
+      <w:r>
+        <w:rPr>
+          <w:b/>
+        </w:rPr>
+        <w:t>REST</w:t>
+      </w:r>
+      <w:r>
+        <w:t xml:space="preserve"> requests utilise a standardize on a set of HTTP verbs, GET | POST |</w:t>
+      </w:r>
+      <w:r>
+        <w:t xml:space="preserve"> </w:t>
+      </w:r>
+      <w:r>
+        <w:t>PUT |DELETE</w:t>
+      </w:r>
+    </w:p>
+    <w:p>
+      <w:pPr>
+        <w:pStyle w:val="ListParagraph"/>
+        <w:numPr>
+          <w:ilvl w:val="0"/>
+          <w:numId w:val="5"/>
+        </w:numPr>
+      </w:pPr>
+      <w:r>
+        <w:rPr>
+          <w:b/>
+        </w:rPr>
+        <w:t>$http</w:t>
+      </w:r>
+      <w:r>
+        <w:t xml:space="preserve"> is part of the Angular Core</w:t>
+      </w:r>
+      <w:r>
+        <w:t xml:space="preserve"> through a JS promise object</w:t>
+      </w:r>
+    </w:p>
+    <w:p>
+      <w:pPr>
+        <w:pStyle w:val="ListParagraph"/>
+      </w:pPr>
+      <w:r>
+        <w:rPr>
+          <w:noProof/>
+          <w:lang w:eastAsia="en-GB"/>
+        </w:rPr>
+        <w:drawing>
+          <wp:inline distT="0" distB="0" distL="0" distR="0" wp14:anchorId="6EF4BF59" wp14:editId="473F1648">
+            <wp:extent cx="3041964" cy="903894"/>
+            <wp:effectExtent l="0" t="0" r="6350" b="0"/>
+            <wp:docPr id="13" name="Picture 13"/>
+            <wp:cNvGraphicFramePr>
+              <a:graphicFrameLocks xmlns:a="http://schemas.openxmlformats.org/drawingml/2006/main" noChangeAspect="1"/>
+            </wp:cNvGraphicFramePr>
+            <a:graphic xmlns:a="http://schemas.openxmlformats.org/drawingml/2006/main">
+              <a:graphicData uri="http://schemas.openxmlformats.org/drawingml/2006/picture">
+                <pic:pic xmlns:pic="http://schemas.openxmlformats.org/drawingml/2006/picture">
+                  <pic:nvPicPr>
+                    <pic:cNvPr id="1" name=""/>
+                    <pic:cNvPicPr/>
+                  </pic:nvPicPr>
+                  <pic:blipFill>
+                    <a:blip r:embed="rId22"/>
+                    <a:stretch>
+                      <a:fillRect/>
+                    </a:stretch>
+                  </pic:blipFill>
+                  <pic:spPr>
+                    <a:xfrm>
+                      <a:off x="0" y="0"/>
+                      <a:ext cx="3099049" cy="920856"/>
+                    </a:xfrm>
+                    <a:prstGeom prst="rect">
+                      <a:avLst/>
+                    </a:prstGeom>
+                  </pic:spPr>
+                </pic:pic>
+              </a:graphicData>
+            </a:graphic>
+          </wp:inline>
+        </w:drawing>
+      </w:r>
+    </w:p>
+    <w:p>
+      <w:pPr>
+        <w:pStyle w:val="ListParagraph"/>
+        <w:numPr>
+          <w:ilvl w:val="0"/>
+          <w:numId w:val="5"/>
+        </w:numPr>
+      </w:pPr>
+      <w:r>
+        <w:rPr>
+          <w:b/>
+        </w:rPr>
+        <w:t xml:space="preserve">$resource </w:t>
+      </w:r>
+      <w:r>
+        <w:t>service</w:t>
+      </w:r>
+      <w:r>
+        <w:t xml:space="preserve"> can communicate best with REST, an abstraction on top of $http for calling RESTful services. Requiring less code</w:t>
+      </w:r>
+      <w:r>
+        <w:t xml:space="preserve"> and does more</w:t>
+      </w:r>
+      <w:r>
+        <w:t xml:space="preserve"> in the one line</w:t>
+      </w:r>
+    </w:p>
+    <w:p>
+      <w:pPr>
+        <w:pStyle w:val="ListParagraph"/>
+      </w:pPr>
+      <w:r>
+        <w:rPr>
+          <w:noProof/>
+          <w:lang w:eastAsia="en-GB"/>
+        </w:rPr>
+        <w:drawing>
+          <wp:inline distT="0" distB="0" distL="0" distR="0" wp14:anchorId="358C5D92" wp14:editId="196C0B91">
+            <wp:extent cx="3259248" cy="1019373"/>
+            <wp:effectExtent l="0" t="0" r="0" b="9525"/>
+            <wp:docPr id="16" name="Picture 16"/>
+            <wp:cNvGraphicFramePr>
+              <a:graphicFrameLocks xmlns:a="http://schemas.openxmlformats.org/drawingml/2006/main" noChangeAspect="1"/>
+            </wp:cNvGraphicFramePr>
+            <a:graphic xmlns:a="http://schemas.openxmlformats.org/drawingml/2006/main">
+              <a:graphicData uri="http://schemas.openxmlformats.org/drawingml/2006/picture">
+                <pic:pic xmlns:pic="http://schemas.openxmlformats.org/drawingml/2006/picture">
+                  <pic:nvPicPr>
+                    <pic:cNvPr id="1" name=""/>
+                    <pic:cNvPicPr/>
+                  </pic:nvPicPr>
+                  <pic:blipFill>
+                    <a:blip r:embed="rId23"/>
+                    <a:stretch>
+                      <a:fillRect/>
+                    </a:stretch>
+                  </pic:blipFill>
+                  <pic:spPr>
+                    <a:xfrm>
+                      <a:off x="0" y="0"/>
+                      <a:ext cx="3411092" cy="1066864"/>
+                    </a:xfrm>
+                    <a:prstGeom prst="rect">
+                      <a:avLst/>
+                    </a:prstGeom>
+                  </pic:spPr>
+                </pic:pic>
+              </a:graphicData>
+            </a:graphic>
+          </wp:inline>
+        </w:drawing>
+      </w:r>
+    </w:p>
+    <w:p>
+      <w:pPr>
+        <w:pStyle w:val="ListParagraph"/>
+        <w:numPr>
+          <w:ilvl w:val="0"/>
+          <w:numId w:val="5"/>
+        </w:numPr>
+      </w:pPr>
+      <w:r>
+        <w:t xml:space="preserve">Build common services to get </w:t>
+      </w:r>
+      <w:r>
+        <w:rPr>
+          <w:i/>
+        </w:rPr>
+        <w:t>productResource</w:t>
+      </w:r>
+    </w:p>
+    <w:p>
+      <w:pPr>
+        <w:pStyle w:val="ListParagraph"/>
+      </w:pPr>
+      <w:r>
+        <w:rPr>
+          <w:noProof/>
+          <w:lang w:eastAsia="en-GB"/>
+        </w:rPr>
+        <w:drawing>
+          <wp:inline distT="0" distB="0" distL="0" distR="0" wp14:anchorId="00584EDA" wp14:editId="68EE791D">
+            <wp:extent cx="3368500" cy="1502876"/>
+            <wp:effectExtent l="0" t="0" r="3810" b="2540"/>
+            <wp:docPr id="17" name="Picture 17"/>
+            <wp:cNvGraphicFramePr>
+              <a:graphicFrameLocks xmlns:a="http://schemas.openxmlformats.org/drawingml/2006/main" noChangeAspect="1"/>
+            </wp:cNvGraphicFramePr>
+            <a:graphic xmlns:a="http://schemas.openxmlformats.org/drawingml/2006/main">
+              <a:graphicData uri="http://schemas.openxmlformats.org/drawingml/2006/picture">
+                <pic:pic xmlns:pic="http://schemas.openxmlformats.org/drawingml/2006/picture">
+                  <pic:nvPicPr>
+                    <pic:cNvPr id="1" name=""/>
+                    <pic:cNvPicPr/>
+                  </pic:nvPicPr>
+                  <pic:blipFill>
+                    <a:blip r:embed="rId24"/>
+                    <a:stretch>
+                      <a:fillRect/>
+                    </a:stretch>
+                  </pic:blipFill>
+                  <pic:spPr>
+                    <a:xfrm>
+                      <a:off x="0" y="0"/>
+                      <a:ext cx="3396268" cy="1515265"/>
+                    </a:xfrm>
+                    <a:prstGeom prst="rect">
+                      <a:avLst/>
+                    </a:prstGeom>
+                  </pic:spPr>
+                </pic:pic>
+              </a:graphicData>
+            </a:graphic>
+          </wp:inline>
+        </w:drawing>
+      </w:r>
+    </w:p>
+    <w:p>
+      <w:pPr>
+        <w:shd w:val="clear" w:color="auto" w:fill="FFFFFF"/>
+        <w:tabs>
+          <w:tab w:val="left" w:pos="916"/>
+          <w:tab w:val="left" w:pos="1832"/>
+          <w:tab w:val="left" w:pos="2748"/>
+          <w:tab w:val="left" w:pos="3664"/>
+          <w:tab w:val="left" w:pos="4580"/>
+          <w:tab w:val="left" w:pos="5496"/>
+          <w:tab w:val="left" w:pos="6412"/>
+          <w:tab w:val="left" w:pos="7328"/>
+          <w:tab w:val="left" w:pos="8244"/>
+          <w:tab w:val="left" w:pos="9160"/>
+          <w:tab w:val="left" w:pos="10076"/>
+          <w:tab w:val="left" w:pos="10992"/>
+          <w:tab w:val="left" w:pos="11908"/>
+          <w:tab w:val="left" w:pos="12824"/>
+          <w:tab w:val="left" w:pos="13740"/>
+          <w:tab w:val="left" w:pos="14656"/>
+        </w:tabs>
+        <w:spacing w:before="0" w:after="0" w:line="240" w:lineRule="auto"/>
+        <w:ind w:left="720"/>
+        <w:rPr>
+          <w:rFonts w:ascii="Consolas" w:eastAsia="Times New Roman" w:hAnsi="Consolas" w:cs="Courier New"/>
+          <w:b/>
+          <w:color w:val="000000"/>
+          <w:sz w:val="16"/>
+          <w:szCs w:val="16"/>
+          <w:lang w:eastAsia="en-GB"/>
+        </w:rPr>
+      </w:pPr>
+      <w:r>
+        <w:rPr>
+          <w:rFonts w:ascii="Consolas" w:eastAsia="Times New Roman" w:hAnsi="Consolas" w:cs="Courier New"/>
+          <w:b/>
+          <w:color w:val="000000"/>
+          <w:sz w:val="16"/>
+          <w:szCs w:val="16"/>
+          <w:lang w:eastAsia="en-GB"/>
+        </w:rPr>
+        <w:lastRenderedPageBreak/>
+        <w:t>(</w:t>
+      </w:r>
+      <w:r>
+        <w:rPr>
+          <w:rFonts w:ascii="Consolas" w:eastAsia="Times New Roman" w:hAnsi="Consolas" w:cs="Courier New"/>
+          <w:b/>
+          <w:color w:val="0000FF"/>
+          <w:sz w:val="16"/>
+          <w:szCs w:val="16"/>
+          <w:lang w:eastAsia="en-GB"/>
+        </w:rPr>
+        <w:t>function</w:t>
+      </w:r>
+      <w:r>
+        <w:rPr>
+          <w:rFonts w:ascii="Consolas" w:eastAsia="Times New Roman" w:hAnsi="Consolas" w:cs="Courier New"/>
+          <w:b/>
+          <w:color w:val="000000"/>
+          <w:sz w:val="16"/>
+          <w:szCs w:val="16"/>
+          <w:lang w:eastAsia="en-GB"/>
+        </w:rPr>
+        <w:t> () {</w:t>
+      </w:r>
+    </w:p>
+    <w:p>
+      <w:pPr>
+        <w:shd w:val="clear" w:color="auto" w:fill="FFFFFF"/>
+        <w:tabs>
+          <w:tab w:val="left" w:pos="916"/>
+          <w:tab w:val="left" w:pos="1832"/>
+          <w:tab w:val="left" w:pos="2748"/>
+          <w:tab w:val="left" w:pos="3664"/>
+          <w:tab w:val="left" w:pos="4580"/>
+          <w:tab w:val="left" w:pos="5496"/>
+          <w:tab w:val="left" w:pos="6412"/>
+          <w:tab w:val="left" w:pos="7328"/>
+          <w:tab w:val="left" w:pos="8244"/>
+          <w:tab w:val="left" w:pos="9160"/>
+          <w:tab w:val="left" w:pos="10076"/>
+          <w:tab w:val="left" w:pos="10992"/>
+          <w:tab w:val="left" w:pos="11908"/>
+          <w:tab w:val="left" w:pos="12824"/>
+          <w:tab w:val="left" w:pos="13740"/>
+          <w:tab w:val="left" w:pos="14656"/>
+        </w:tabs>
+        <w:spacing w:before="0" w:after="0" w:line="240" w:lineRule="auto"/>
+        <w:ind w:left="720"/>
+        <w:rPr>
+          <w:rFonts w:ascii="Consolas" w:eastAsia="Times New Roman" w:hAnsi="Consolas" w:cs="Courier New"/>
+          <w:b/>
+          <w:color w:val="000000"/>
+          <w:sz w:val="16"/>
+          <w:szCs w:val="16"/>
+          <w:lang w:eastAsia="en-GB"/>
+        </w:rPr>
+      </w:pPr>
+      <w:r>
+        <w:rPr>
+          <w:rFonts w:ascii="Consolas" w:eastAsia="Times New Roman" w:hAnsi="Consolas" w:cs="Courier New"/>
+          <w:b/>
+          <w:color w:val="000000"/>
+          <w:sz w:val="16"/>
+          <w:szCs w:val="16"/>
+          <w:lang w:eastAsia="en-GB"/>
+        </w:rPr>
+        <w:tab/>
+      </w:r>
+      <w:r>
+        <w:rPr>
+          <w:rFonts w:ascii="Consolas" w:eastAsia="Times New Roman" w:hAnsi="Consolas" w:cs="Courier New"/>
+          <w:b/>
+          <w:color w:val="A31515"/>
+          <w:sz w:val="16"/>
+          <w:szCs w:val="16"/>
+          <w:lang w:eastAsia="en-GB"/>
+        </w:rPr>
+        <w:t>"use strict"</w:t>
+      </w:r>
+      <w:r>
+        <w:rPr>
+          <w:rFonts w:ascii="Consolas" w:eastAsia="Times New Roman" w:hAnsi="Consolas" w:cs="Courier New"/>
+          <w:b/>
+          <w:color w:val="000000"/>
+          <w:sz w:val="16"/>
+          <w:szCs w:val="16"/>
+          <w:lang w:eastAsia="en-GB"/>
+        </w:rPr>
+        <w:t xml:space="preserve">; </w:t>
+      </w:r>
+    </w:p>
+    <w:p>
+      <w:pPr>
+        <w:shd w:val="clear" w:color="auto" w:fill="FFFFFF"/>
+        <w:tabs>
+          <w:tab w:val="left" w:pos="916"/>
+          <w:tab w:val="left" w:pos="1832"/>
+          <w:tab w:val="left" w:pos="2748"/>
+          <w:tab w:val="left" w:pos="3664"/>
+          <w:tab w:val="left" w:pos="4580"/>
+          <w:tab w:val="left" w:pos="5496"/>
+          <w:tab w:val="left" w:pos="6412"/>
+          <w:tab w:val="left" w:pos="7328"/>
+          <w:tab w:val="left" w:pos="8244"/>
+          <w:tab w:val="left" w:pos="9160"/>
+          <w:tab w:val="left" w:pos="10076"/>
+          <w:tab w:val="left" w:pos="10992"/>
+          <w:tab w:val="left" w:pos="11908"/>
+          <w:tab w:val="left" w:pos="12824"/>
+          <w:tab w:val="left" w:pos="13740"/>
+          <w:tab w:val="left" w:pos="14656"/>
+        </w:tabs>
+        <w:spacing w:before="0" w:after="0" w:line="240" w:lineRule="auto"/>
+        <w:ind w:left="720"/>
+        <w:rPr>
+          <w:rFonts w:ascii="Consolas" w:eastAsia="Times New Roman" w:hAnsi="Consolas" w:cs="Courier New"/>
+          <w:b/>
+          <w:color w:val="000000"/>
+          <w:sz w:val="16"/>
+          <w:szCs w:val="16"/>
+          <w:lang w:eastAsia="en-GB"/>
+        </w:rPr>
+      </w:pPr>
+      <w:r>
+        <w:rPr>
+          <w:rFonts w:ascii="Consolas" w:eastAsia="Times New Roman" w:hAnsi="Consolas" w:cs="Courier New"/>
+          <w:b/>
+          <w:color w:val="000000"/>
+          <w:sz w:val="16"/>
+          <w:szCs w:val="16"/>
+          <w:lang w:eastAsia="en-GB"/>
+        </w:rPr>
+        <w:tab/>
+        <w:t>angular.module(</w:t>
+      </w:r>
+      <w:r>
+        <w:rPr>
+          <w:rFonts w:ascii="Consolas" w:eastAsia="Times New Roman" w:hAnsi="Consolas" w:cs="Courier New"/>
+          <w:b/>
+          <w:color w:val="A31515"/>
+          <w:sz w:val="16"/>
+          <w:szCs w:val="16"/>
+          <w:lang w:eastAsia="en-GB"/>
+        </w:rPr>
+        <w:t>"common.services"</w:t>
+      </w:r>
+      <w:r>
+        <w:rPr>
+          <w:rFonts w:ascii="Consolas" w:eastAsia="Times New Roman" w:hAnsi="Consolas" w:cs="Courier New"/>
+          <w:b/>
+          <w:color w:val="000000"/>
+          <w:sz w:val="16"/>
+          <w:szCs w:val="16"/>
+          <w:lang w:eastAsia="en-GB"/>
+        </w:rPr>
+        <w:t>,</w:t>
+      </w:r>
+      <w:r>
+        <w:rPr>
+          <w:rFonts w:ascii="Consolas" w:eastAsia="Times New Roman" w:hAnsi="Consolas" w:cs="Courier New"/>
+          <w:b/>
+          <w:color w:val="000000"/>
+          <w:sz w:val="16"/>
+          <w:szCs w:val="16"/>
+          <w:lang w:eastAsia="en-GB"/>
+        </w:rPr>
+        <w:t xml:space="preserve"> </w:t>
+      </w:r>
+      <w:r>
+        <w:rPr>
+          <w:rFonts w:ascii="Consolas" w:eastAsia="Times New Roman" w:hAnsi="Consolas" w:cs="Courier New"/>
+          <w:b/>
+          <w:color w:val="000000"/>
+          <w:sz w:val="16"/>
+          <w:szCs w:val="16"/>
+          <w:lang w:eastAsia="en-GB"/>
+        </w:rPr>
+        <w:t>[</w:t>
+      </w:r>
+      <w:r>
+        <w:rPr>
+          <w:rFonts w:ascii="Consolas" w:eastAsia="Times New Roman" w:hAnsi="Consolas" w:cs="Courier New"/>
+          <w:b/>
+          <w:color w:val="A31515"/>
+          <w:sz w:val="16"/>
+          <w:szCs w:val="16"/>
+          <w:lang w:eastAsia="en-GB"/>
+        </w:rPr>
+        <w:t>"ngResource"</w:t>
+      </w:r>
+      <w:r>
+        <w:rPr>
+          <w:rFonts w:ascii="Consolas" w:eastAsia="Times New Roman" w:hAnsi="Consolas" w:cs="Courier New"/>
+          <w:b/>
+          <w:color w:val="000000"/>
+          <w:sz w:val="16"/>
+          <w:szCs w:val="16"/>
+          <w:lang w:eastAsia="en-GB"/>
+        </w:rPr>
+        <w:t>])</w:t>
+      </w:r>
+    </w:p>
+    <w:p>
+      <w:pPr>
+        <w:shd w:val="clear" w:color="auto" w:fill="FFFFFF"/>
+        <w:tabs>
+          <w:tab w:val="left" w:pos="916"/>
+          <w:tab w:val="left" w:pos="1832"/>
+          <w:tab w:val="left" w:pos="2748"/>
+          <w:tab w:val="left" w:pos="3664"/>
+          <w:tab w:val="left" w:pos="4580"/>
+          <w:tab w:val="left" w:pos="5496"/>
+          <w:tab w:val="left" w:pos="6412"/>
+          <w:tab w:val="left" w:pos="7328"/>
+          <w:tab w:val="left" w:pos="8244"/>
+          <w:tab w:val="left" w:pos="9160"/>
+          <w:tab w:val="left" w:pos="10076"/>
+          <w:tab w:val="left" w:pos="10992"/>
+          <w:tab w:val="left" w:pos="11908"/>
+          <w:tab w:val="left" w:pos="12824"/>
+          <w:tab w:val="left" w:pos="13740"/>
+          <w:tab w:val="left" w:pos="14656"/>
+        </w:tabs>
+        <w:spacing w:before="0" w:after="0" w:line="240" w:lineRule="auto"/>
+        <w:ind w:left="720"/>
+        <w:rPr>
+          <w:rFonts w:ascii="Consolas" w:eastAsia="Times New Roman" w:hAnsi="Consolas" w:cs="Courier New"/>
+          <w:b/>
+          <w:color w:val="000000"/>
+          <w:sz w:val="16"/>
+          <w:szCs w:val="16"/>
+          <w:lang w:eastAsia="en-GB"/>
+        </w:rPr>
+      </w:pPr>
+      <w:r>
+        <w:rPr>
+          <w:rFonts w:ascii="Consolas" w:eastAsia="Times New Roman" w:hAnsi="Consolas" w:cs="Courier New"/>
+          <w:b/>
+          <w:color w:val="000000"/>
+          <w:sz w:val="16"/>
+          <w:szCs w:val="16"/>
+          <w:lang w:eastAsia="en-GB"/>
+        </w:rPr>
+        <w:tab/>
+        <w:t xml:space="preserve">       </w:t>
+      </w:r>
+      <w:r>
+        <w:rPr>
+          <w:rFonts w:ascii="Consolas" w:eastAsia="Times New Roman" w:hAnsi="Consolas" w:cs="Courier New"/>
+          <w:b/>
+          <w:color w:val="000000"/>
+          <w:sz w:val="16"/>
+          <w:szCs w:val="16"/>
+          <w:lang w:eastAsia="en-GB"/>
+        </w:rPr>
+        <w:t>.constant(</w:t>
+      </w:r>
+      <w:r>
+        <w:rPr>
+          <w:rFonts w:ascii="Consolas" w:eastAsia="Times New Roman" w:hAnsi="Consolas" w:cs="Courier New"/>
+          <w:b/>
+          <w:color w:val="A31515"/>
+          <w:sz w:val="16"/>
+          <w:szCs w:val="16"/>
+          <w:lang w:eastAsia="en-GB"/>
+        </w:rPr>
+        <w:t>"appSettings"</w:t>
+      </w:r>
+      <w:r>
+        <w:rPr>
+          <w:rFonts w:ascii="Consolas" w:eastAsia="Times New Roman" w:hAnsi="Consolas" w:cs="Courier New"/>
+          <w:b/>
+          <w:color w:val="000000"/>
+          <w:sz w:val="16"/>
+          <w:szCs w:val="16"/>
+          <w:lang w:eastAsia="en-GB"/>
+        </w:rPr>
+        <w:t>,</w:t>
+      </w:r>
+    </w:p>
+    <w:p>
+      <w:pPr>
+        <w:shd w:val="clear" w:color="auto" w:fill="FFFFFF"/>
+        <w:tabs>
+          <w:tab w:val="left" w:pos="916"/>
+          <w:tab w:val="left" w:pos="1832"/>
+          <w:tab w:val="left" w:pos="2748"/>
+          <w:tab w:val="left" w:pos="3664"/>
+          <w:tab w:val="left" w:pos="4580"/>
+          <w:tab w:val="left" w:pos="5496"/>
+          <w:tab w:val="left" w:pos="6412"/>
+          <w:tab w:val="left" w:pos="7328"/>
+          <w:tab w:val="left" w:pos="8244"/>
+          <w:tab w:val="left" w:pos="9160"/>
+          <w:tab w:val="left" w:pos="10076"/>
+          <w:tab w:val="left" w:pos="10992"/>
+          <w:tab w:val="left" w:pos="11908"/>
+          <w:tab w:val="left" w:pos="12824"/>
+          <w:tab w:val="left" w:pos="13740"/>
+          <w:tab w:val="left" w:pos="14656"/>
+        </w:tabs>
+        <w:spacing w:before="0" w:after="0" w:line="240" w:lineRule="auto"/>
+        <w:ind w:left="720"/>
+        <w:rPr>
+          <w:rFonts w:ascii="Consolas" w:eastAsia="Times New Roman" w:hAnsi="Consolas" w:cs="Courier New"/>
+          <w:b/>
+          <w:color w:val="000000"/>
+          <w:sz w:val="16"/>
+          <w:szCs w:val="16"/>
+          <w:lang w:eastAsia="en-GB"/>
+        </w:rPr>
+      </w:pPr>
+      <w:r>
+        <w:rPr>
+          <w:rFonts w:ascii="Consolas" w:eastAsia="Times New Roman" w:hAnsi="Consolas" w:cs="Courier New"/>
+          <w:b/>
+          <w:color w:val="000000"/>
+          <w:sz w:val="16"/>
+          <w:szCs w:val="16"/>
+          <w:lang w:eastAsia="en-GB"/>
+        </w:rPr>
+        <w:tab/>
+      </w:r>
+      <w:r>
+        <w:rPr>
+          <w:rFonts w:ascii="Consolas" w:eastAsia="Times New Roman" w:hAnsi="Consolas" w:cs="Courier New"/>
+          <w:b/>
+          <w:color w:val="000000"/>
+          <w:sz w:val="16"/>
+          <w:szCs w:val="16"/>
+          <w:lang w:eastAsia="en-GB"/>
+        </w:rPr>
+        <w:tab/>
+        <w:t>{</w:t>
+      </w:r>
+    </w:p>
+    <w:p>
+      <w:pPr>
+        <w:shd w:val="clear" w:color="auto" w:fill="FFFFFF"/>
+        <w:tabs>
+          <w:tab w:val="left" w:pos="916"/>
+          <w:tab w:val="left" w:pos="1832"/>
+          <w:tab w:val="left" w:pos="2748"/>
+          <w:tab w:val="left" w:pos="3664"/>
+          <w:tab w:val="left" w:pos="4580"/>
+          <w:tab w:val="left" w:pos="5496"/>
+          <w:tab w:val="left" w:pos="6412"/>
+          <w:tab w:val="left" w:pos="7328"/>
+          <w:tab w:val="left" w:pos="8244"/>
+          <w:tab w:val="left" w:pos="9160"/>
+          <w:tab w:val="left" w:pos="10076"/>
+          <w:tab w:val="left" w:pos="10992"/>
+          <w:tab w:val="left" w:pos="11908"/>
+          <w:tab w:val="left" w:pos="12824"/>
+          <w:tab w:val="left" w:pos="13740"/>
+          <w:tab w:val="left" w:pos="14656"/>
+        </w:tabs>
+        <w:spacing w:before="0" w:after="0" w:line="240" w:lineRule="auto"/>
+        <w:ind w:left="720"/>
+        <w:rPr>
+          <w:rFonts w:ascii="Consolas" w:eastAsia="Times New Roman" w:hAnsi="Consolas" w:cs="Courier New"/>
+          <w:b/>
+          <w:color w:val="000000"/>
+          <w:sz w:val="16"/>
+          <w:szCs w:val="16"/>
+          <w:lang w:eastAsia="en-GB"/>
+        </w:rPr>
+      </w:pPr>
+      <w:r>
+        <w:rPr>
+          <w:rFonts w:ascii="Consolas" w:eastAsia="Times New Roman" w:hAnsi="Consolas" w:cs="Courier New"/>
+          <w:b/>
+          <w:color w:val="000000"/>
+          <w:sz w:val="16"/>
+          <w:szCs w:val="16"/>
+          <w:lang w:eastAsia="en-GB"/>
+        </w:rPr>
+        <w:tab/>
+      </w:r>
+      <w:r>
+        <w:rPr>
+          <w:rFonts w:ascii="Consolas" w:eastAsia="Times New Roman" w:hAnsi="Consolas" w:cs="Courier New"/>
+          <w:b/>
+          <w:color w:val="000000"/>
+          <w:sz w:val="16"/>
+          <w:szCs w:val="16"/>
+          <w:lang w:eastAsia="en-GB"/>
+        </w:rPr>
+        <w:tab/>
+      </w:r>
+      <w:r>
+        <w:rPr>
+          <w:rFonts w:ascii="Consolas" w:eastAsia="Times New Roman" w:hAnsi="Consolas" w:cs="Courier New"/>
+          <w:b/>
+          <w:color w:val="000000"/>
+          <w:sz w:val="16"/>
+          <w:szCs w:val="16"/>
+          <w:lang w:eastAsia="en-GB"/>
+        </w:rPr>
+        <w:tab/>
+        <w:t>serverPath: </w:t>
+      </w:r>
+      <w:r>
+        <w:rPr>
+          <w:rFonts w:ascii="Consolas" w:eastAsia="Times New Roman" w:hAnsi="Consolas" w:cs="Courier New"/>
+          <w:b/>
+          <w:color w:val="A31515"/>
+          <w:sz w:val="16"/>
+          <w:szCs w:val="16"/>
+          <w:lang w:eastAsia="en-GB"/>
+        </w:rPr>
+        <w:t>'http://localhost:51735'</w:t>
+      </w:r>
+    </w:p>
+    <w:p>
+      <w:pPr>
+        <w:shd w:val="clear" w:color="auto" w:fill="FFFFFF"/>
+        <w:tabs>
+          <w:tab w:val="left" w:pos="916"/>
+          <w:tab w:val="left" w:pos="1832"/>
+          <w:tab w:val="left" w:pos="2748"/>
+          <w:tab w:val="left" w:pos="3664"/>
+          <w:tab w:val="left" w:pos="4580"/>
+          <w:tab w:val="left" w:pos="5496"/>
+          <w:tab w:val="left" w:pos="6412"/>
+          <w:tab w:val="left" w:pos="7328"/>
+          <w:tab w:val="left" w:pos="8244"/>
+          <w:tab w:val="left" w:pos="9160"/>
+          <w:tab w:val="left" w:pos="10076"/>
+          <w:tab w:val="left" w:pos="10992"/>
+          <w:tab w:val="left" w:pos="11908"/>
+          <w:tab w:val="left" w:pos="12824"/>
+          <w:tab w:val="left" w:pos="13740"/>
+          <w:tab w:val="left" w:pos="14656"/>
+        </w:tabs>
+        <w:spacing w:before="0" w:after="0" w:line="240" w:lineRule="auto"/>
+        <w:ind w:left="720"/>
+        <w:rPr>
+          <w:rFonts w:ascii="Consolas" w:eastAsia="Times New Roman" w:hAnsi="Consolas" w:cs="Courier New"/>
+          <w:b/>
+          <w:color w:val="000000"/>
+          <w:sz w:val="16"/>
+          <w:szCs w:val="16"/>
+          <w:lang w:eastAsia="en-GB"/>
+        </w:rPr>
+      </w:pPr>
+      <w:r>
+        <w:rPr>
+          <w:rFonts w:ascii="Consolas" w:eastAsia="Times New Roman" w:hAnsi="Consolas" w:cs="Courier New"/>
+          <w:b/>
+          <w:color w:val="000000"/>
+          <w:sz w:val="16"/>
+          <w:szCs w:val="16"/>
+          <w:lang w:eastAsia="en-GB"/>
+        </w:rPr>
+        <w:tab/>
+      </w:r>
+      <w:r>
+        <w:rPr>
+          <w:rFonts w:ascii="Consolas" w:eastAsia="Times New Roman" w:hAnsi="Consolas" w:cs="Courier New"/>
+          <w:b/>
+          <w:color w:val="000000"/>
+          <w:sz w:val="16"/>
+          <w:szCs w:val="16"/>
+          <w:lang w:eastAsia="en-GB"/>
+        </w:rPr>
+        <w:tab/>
+        <w:t>});</w:t>
+      </w:r>
+    </w:p>
+    <w:p>
+      <w:pPr>
+        <w:shd w:val="clear" w:color="auto" w:fill="FFFFFF"/>
+        <w:tabs>
+          <w:tab w:val="left" w:pos="916"/>
+          <w:tab w:val="left" w:pos="1832"/>
+          <w:tab w:val="left" w:pos="2748"/>
+          <w:tab w:val="left" w:pos="3664"/>
+          <w:tab w:val="left" w:pos="4580"/>
+          <w:tab w:val="left" w:pos="5496"/>
+          <w:tab w:val="left" w:pos="6412"/>
+          <w:tab w:val="left" w:pos="7328"/>
+          <w:tab w:val="left" w:pos="8244"/>
+          <w:tab w:val="left" w:pos="9160"/>
+          <w:tab w:val="left" w:pos="10076"/>
+          <w:tab w:val="left" w:pos="10992"/>
+          <w:tab w:val="left" w:pos="11908"/>
+          <w:tab w:val="left" w:pos="12824"/>
+          <w:tab w:val="left" w:pos="13740"/>
+          <w:tab w:val="left" w:pos="14656"/>
+        </w:tabs>
+        <w:spacing w:before="0" w:after="0" w:line="240" w:lineRule="auto"/>
+        <w:ind w:left="720"/>
+        <w:rPr>
+          <w:rFonts w:ascii="Consolas" w:eastAsia="Times New Roman" w:hAnsi="Consolas" w:cs="Courier New"/>
+          <w:b/>
+          <w:color w:val="000000"/>
+          <w:sz w:val="16"/>
+          <w:szCs w:val="16"/>
+          <w:lang w:eastAsia="en-GB"/>
+        </w:rPr>
+      </w:pPr>
+      <w:r>
+        <w:rPr>
+          <w:rFonts w:ascii="Consolas" w:eastAsia="Times New Roman" w:hAnsi="Consolas" w:cs="Courier New"/>
+          <w:b/>
+          <w:color w:val="000000"/>
+          <w:sz w:val="16"/>
+          <w:szCs w:val="16"/>
+          <w:lang w:eastAsia="en-GB"/>
+        </w:rPr>
+        <w:t>}());</w:t>
+      </w:r>
+    </w:p>
+    <w:p>
+      <w:pPr>
+        <w:pStyle w:val="ListParagraph"/>
+        <w:numPr>
+          <w:ilvl w:val="0"/>
+          <w:numId w:val="5"/>
+        </w:numPr>
+        <w:spacing w:after="0"/>
+      </w:pPr>
+      <w:r>
+        <w:t>Build a product resource that uses common service</w:t>
+      </w:r>
+    </w:p>
+    <w:p>
+      <w:pPr>
+        <w:shd w:val="clear" w:color="auto" w:fill="FFFFFF"/>
+        <w:tabs>
+          <w:tab w:val="left" w:pos="916"/>
+          <w:tab w:val="left" w:pos="1832"/>
+          <w:tab w:val="left" w:pos="2748"/>
+          <w:tab w:val="left" w:pos="3664"/>
+          <w:tab w:val="left" w:pos="4580"/>
+          <w:tab w:val="left" w:pos="5496"/>
+          <w:tab w:val="left" w:pos="6412"/>
+          <w:tab w:val="left" w:pos="7328"/>
+          <w:tab w:val="left" w:pos="8244"/>
+          <w:tab w:val="left" w:pos="9160"/>
+          <w:tab w:val="left" w:pos="10076"/>
+          <w:tab w:val="left" w:pos="10992"/>
+          <w:tab w:val="left" w:pos="11908"/>
+          <w:tab w:val="left" w:pos="12824"/>
+          <w:tab w:val="left" w:pos="13740"/>
+          <w:tab w:val="left" w:pos="14656"/>
+        </w:tabs>
+        <w:spacing w:before="0" w:after="0" w:line="240" w:lineRule="auto"/>
+        <w:ind w:left="720"/>
+        <w:rPr>
+          <w:rFonts w:ascii="Consolas" w:eastAsia="Times New Roman" w:hAnsi="Consolas" w:cs="Courier New"/>
+          <w:b/>
+          <w:color w:val="000000"/>
+          <w:sz w:val="16"/>
+          <w:szCs w:val="16"/>
+          <w:lang w:eastAsia="en-GB"/>
+        </w:rPr>
+      </w:pPr>
+      <w:r>
+        <w:rPr>
+          <w:rFonts w:ascii="Consolas" w:eastAsia="Times New Roman" w:hAnsi="Consolas" w:cs="Courier New"/>
+          <w:b/>
+          <w:color w:val="000000"/>
+          <w:sz w:val="16"/>
+          <w:szCs w:val="16"/>
+          <w:lang w:eastAsia="en-GB"/>
+        </w:rPr>
+        <w:t>(</w:t>
+      </w:r>
+      <w:r>
+        <w:rPr>
+          <w:rFonts w:ascii="Consolas" w:eastAsia="Times New Roman" w:hAnsi="Consolas" w:cs="Courier New"/>
+          <w:b/>
+          <w:color w:val="0000FF"/>
+          <w:sz w:val="16"/>
+          <w:szCs w:val="16"/>
+          <w:lang w:eastAsia="en-GB"/>
+        </w:rPr>
+        <w:t>function</w:t>
+      </w:r>
+      <w:r>
+        <w:rPr>
+          <w:rFonts w:ascii="Consolas" w:eastAsia="Times New Roman" w:hAnsi="Consolas" w:cs="Courier New"/>
+          <w:b/>
+          <w:color w:val="000000"/>
+          <w:sz w:val="16"/>
+          <w:szCs w:val="16"/>
+          <w:lang w:eastAsia="en-GB"/>
+        </w:rPr>
+        <w:t>() {</w:t>
+      </w:r>
+    </w:p>
+    <w:p>
+      <w:pPr>
+        <w:shd w:val="clear" w:color="auto" w:fill="FFFFFF"/>
+        <w:tabs>
+          <w:tab w:val="left" w:pos="916"/>
+          <w:tab w:val="left" w:pos="1832"/>
+          <w:tab w:val="left" w:pos="2748"/>
+          <w:tab w:val="left" w:pos="3664"/>
+          <w:tab w:val="left" w:pos="4580"/>
+          <w:tab w:val="left" w:pos="5496"/>
+          <w:tab w:val="left" w:pos="6412"/>
+          <w:tab w:val="left" w:pos="7328"/>
+          <w:tab w:val="left" w:pos="8244"/>
+          <w:tab w:val="left" w:pos="9160"/>
+          <w:tab w:val="left" w:pos="10076"/>
+          <w:tab w:val="left" w:pos="10992"/>
+          <w:tab w:val="left" w:pos="11908"/>
+          <w:tab w:val="left" w:pos="12824"/>
+          <w:tab w:val="left" w:pos="13740"/>
+          <w:tab w:val="left" w:pos="14656"/>
+        </w:tabs>
+        <w:spacing w:before="0" w:after="0" w:line="240" w:lineRule="auto"/>
+        <w:ind w:left="720"/>
+        <w:rPr>
+          <w:rFonts w:ascii="Consolas" w:eastAsia="Times New Roman" w:hAnsi="Consolas" w:cs="Courier New"/>
+          <w:b/>
+          <w:color w:val="000000"/>
+          <w:sz w:val="16"/>
+          <w:szCs w:val="16"/>
+          <w:lang w:eastAsia="en-GB"/>
+        </w:rPr>
+      </w:pPr>
+      <w:r>
+        <w:rPr>
+          <w:rFonts w:ascii="Consolas" w:eastAsia="Times New Roman" w:hAnsi="Consolas" w:cs="Courier New"/>
+          <w:b/>
+          <w:color w:val="000000"/>
+          <w:sz w:val="16"/>
+          <w:szCs w:val="16"/>
+          <w:lang w:eastAsia="en-GB"/>
+        </w:rPr>
+        <w:t>    </w:t>
+      </w:r>
+      <w:r>
+        <w:rPr>
+          <w:rFonts w:ascii="Consolas" w:eastAsia="Times New Roman" w:hAnsi="Consolas" w:cs="Courier New"/>
+          <w:b/>
+          <w:color w:val="A31515"/>
+          <w:sz w:val="16"/>
+          <w:szCs w:val="16"/>
+          <w:lang w:eastAsia="en-GB"/>
+        </w:rPr>
+        <w:t>"use strict"</w:t>
+      </w:r>
+      <w:r>
+        <w:rPr>
+          <w:rFonts w:ascii="Consolas" w:eastAsia="Times New Roman" w:hAnsi="Consolas" w:cs="Courier New"/>
+          <w:b/>
+          <w:color w:val="000000"/>
+          <w:sz w:val="16"/>
+          <w:szCs w:val="16"/>
+          <w:lang w:eastAsia="en-GB"/>
+        </w:rPr>
+        <w:t>;</w:t>
+      </w:r>
+    </w:p>
+    <w:p>
+      <w:pPr>
+        <w:shd w:val="clear" w:color="auto" w:fill="FFFFFF"/>
+        <w:tabs>
+          <w:tab w:val="left" w:pos="916"/>
+          <w:tab w:val="left" w:pos="1832"/>
+          <w:tab w:val="left" w:pos="2748"/>
+          <w:tab w:val="left" w:pos="3664"/>
+          <w:tab w:val="left" w:pos="4580"/>
+          <w:tab w:val="left" w:pos="5496"/>
+          <w:tab w:val="left" w:pos="6412"/>
+          <w:tab w:val="left" w:pos="7328"/>
+          <w:tab w:val="left" w:pos="8244"/>
+          <w:tab w:val="left" w:pos="9160"/>
+          <w:tab w:val="left" w:pos="10076"/>
+          <w:tab w:val="left" w:pos="10992"/>
+          <w:tab w:val="left" w:pos="11908"/>
+          <w:tab w:val="left" w:pos="12824"/>
+          <w:tab w:val="left" w:pos="13740"/>
+          <w:tab w:val="left" w:pos="14656"/>
+        </w:tabs>
+        <w:spacing w:before="0" w:after="0" w:line="240" w:lineRule="auto"/>
+        <w:ind w:left="720"/>
+        <w:rPr>
+          <w:rFonts w:ascii="Consolas" w:eastAsia="Times New Roman" w:hAnsi="Consolas" w:cs="Courier New"/>
+          <w:b/>
+          <w:color w:val="000000"/>
+          <w:sz w:val="16"/>
+          <w:szCs w:val="16"/>
+          <w:lang w:eastAsia="en-GB"/>
+        </w:rPr>
+      </w:pPr>
+      <w:r>
+        <w:rPr>
+          <w:rFonts w:ascii="Consolas" w:eastAsia="Times New Roman" w:hAnsi="Consolas" w:cs="Courier New"/>
+          <w:b/>
+          <w:color w:val="000000"/>
+          <w:sz w:val="16"/>
+          <w:szCs w:val="16"/>
+          <w:lang w:eastAsia="en-GB"/>
+        </w:rPr>
+        <w:t>    angular</w:t>
+      </w:r>
+    </w:p>
+    <w:p>
+      <w:pPr>
+        <w:shd w:val="clear" w:color="auto" w:fill="FFFFFF"/>
+        <w:tabs>
+          <w:tab w:val="left" w:pos="916"/>
+          <w:tab w:val="left" w:pos="1832"/>
+          <w:tab w:val="left" w:pos="2748"/>
+          <w:tab w:val="left" w:pos="3664"/>
+          <w:tab w:val="left" w:pos="4580"/>
+          <w:tab w:val="left" w:pos="5496"/>
+          <w:tab w:val="left" w:pos="6412"/>
+          <w:tab w:val="left" w:pos="7328"/>
+          <w:tab w:val="left" w:pos="8244"/>
+          <w:tab w:val="left" w:pos="9160"/>
+          <w:tab w:val="left" w:pos="10076"/>
+          <w:tab w:val="left" w:pos="10992"/>
+          <w:tab w:val="left" w:pos="11908"/>
+          <w:tab w:val="left" w:pos="12824"/>
+          <w:tab w:val="left" w:pos="13740"/>
+          <w:tab w:val="left" w:pos="14656"/>
+        </w:tabs>
+        <w:spacing w:before="0" w:after="0" w:line="240" w:lineRule="auto"/>
+        <w:ind w:left="720"/>
+        <w:rPr>
+          <w:rFonts w:ascii="Consolas" w:eastAsia="Times New Roman" w:hAnsi="Consolas" w:cs="Courier New"/>
+          <w:b/>
+          <w:color w:val="000000"/>
+          <w:sz w:val="16"/>
+          <w:szCs w:val="16"/>
+          <w:lang w:eastAsia="en-GB"/>
+        </w:rPr>
+      </w:pPr>
+      <w:r>
+        <w:rPr>
+          <w:rFonts w:ascii="Consolas" w:eastAsia="Times New Roman" w:hAnsi="Consolas" w:cs="Courier New"/>
+          <w:b/>
+          <w:color w:val="000000"/>
+          <w:sz w:val="16"/>
+          <w:szCs w:val="16"/>
+          <w:lang w:eastAsia="en-GB"/>
+        </w:rPr>
+        <w:t>        .module(</w:t>
+      </w:r>
+      <w:r>
+        <w:rPr>
+          <w:rFonts w:ascii="Consolas" w:eastAsia="Times New Roman" w:hAnsi="Consolas" w:cs="Courier New"/>
+          <w:b/>
+          <w:color w:val="A31515"/>
+          <w:sz w:val="16"/>
+          <w:szCs w:val="16"/>
+          <w:lang w:eastAsia="en-GB"/>
+        </w:rPr>
+        <w:t>"common.services"</w:t>
+      </w:r>
+      <w:r>
+        <w:rPr>
+          <w:rFonts w:ascii="Consolas" w:eastAsia="Times New Roman" w:hAnsi="Consolas" w:cs="Courier New"/>
+          <w:b/>
+          <w:color w:val="000000"/>
+          <w:sz w:val="16"/>
+          <w:szCs w:val="16"/>
+          <w:lang w:eastAsia="en-GB"/>
+        </w:rPr>
+        <w:t>)</w:t>
+      </w:r>
+    </w:p>
+    <w:p>
+      <w:pPr>
+        <w:shd w:val="clear" w:color="auto" w:fill="FFFFFF"/>
+        <w:tabs>
+          <w:tab w:val="left" w:pos="916"/>
+          <w:tab w:val="left" w:pos="1832"/>
+          <w:tab w:val="left" w:pos="2748"/>
+          <w:tab w:val="left" w:pos="3664"/>
+          <w:tab w:val="left" w:pos="4580"/>
+          <w:tab w:val="left" w:pos="5496"/>
+          <w:tab w:val="left" w:pos="6412"/>
+          <w:tab w:val="left" w:pos="7328"/>
+          <w:tab w:val="left" w:pos="8244"/>
+          <w:tab w:val="left" w:pos="9160"/>
+          <w:tab w:val="left" w:pos="10076"/>
+          <w:tab w:val="left" w:pos="10992"/>
+          <w:tab w:val="left" w:pos="11908"/>
+          <w:tab w:val="left" w:pos="12824"/>
+          <w:tab w:val="left" w:pos="13740"/>
+          <w:tab w:val="left" w:pos="14656"/>
+        </w:tabs>
+        <w:spacing w:before="0" w:after="0" w:line="240" w:lineRule="auto"/>
+        <w:ind w:left="720"/>
+        <w:rPr>
+          <w:rFonts w:ascii="Consolas" w:eastAsia="Times New Roman" w:hAnsi="Consolas" w:cs="Courier New"/>
+          <w:b/>
+          <w:color w:val="000000"/>
+          <w:sz w:val="16"/>
+          <w:szCs w:val="16"/>
+          <w:lang w:eastAsia="en-GB"/>
+        </w:rPr>
+      </w:pPr>
+      <w:r>
+        <w:rPr>
+          <w:rFonts w:ascii="Consolas" w:eastAsia="Times New Roman" w:hAnsi="Consolas" w:cs="Courier New"/>
+          <w:b/>
+          <w:color w:val="000000"/>
+          <w:sz w:val="16"/>
+          <w:szCs w:val="16"/>
+          <w:lang w:eastAsia="en-GB"/>
+        </w:rPr>
+        <w:t>        .factory(</w:t>
+      </w:r>
+      <w:r>
+        <w:rPr>
+          <w:rFonts w:ascii="Consolas" w:eastAsia="Times New Roman" w:hAnsi="Consolas" w:cs="Courier New"/>
+          <w:b/>
+          <w:color w:val="A31515"/>
+          <w:sz w:val="16"/>
+          <w:szCs w:val="16"/>
+          <w:lang w:eastAsia="en-GB"/>
+        </w:rPr>
+        <w:t>"productResource"</w:t>
+      </w:r>
+      <w:r>
+        <w:rPr>
+          <w:rFonts w:ascii="Consolas" w:eastAsia="Times New Roman" w:hAnsi="Consolas" w:cs="Courier New"/>
+          <w:b/>
+          <w:color w:val="000000"/>
+          <w:sz w:val="16"/>
+          <w:szCs w:val="16"/>
+          <w:lang w:eastAsia="en-GB"/>
+        </w:rPr>
+        <w:t>,</w:t>
+      </w:r>
+    </w:p>
+    <w:p>
+      <w:pPr>
+        <w:shd w:val="clear" w:color="auto" w:fill="FFFFFF"/>
+        <w:tabs>
+          <w:tab w:val="left" w:pos="916"/>
+          <w:tab w:val="left" w:pos="1832"/>
+          <w:tab w:val="left" w:pos="2748"/>
+          <w:tab w:val="left" w:pos="3664"/>
+          <w:tab w:val="left" w:pos="4580"/>
+          <w:tab w:val="left" w:pos="5496"/>
+          <w:tab w:val="left" w:pos="6412"/>
+          <w:tab w:val="left" w:pos="7328"/>
+          <w:tab w:val="left" w:pos="8244"/>
+          <w:tab w:val="left" w:pos="9160"/>
+          <w:tab w:val="left" w:pos="10076"/>
+          <w:tab w:val="left" w:pos="10992"/>
+          <w:tab w:val="left" w:pos="11908"/>
+          <w:tab w:val="left" w:pos="12824"/>
+          <w:tab w:val="left" w:pos="13740"/>
+          <w:tab w:val="left" w:pos="14656"/>
+        </w:tabs>
+        <w:spacing w:before="0" w:after="0" w:line="240" w:lineRule="auto"/>
+        <w:ind w:left="720"/>
+        <w:rPr>
+          <w:rFonts w:ascii="Consolas" w:eastAsia="Times New Roman" w:hAnsi="Consolas" w:cs="Courier New"/>
+          <w:b/>
+          <w:color w:val="000000"/>
+          <w:sz w:val="16"/>
+          <w:szCs w:val="16"/>
+          <w:lang w:eastAsia="en-GB"/>
+        </w:rPr>
+      </w:pPr>
+      <w:r>
+        <w:rPr>
+          <w:rFonts w:ascii="Consolas" w:eastAsia="Times New Roman" w:hAnsi="Consolas" w:cs="Courier New"/>
+          <w:b/>
+          <w:color w:val="000000"/>
+          <w:sz w:val="16"/>
+          <w:szCs w:val="16"/>
+          <w:lang w:eastAsia="en-GB"/>
+        </w:rPr>
+        <w:t>        [</w:t>
+      </w:r>
+      <w:r>
+        <w:rPr>
+          <w:rFonts w:ascii="Consolas" w:eastAsia="Times New Roman" w:hAnsi="Consolas" w:cs="Courier New"/>
+          <w:b/>
+          <w:color w:val="A31515"/>
+          <w:sz w:val="16"/>
+          <w:szCs w:val="16"/>
+          <w:lang w:eastAsia="en-GB"/>
+        </w:rPr>
+        <w:t>"$resource"</w:t>
+      </w:r>
+      <w:r>
+        <w:rPr>
+          <w:rFonts w:ascii="Consolas" w:eastAsia="Times New Roman" w:hAnsi="Consolas" w:cs="Courier New"/>
+          <w:b/>
+          <w:color w:val="000000"/>
+          <w:sz w:val="16"/>
+          <w:szCs w:val="16"/>
+          <w:lang w:eastAsia="en-GB"/>
+        </w:rPr>
+        <w:t>, </w:t>
+      </w:r>
+      <w:r>
+        <w:rPr>
+          <w:rFonts w:ascii="Consolas" w:eastAsia="Times New Roman" w:hAnsi="Consolas" w:cs="Courier New"/>
+          <w:b/>
+          <w:color w:val="A31515"/>
+          <w:sz w:val="16"/>
+          <w:szCs w:val="16"/>
+          <w:lang w:eastAsia="en-GB"/>
+        </w:rPr>
+        <w:t>"appSettings"</w:t>
+      </w:r>
+      <w:r>
+        <w:rPr>
+          <w:rFonts w:ascii="Consolas" w:eastAsia="Times New Roman" w:hAnsi="Consolas" w:cs="Courier New"/>
+          <w:b/>
+          <w:color w:val="000000"/>
+          <w:sz w:val="16"/>
+          <w:szCs w:val="16"/>
+          <w:lang w:eastAsia="en-GB"/>
+        </w:rPr>
+        <w:t>, productResource]);</w:t>
+      </w:r>
+    </w:p>
+    <w:p>
+      <w:pPr>
+        <w:shd w:val="clear" w:color="auto" w:fill="FFFFFF"/>
+        <w:tabs>
+          <w:tab w:val="left" w:pos="916"/>
+          <w:tab w:val="left" w:pos="1832"/>
+          <w:tab w:val="left" w:pos="2748"/>
+          <w:tab w:val="left" w:pos="3664"/>
+          <w:tab w:val="left" w:pos="4580"/>
+          <w:tab w:val="left" w:pos="5496"/>
+          <w:tab w:val="left" w:pos="6412"/>
+          <w:tab w:val="left" w:pos="7328"/>
+          <w:tab w:val="left" w:pos="8244"/>
+          <w:tab w:val="left" w:pos="9160"/>
+          <w:tab w:val="left" w:pos="10076"/>
+          <w:tab w:val="left" w:pos="10992"/>
+          <w:tab w:val="left" w:pos="11908"/>
+          <w:tab w:val="left" w:pos="12824"/>
+          <w:tab w:val="left" w:pos="13740"/>
+          <w:tab w:val="left" w:pos="14656"/>
+        </w:tabs>
+        <w:spacing w:before="0" w:after="0" w:line="240" w:lineRule="auto"/>
+        <w:ind w:left="720"/>
+        <w:rPr>
+          <w:rFonts w:ascii="Consolas" w:eastAsia="Times New Roman" w:hAnsi="Consolas" w:cs="Courier New"/>
+          <w:b/>
+          <w:color w:val="000000"/>
+          <w:sz w:val="16"/>
+          <w:szCs w:val="16"/>
+          <w:lang w:eastAsia="en-GB"/>
+        </w:rPr>
+      </w:pPr>
+      <w:r>
+        <w:rPr>
+          <w:rFonts w:ascii="Consolas" w:eastAsia="Times New Roman" w:hAnsi="Consolas" w:cs="Courier New"/>
+          <w:b/>
+          <w:color w:val="000000"/>
+          <w:sz w:val="16"/>
+          <w:szCs w:val="16"/>
+          <w:lang w:eastAsia="en-GB"/>
+        </w:rPr>
+        <w:t xml:space="preserve"> </w:t>
+      </w:r>
+    </w:p>
+    <w:p>
+      <w:pPr>
+        <w:shd w:val="clear" w:color="auto" w:fill="FFFFFF"/>
+        <w:tabs>
+          <w:tab w:val="left" w:pos="916"/>
+          <w:tab w:val="left" w:pos="1832"/>
+          <w:tab w:val="left" w:pos="2748"/>
+          <w:tab w:val="left" w:pos="3664"/>
+          <w:tab w:val="left" w:pos="4580"/>
+          <w:tab w:val="left" w:pos="5496"/>
+          <w:tab w:val="left" w:pos="6412"/>
+          <w:tab w:val="left" w:pos="7328"/>
+          <w:tab w:val="left" w:pos="8244"/>
+          <w:tab w:val="left" w:pos="9160"/>
+          <w:tab w:val="left" w:pos="10076"/>
+          <w:tab w:val="left" w:pos="10992"/>
+          <w:tab w:val="left" w:pos="11908"/>
+          <w:tab w:val="left" w:pos="12824"/>
+          <w:tab w:val="left" w:pos="13740"/>
+          <w:tab w:val="left" w:pos="14656"/>
+        </w:tabs>
+        <w:spacing w:before="0" w:after="0" w:line="240" w:lineRule="auto"/>
+        <w:ind w:left="720"/>
+        <w:rPr>
+          <w:rFonts w:ascii="Consolas" w:eastAsia="Times New Roman" w:hAnsi="Consolas" w:cs="Courier New"/>
+          <w:b/>
+          <w:color w:val="000000"/>
+          <w:sz w:val="16"/>
+          <w:szCs w:val="16"/>
+          <w:lang w:eastAsia="en-GB"/>
+        </w:rPr>
+      </w:pPr>
+      <w:r>
+        <w:rPr>
+          <w:rFonts w:ascii="Consolas" w:eastAsia="Times New Roman" w:hAnsi="Consolas" w:cs="Courier New"/>
+          <w:b/>
+          <w:color w:val="000000"/>
+          <w:sz w:val="16"/>
+          <w:szCs w:val="16"/>
+          <w:lang w:eastAsia="en-GB"/>
+        </w:rPr>
+        <w:t>    </w:t>
+      </w:r>
+      <w:r>
+        <w:rPr>
+          <w:rFonts w:ascii="Consolas" w:eastAsia="Times New Roman" w:hAnsi="Consolas" w:cs="Courier New"/>
+          <w:b/>
+          <w:color w:val="0000FF"/>
+          <w:sz w:val="16"/>
+          <w:szCs w:val="16"/>
+          <w:lang w:eastAsia="en-GB"/>
+        </w:rPr>
+        <w:t>function</w:t>
+      </w:r>
+      <w:r>
+        <w:rPr>
+          <w:rFonts w:ascii="Consolas" w:eastAsia="Times New Roman" w:hAnsi="Consolas" w:cs="Courier New"/>
+          <w:b/>
+          <w:color w:val="000000"/>
+          <w:sz w:val="16"/>
+          <w:szCs w:val="16"/>
+          <w:lang w:eastAsia="en-GB"/>
+        </w:rPr>
+        <w:t> productResource($resource, appSettings) {</w:t>
+      </w:r>
+    </w:p>
+    <w:p>
+      <w:pPr>
+        <w:shd w:val="clear" w:color="auto" w:fill="FFFFFF"/>
+        <w:tabs>
+          <w:tab w:val="left" w:pos="916"/>
+          <w:tab w:val="left" w:pos="1832"/>
+          <w:tab w:val="left" w:pos="2748"/>
+          <w:tab w:val="left" w:pos="3664"/>
+          <w:tab w:val="left" w:pos="4580"/>
+          <w:tab w:val="left" w:pos="5496"/>
+          <w:tab w:val="left" w:pos="6412"/>
+          <w:tab w:val="left" w:pos="7328"/>
+          <w:tab w:val="left" w:pos="8244"/>
+          <w:tab w:val="left" w:pos="9160"/>
+          <w:tab w:val="left" w:pos="10076"/>
+          <w:tab w:val="left" w:pos="10992"/>
+          <w:tab w:val="left" w:pos="11908"/>
+          <w:tab w:val="left" w:pos="12824"/>
+          <w:tab w:val="left" w:pos="13740"/>
+          <w:tab w:val="left" w:pos="14656"/>
+        </w:tabs>
+        <w:spacing w:before="0" w:after="0" w:line="240" w:lineRule="auto"/>
+        <w:ind w:left="720"/>
+        <w:rPr>
+          <w:rFonts w:ascii="Consolas" w:eastAsia="Times New Roman" w:hAnsi="Consolas" w:cs="Courier New"/>
+          <w:b/>
+          <w:color w:val="000000"/>
+          <w:sz w:val="16"/>
+          <w:szCs w:val="16"/>
+          <w:lang w:eastAsia="en-GB"/>
+        </w:rPr>
+      </w:pPr>
+      <w:r>
+        <w:rPr>
+          <w:rFonts w:ascii="Consolas" w:eastAsia="Times New Roman" w:hAnsi="Consolas" w:cs="Courier New"/>
+          <w:b/>
+          <w:color w:val="000000"/>
+          <w:sz w:val="16"/>
+          <w:szCs w:val="16"/>
+          <w:lang w:eastAsia="en-GB"/>
+        </w:rPr>
+        <w:t>        </w:t>
+      </w:r>
+      <w:r>
+        <w:rPr>
+          <w:rFonts w:ascii="Consolas" w:eastAsia="Times New Roman" w:hAnsi="Consolas" w:cs="Courier New"/>
+          <w:b/>
+          <w:color w:val="0000FF"/>
+          <w:sz w:val="16"/>
+          <w:szCs w:val="16"/>
+          <w:lang w:eastAsia="en-GB"/>
+        </w:rPr>
+        <w:t>return</w:t>
+      </w:r>
+      <w:r>
+        <w:rPr>
+          <w:rFonts w:ascii="Consolas" w:eastAsia="Times New Roman" w:hAnsi="Consolas" w:cs="Courier New"/>
+          <w:b/>
+          <w:color w:val="000000"/>
+          <w:sz w:val="16"/>
+          <w:szCs w:val="16"/>
+          <w:lang w:eastAsia="en-GB"/>
+        </w:rPr>
+        <w:t> $resource(appSettings.serverPath + </w:t>
+      </w:r>
+      <w:r>
+        <w:rPr>
+          <w:rFonts w:ascii="Consolas" w:eastAsia="Times New Roman" w:hAnsi="Consolas" w:cs="Courier New"/>
+          <w:b/>
+          <w:color w:val="A31515"/>
+          <w:sz w:val="16"/>
+          <w:szCs w:val="16"/>
+          <w:lang w:eastAsia="en-GB"/>
+        </w:rPr>
+        <w:t>"/api/products/:id"</w:t>
+      </w:r>
+      <w:r>
+        <w:rPr>
+          <w:rFonts w:ascii="Consolas" w:eastAsia="Times New Roman" w:hAnsi="Consolas" w:cs="Courier New"/>
+          <w:b/>
+          <w:color w:val="000000"/>
+          <w:sz w:val="16"/>
+          <w:szCs w:val="16"/>
+          <w:lang w:eastAsia="en-GB"/>
+        </w:rPr>
+        <w:t>);</w:t>
+      </w:r>
+    </w:p>
+    <w:p>
+      <w:pPr>
+        <w:shd w:val="clear" w:color="auto" w:fill="FFFFFF"/>
+        <w:tabs>
+          <w:tab w:val="left" w:pos="916"/>
+          <w:tab w:val="left" w:pos="1832"/>
+          <w:tab w:val="left" w:pos="2748"/>
+          <w:tab w:val="left" w:pos="3664"/>
+          <w:tab w:val="left" w:pos="4580"/>
+          <w:tab w:val="left" w:pos="5496"/>
+          <w:tab w:val="left" w:pos="6412"/>
+          <w:tab w:val="left" w:pos="7328"/>
+          <w:tab w:val="left" w:pos="8244"/>
+          <w:tab w:val="left" w:pos="9160"/>
+          <w:tab w:val="left" w:pos="10076"/>
+          <w:tab w:val="left" w:pos="10992"/>
+          <w:tab w:val="left" w:pos="11908"/>
+          <w:tab w:val="left" w:pos="12824"/>
+          <w:tab w:val="left" w:pos="13740"/>
+          <w:tab w:val="left" w:pos="14656"/>
+        </w:tabs>
+        <w:spacing w:before="0" w:after="0" w:line="240" w:lineRule="auto"/>
+        <w:ind w:left="720"/>
+        <w:rPr>
+          <w:rFonts w:ascii="Consolas" w:eastAsia="Times New Roman" w:hAnsi="Consolas" w:cs="Courier New"/>
+          <w:b/>
+          <w:color w:val="000000"/>
+          <w:sz w:val="16"/>
+          <w:szCs w:val="16"/>
+          <w:lang w:eastAsia="en-GB"/>
+        </w:rPr>
+      </w:pPr>
+      <w:r>
+        <w:rPr>
+          <w:rFonts w:ascii="Consolas" w:eastAsia="Times New Roman" w:hAnsi="Consolas" w:cs="Courier New"/>
+          <w:b/>
+          <w:color w:val="000000"/>
+          <w:sz w:val="16"/>
+          <w:szCs w:val="16"/>
+          <w:lang w:eastAsia="en-GB"/>
+        </w:rPr>
+        <w:t>    }</w:t>
+      </w:r>
+    </w:p>
+    <w:p>
+      <w:pPr>
+        <w:shd w:val="clear" w:color="auto" w:fill="FFFFFF"/>
+        <w:tabs>
+          <w:tab w:val="left" w:pos="916"/>
+          <w:tab w:val="left" w:pos="1832"/>
+          <w:tab w:val="left" w:pos="2748"/>
+          <w:tab w:val="left" w:pos="3664"/>
+          <w:tab w:val="left" w:pos="4580"/>
+          <w:tab w:val="left" w:pos="5496"/>
+          <w:tab w:val="left" w:pos="6412"/>
+          <w:tab w:val="left" w:pos="7328"/>
+          <w:tab w:val="left" w:pos="8244"/>
+          <w:tab w:val="left" w:pos="9160"/>
+          <w:tab w:val="left" w:pos="10076"/>
+          <w:tab w:val="left" w:pos="10992"/>
+          <w:tab w:val="left" w:pos="11908"/>
+          <w:tab w:val="left" w:pos="12824"/>
+          <w:tab w:val="left" w:pos="13740"/>
+          <w:tab w:val="left" w:pos="14656"/>
+        </w:tabs>
+        <w:spacing w:before="0" w:after="0" w:line="240" w:lineRule="auto"/>
+        <w:ind w:left="720"/>
+        <w:rPr>
+          <w:rFonts w:ascii="Consolas" w:eastAsia="Times New Roman" w:hAnsi="Consolas" w:cs="Courier New"/>
+          <w:b/>
+          <w:color w:val="000000"/>
+          <w:sz w:val="16"/>
+          <w:szCs w:val="16"/>
+          <w:lang w:eastAsia="en-GB"/>
+        </w:rPr>
+      </w:pPr>
+      <w:r>
+        <w:rPr>
+          <w:rFonts w:ascii="Consolas" w:eastAsia="Times New Roman" w:hAnsi="Consolas" w:cs="Courier New"/>
+          <w:b/>
+          <w:color w:val="000000"/>
+          <w:sz w:val="16"/>
+          <w:szCs w:val="16"/>
+          <w:lang w:eastAsia="en-GB"/>
+        </w:rPr>
+        <w:t>}());</w:t>
+      </w:r>
+    </w:p>
+    <w:p>
+      <w:pPr>
+        <w:pStyle w:val="ListParagraph"/>
+        <w:numPr>
+          <w:ilvl w:val="0"/>
+          <w:numId w:val="5"/>
+        </w:numPr>
+        <w:rPr>
+          <w:rFonts w:eastAsia="Times New Roman"/>
+          <w:lang w:eastAsia="en-GB"/>
+        </w:rPr>
+      </w:pPr>
+      <w:r>
+        <w:rPr>
+          <w:rFonts w:eastAsia="Times New Roman"/>
+          <w:lang w:eastAsia="en-GB"/>
+        </w:rPr>
+        <w:t>Showing no data</w:t>
+      </w:r>
+      <w:r>
+        <w:rPr>
+          <w:rFonts w:eastAsia="Times New Roman"/>
+          <w:lang w:eastAsia="en-GB"/>
+        </w:rPr>
+        <w:t xml:space="preserve"> … serialization issue to be tackled in the next chapter</w:t>
+      </w:r>
       <w:bookmarkStart w:id="0" w:name="_GoBack"/>
       <w:bookmarkEnd w:id="0"/>
+    </w:p>
+    <w:p>
+      <w:pPr>
+        <w:pStyle w:val="ListParagraph"/>
+        <w:rPr>
+          <w:rFonts w:eastAsia="Times New Roman"/>
+          <w:lang w:eastAsia="en-GB"/>
+        </w:rPr>
+      </w:pPr>
+      <w:r>
+        <w:rPr>
+          <w:noProof/>
+          <w:lang w:eastAsia="en-GB"/>
+        </w:rPr>
+        <w:drawing>
+          <wp:inline distT="0" distB="0" distL="0" distR="0" wp14:anchorId="69830ACB" wp14:editId="32735959">
+            <wp:extent cx="4277762" cy="1650725"/>
+            <wp:effectExtent l="0" t="0" r="8890" b="6985"/>
+            <wp:docPr id="18" name="Picture 18"/>
+            <wp:cNvGraphicFramePr>
+              <a:graphicFrameLocks xmlns:a="http://schemas.openxmlformats.org/drawingml/2006/main" noChangeAspect="1"/>
+            </wp:cNvGraphicFramePr>
+            <a:graphic xmlns:a="http://schemas.openxmlformats.org/drawingml/2006/main">
+              <a:graphicData uri="http://schemas.openxmlformats.org/drawingml/2006/picture">
+                <pic:pic xmlns:pic="http://schemas.openxmlformats.org/drawingml/2006/picture">
+                  <pic:nvPicPr>
+                    <pic:cNvPr id="1" name=""/>
+                    <pic:cNvPicPr/>
+                  </pic:nvPicPr>
+                  <pic:blipFill>
+                    <a:blip r:embed="rId25"/>
+                    <a:stretch>
+                      <a:fillRect/>
+                    </a:stretch>
+                  </pic:blipFill>
+                  <pic:spPr>
+                    <a:xfrm>
+                      <a:off x="0" y="0"/>
+                      <a:ext cx="4287619" cy="1654529"/>
+                    </a:xfrm>
+                    <a:prstGeom prst="rect">
+                      <a:avLst/>
+                    </a:prstGeom>
+                  </pic:spPr>
+                </pic:pic>
+              </a:graphicData>
+            </a:graphic>
+          </wp:inline>
+        </w:drawing>
+      </w:r>
+    </w:p>
+    <w:p>
+      <w:pPr>
+        <w:pStyle w:val="Heading2"/>
+      </w:pPr>
+      <w:r>
+        <w:t>CORS and Formatters</w:t>
+      </w:r>
+    </w:p>
+    <w:p>
       <w:r>
         <w:t xml:space="preserve">TODO: </w:t>
       </w:r>
-      <w:hyperlink r:id="rId22" w:history="1">
+      <w:hyperlink r:id="rId26" w:history="1">
         <w:r>
           <w:rPr>
             <w:rStyle w:val="Hyperlink"/>
@@ -6747,7 +7494,7 @@
   <w:abstractNum w:abstractNumId="6" w15:restartNumberingAfterBreak="0">
     <w:nsid w:val="45E23EDE"/>
     <w:multiLevelType w:val="hybridMultilevel"/>
-    <w:tmpl w:val="97F2C208"/>
+    <w:tmpl w:val="4A728D64"/>
     <w:lvl w:ilvl="0" w:tplc="08090001">
       <w:start w:val="1"/>
       <w:numFmt w:val="bullet"/>
@@ -8255,7 +9002,7 @@
 </file>
 
 <file path=customXml/itemProps2.xml><?xml version="1.0" encoding="utf-8"?>
-<ds:datastoreItem xmlns:ds="http://schemas.openxmlformats.org/officeDocument/2006/customXml" ds:itemID="{1C9CBC35-BFDE-415E-B24A-9DF56BEA83AB}">
+<ds:datastoreItem xmlns:ds="http://schemas.openxmlformats.org/officeDocument/2006/customXml" ds:itemID="{7DA6608D-C735-48C6-9CA6-7DD1EAFB9B8A}">
   <ds:schemaRefs>
     <ds:schemaRef ds:uri="http://schemas.openxmlformats.org/officeDocument/2006/bibliography"/>
   </ds:schemaRefs>

</xml_diff>

<commit_message>
Enabling CORS and adding JSON Camel Case Formatter
</commit_message>
<xml_diff>
--- a/documents/Angular front to back.docx
+++ b/documents/Angular front to back.docx
@@ -6721,8 +6721,6 @@
         </w:rPr>
         <w:t xml:space="preserve"> … serialization issue to be tackled in the next chapter</w:t>
       </w:r>
-      <w:bookmarkStart w:id="0" w:name="_GoBack"/>
-      <w:bookmarkEnd w:id="0"/>
     </w:p>
     <w:p>
       <w:pPr>
@@ -6783,10 +6781,440 @@
       </w:r>
     </w:p>
     <w:p>
+      <w:pPr>
+        <w:pStyle w:val="ListParagraph"/>
+        <w:numPr>
+          <w:ilvl w:val="0"/>
+          <w:numId w:val="5"/>
+        </w:numPr>
+      </w:pPr>
+      <w:r>
+        <w:t>“CORS … allows many resources … on a web page to be requested from another domain from the resource originated”</w:t>
+      </w:r>
+    </w:p>
+    <w:p>
+      <w:pPr>
+        <w:pStyle w:val="ListParagraph"/>
+        <w:numPr>
+          <w:ilvl w:val="0"/>
+          <w:numId w:val="5"/>
+        </w:numPr>
+      </w:pPr>
+      <w:r>
+        <w:t>The same origin policy is not adhered within the following</w:t>
+      </w:r>
+      <w:r>
+        <w:t xml:space="preserve"> because the </w:t>
+      </w:r>
+      <w:r>
+        <w:rPr>
+          <w:b/>
+        </w:rPr>
+        <w:t>port</w:t>
+      </w:r>
+      <w:r>
+        <w:t xml:space="preserve"> is different</w:t>
+      </w:r>
+      <w:r>
+        <w:t>, to prevent a malicious site from seeing information</w:t>
+      </w:r>
+    </w:p>
+    <w:p>
+      <w:pPr>
+        <w:pStyle w:val="ListParagraph"/>
+      </w:pPr>
+      <w:r>
+        <w:rPr>
+          <w:noProof/>
+          <w:lang w:eastAsia="en-GB"/>
+        </w:rPr>
+        <w:drawing>
+          <wp:inline distT="0" distB="0" distL="0" distR="0" wp14:anchorId="6749E717" wp14:editId="2DF75ED3">
+            <wp:extent cx="4309450" cy="1299615"/>
+            <wp:effectExtent l="0" t="0" r="0" b="0"/>
+            <wp:docPr id="14" name="Picture 14"/>
+            <wp:cNvGraphicFramePr>
+              <a:graphicFrameLocks xmlns:a="http://schemas.openxmlformats.org/drawingml/2006/main" noChangeAspect="1"/>
+            </wp:cNvGraphicFramePr>
+            <a:graphic xmlns:a="http://schemas.openxmlformats.org/drawingml/2006/main">
+              <a:graphicData uri="http://schemas.openxmlformats.org/drawingml/2006/picture">
+                <pic:pic xmlns:pic="http://schemas.openxmlformats.org/drawingml/2006/picture">
+                  <pic:nvPicPr>
+                    <pic:cNvPr id="1" name=""/>
+                    <pic:cNvPicPr/>
+                  </pic:nvPicPr>
+                  <pic:blipFill>
+                    <a:blip r:embed="rId26"/>
+                    <a:stretch>
+                      <a:fillRect/>
+                    </a:stretch>
+                  </pic:blipFill>
+                  <pic:spPr>
+                    <a:xfrm>
+                      <a:off x="0" y="0"/>
+                      <a:ext cx="4335538" cy="1307482"/>
+                    </a:xfrm>
+                    <a:prstGeom prst="rect">
+                      <a:avLst/>
+                    </a:prstGeom>
+                  </pic:spPr>
+                </pic:pic>
+              </a:graphicData>
+            </a:graphic>
+          </wp:inline>
+        </w:drawing>
+      </w:r>
+    </w:p>
+    <w:p>
+      <w:pPr>
+        <w:pStyle w:val="ListParagraph"/>
+        <w:numPr>
+          <w:ilvl w:val="0"/>
+          <w:numId w:val="5"/>
+        </w:numPr>
+      </w:pPr>
+      <w:r>
+        <w:t>JSONP is another mechanism for getting round the issue</w:t>
+      </w:r>
+    </w:p>
+    <w:p>
+      <w:pPr>
+        <w:pStyle w:val="Heading3"/>
+      </w:pPr>
+      <w:r>
+        <w:t>Enabling CORS in a Web API Service</w:t>
+      </w:r>
+    </w:p>
+    <w:p>
+      <w:pPr>
+        <w:pStyle w:val="ListParagraph"/>
+        <w:numPr>
+          <w:ilvl w:val="0"/>
+          <w:numId w:val="5"/>
+        </w:numPr>
+      </w:pPr>
+      <w:r>
+        <w:t>Download the CORS package</w:t>
+      </w:r>
+    </w:p>
+    <w:p>
+      <w:pPr>
+        <w:pStyle w:val="ListParagraph"/>
+        <w:numPr>
+          <w:ilvl w:val="0"/>
+          <w:numId w:val="5"/>
+        </w:numPr>
+      </w:pPr>
+      <w:r>
+        <w:t xml:space="preserve">Call the </w:t>
+      </w:r>
+      <w:r>
+        <w:rPr>
+          <w:b/>
+        </w:rPr>
+        <w:t>EnableCors</w:t>
+      </w:r>
+      <w:r>
+        <w:t xml:space="preserve"> method as part of the configuration setup</w:t>
+      </w:r>
+    </w:p>
+    <w:p>
+      <w:pPr>
+        <w:pStyle w:val="ListParagraph"/>
+      </w:pPr>
+      <w:r>
+        <w:rPr>
+          <w:noProof/>
+          <w:lang w:eastAsia="en-GB"/>
+        </w:rPr>
+        <w:drawing>
+          <wp:inline distT="0" distB="0" distL="0" distR="0" wp14:anchorId="09B07B02" wp14:editId="0039D151">
+            <wp:extent cx="2390115" cy="355895"/>
+            <wp:effectExtent l="0" t="0" r="0" b="6350"/>
+            <wp:docPr id="15" name="Picture 15"/>
+            <wp:cNvGraphicFramePr>
+              <a:graphicFrameLocks xmlns:a="http://schemas.openxmlformats.org/drawingml/2006/main" noChangeAspect="1"/>
+            </wp:cNvGraphicFramePr>
+            <a:graphic xmlns:a="http://schemas.openxmlformats.org/drawingml/2006/main">
+              <a:graphicData uri="http://schemas.openxmlformats.org/drawingml/2006/picture">
+                <pic:pic xmlns:pic="http://schemas.openxmlformats.org/drawingml/2006/picture">
+                  <pic:nvPicPr>
+                    <pic:cNvPr id="1" name=""/>
+                    <pic:cNvPicPr/>
+                  </pic:nvPicPr>
+                  <pic:blipFill>
+                    <a:blip r:embed="rId27"/>
+                    <a:stretch>
+                      <a:fillRect/>
+                    </a:stretch>
+                  </pic:blipFill>
+                  <pic:spPr>
+                    <a:xfrm>
+                      <a:off x="0" y="0"/>
+                      <a:ext cx="2539706" cy="378169"/>
+                    </a:xfrm>
+                    <a:prstGeom prst="rect">
+                      <a:avLst/>
+                    </a:prstGeom>
+                  </pic:spPr>
+                </pic:pic>
+              </a:graphicData>
+            </a:graphic>
+          </wp:inline>
+        </w:drawing>
+      </w:r>
+    </w:p>
+    <w:p>
+      <w:pPr>
+        <w:pStyle w:val="ListParagraph"/>
+      </w:pPr>
+      <w:r>
+        <w:rPr>
+          <w:noProof/>
+          <w:lang w:eastAsia="en-GB"/>
+        </w:rPr>
+        <w:drawing>
+          <wp:inline distT="0" distB="0" distL="0" distR="0" wp14:anchorId="225F5660" wp14:editId="0AC1C409">
+            <wp:extent cx="1715632" cy="515868"/>
+            <wp:effectExtent l="0" t="0" r="0" b="0"/>
+            <wp:docPr id="19" name="Picture 19"/>
+            <wp:cNvGraphicFramePr>
+              <a:graphicFrameLocks xmlns:a="http://schemas.openxmlformats.org/drawingml/2006/main" noChangeAspect="1"/>
+            </wp:cNvGraphicFramePr>
+            <a:graphic xmlns:a="http://schemas.openxmlformats.org/drawingml/2006/main">
+              <a:graphicData uri="http://schemas.openxmlformats.org/drawingml/2006/picture">
+                <pic:pic xmlns:pic="http://schemas.openxmlformats.org/drawingml/2006/picture">
+                  <pic:nvPicPr>
+                    <pic:cNvPr id="1" name=""/>
+                    <pic:cNvPicPr/>
+                  </pic:nvPicPr>
+                  <pic:blipFill>
+                    <a:blip r:embed="rId28"/>
+                    <a:stretch>
+                      <a:fillRect/>
+                    </a:stretch>
+                  </pic:blipFill>
+                  <pic:spPr>
+                    <a:xfrm>
+                      <a:off x="0" y="0"/>
+                      <a:ext cx="1831113" cy="550592"/>
+                    </a:xfrm>
+                    <a:prstGeom prst="rect">
+                      <a:avLst/>
+                    </a:prstGeom>
+                  </pic:spPr>
+                </pic:pic>
+              </a:graphicData>
+            </a:graphic>
+          </wp:inline>
+        </w:drawing>
+      </w:r>
+    </w:p>
+    <w:p>
+      <w:pPr>
+        <w:pStyle w:val="Heading3"/>
+      </w:pPr>
+      <w:r>
+        <w:lastRenderedPageBreak/>
+        <w:t>Configuring Serialization Formatters</w:t>
+      </w:r>
+    </w:p>
+    <w:p>
+      <w:pPr>
+        <w:pStyle w:val="ListParagraph"/>
+        <w:numPr>
+          <w:ilvl w:val="0"/>
+          <w:numId w:val="8"/>
+        </w:numPr>
+      </w:pPr>
+      <w:r>
+        <w:t>Serialization formatters for both JSON and XML</w:t>
+      </w:r>
+    </w:p>
+    <w:p>
+      <w:pPr>
+        <w:shd w:val="clear" w:color="auto" w:fill="FFFFFF"/>
+        <w:tabs>
+          <w:tab w:val="left" w:pos="916"/>
+          <w:tab w:val="left" w:pos="1832"/>
+          <w:tab w:val="left" w:pos="2748"/>
+          <w:tab w:val="left" w:pos="3664"/>
+          <w:tab w:val="left" w:pos="4580"/>
+          <w:tab w:val="left" w:pos="5496"/>
+          <w:tab w:val="left" w:pos="6412"/>
+          <w:tab w:val="left" w:pos="7328"/>
+          <w:tab w:val="left" w:pos="8244"/>
+          <w:tab w:val="left" w:pos="9160"/>
+          <w:tab w:val="left" w:pos="10076"/>
+          <w:tab w:val="left" w:pos="10992"/>
+          <w:tab w:val="left" w:pos="11908"/>
+          <w:tab w:val="left" w:pos="12824"/>
+          <w:tab w:val="left" w:pos="13740"/>
+          <w:tab w:val="left" w:pos="14656"/>
+        </w:tabs>
+        <w:spacing w:before="0" w:after="0" w:line="240" w:lineRule="auto"/>
+        <w:ind w:left="720"/>
+        <w:rPr>
+          <w:rFonts w:ascii="Consolas" w:eastAsia="Times New Roman" w:hAnsi="Consolas" w:cs="Courier New"/>
+          <w:color w:val="000000"/>
+          <w:sz w:val="16"/>
+          <w:szCs w:val="16"/>
+          <w:lang w:eastAsia="en-GB"/>
+        </w:rPr>
+      </w:pPr>
+      <w:r>
+        <w:rPr>
+          <w:rFonts w:ascii="Consolas" w:eastAsia="Times New Roman" w:hAnsi="Consolas" w:cs="Courier New"/>
+          <w:color w:val="008000"/>
+          <w:sz w:val="16"/>
+          <w:szCs w:val="16"/>
+          <w:lang w:eastAsia="en-GB"/>
+        </w:rPr>
+        <w:t>//Setting the Serialization format for camel case</w:t>
+      </w:r>
+    </w:p>
+    <w:p>
+      <w:pPr>
+        <w:shd w:val="clear" w:color="auto" w:fill="FFFFFF"/>
+        <w:tabs>
+          <w:tab w:val="left" w:pos="916"/>
+          <w:tab w:val="left" w:pos="1832"/>
+          <w:tab w:val="left" w:pos="2748"/>
+          <w:tab w:val="left" w:pos="3664"/>
+          <w:tab w:val="left" w:pos="4580"/>
+          <w:tab w:val="left" w:pos="5496"/>
+          <w:tab w:val="left" w:pos="6412"/>
+          <w:tab w:val="left" w:pos="7328"/>
+          <w:tab w:val="left" w:pos="8244"/>
+          <w:tab w:val="left" w:pos="9160"/>
+          <w:tab w:val="left" w:pos="10076"/>
+          <w:tab w:val="left" w:pos="10992"/>
+          <w:tab w:val="left" w:pos="11908"/>
+          <w:tab w:val="left" w:pos="12824"/>
+          <w:tab w:val="left" w:pos="13740"/>
+          <w:tab w:val="left" w:pos="14656"/>
+        </w:tabs>
+        <w:spacing w:before="0" w:after="0" w:line="240" w:lineRule="auto"/>
+        <w:ind w:left="720"/>
+        <w:rPr>
+          <w:rFonts w:ascii="Consolas" w:eastAsia="Times New Roman" w:hAnsi="Consolas" w:cs="Courier New"/>
+          <w:color w:val="000000"/>
+          <w:sz w:val="16"/>
+          <w:szCs w:val="16"/>
+          <w:lang w:eastAsia="en-GB"/>
+        </w:rPr>
+      </w:pPr>
+      <w:r>
+        <w:rPr>
+          <w:rFonts w:ascii="Consolas" w:eastAsia="Times New Roman" w:hAnsi="Consolas" w:cs="Courier New"/>
+          <w:color w:val="000000"/>
+          <w:sz w:val="16"/>
+          <w:szCs w:val="16"/>
+          <w:lang w:eastAsia="en-GB"/>
+        </w:rPr>
+        <w:t>config.Formatters.JsonFormatter.SerializerSettings.ContractResolver </w:t>
+      </w:r>
+    </w:p>
+    <w:p>
+      <w:pPr>
+        <w:shd w:val="clear" w:color="auto" w:fill="FFFFFF"/>
+        <w:tabs>
+          <w:tab w:val="left" w:pos="916"/>
+          <w:tab w:val="left" w:pos="1832"/>
+          <w:tab w:val="left" w:pos="2748"/>
+          <w:tab w:val="left" w:pos="3664"/>
+          <w:tab w:val="left" w:pos="4580"/>
+          <w:tab w:val="left" w:pos="5496"/>
+          <w:tab w:val="left" w:pos="6412"/>
+          <w:tab w:val="left" w:pos="7328"/>
+          <w:tab w:val="left" w:pos="8244"/>
+          <w:tab w:val="left" w:pos="9160"/>
+          <w:tab w:val="left" w:pos="10076"/>
+          <w:tab w:val="left" w:pos="10992"/>
+          <w:tab w:val="left" w:pos="11908"/>
+          <w:tab w:val="left" w:pos="12824"/>
+          <w:tab w:val="left" w:pos="13740"/>
+          <w:tab w:val="left" w:pos="14656"/>
+        </w:tabs>
+        <w:spacing w:before="0" w:after="0" w:line="240" w:lineRule="auto"/>
+        <w:ind w:left="720"/>
+        <w:rPr>
+          <w:rFonts w:ascii="Consolas" w:eastAsia="Times New Roman" w:hAnsi="Consolas" w:cs="Courier New"/>
+          <w:color w:val="000000"/>
+          <w:sz w:val="16"/>
+          <w:szCs w:val="16"/>
+          <w:lang w:eastAsia="en-GB"/>
+        </w:rPr>
+      </w:pPr>
+      <w:r>
+        <w:rPr>
+          <w:rFonts w:ascii="Consolas" w:eastAsia="Times New Roman" w:hAnsi="Consolas" w:cs="Courier New"/>
+          <w:color w:val="000000"/>
+          <w:sz w:val="16"/>
+          <w:szCs w:val="16"/>
+          <w:lang w:eastAsia="en-GB"/>
+        </w:rPr>
+        <w:t>= </w:t>
+      </w:r>
+      <w:r>
+        <w:rPr>
+          <w:rFonts w:ascii="Consolas" w:eastAsia="Times New Roman" w:hAnsi="Consolas" w:cs="Courier New"/>
+          <w:color w:val="0000FF"/>
+          <w:sz w:val="16"/>
+          <w:szCs w:val="16"/>
+          <w:lang w:eastAsia="en-GB"/>
+        </w:rPr>
+        <w:t>new</w:t>
+      </w:r>
+      <w:r>
+        <w:rPr>
+          <w:rFonts w:ascii="Consolas" w:eastAsia="Times New Roman" w:hAnsi="Consolas" w:cs="Courier New"/>
+          <w:color w:val="000000"/>
+          <w:sz w:val="16"/>
+          <w:szCs w:val="16"/>
+          <w:lang w:eastAsia="en-GB"/>
+        </w:rPr>
+        <w:t> </w:t>
+      </w:r>
+      <w:r>
+        <w:rPr>
+          <w:rFonts w:ascii="Consolas" w:eastAsia="Times New Roman" w:hAnsi="Consolas" w:cs="Courier New"/>
+          <w:color w:val="2B91AF"/>
+          <w:sz w:val="16"/>
+          <w:szCs w:val="16"/>
+          <w:lang w:eastAsia="en-GB"/>
+        </w:rPr>
+        <w:t>CamelCasePropertyNamesContractResolver</w:t>
+      </w:r>
+      <w:r>
+        <w:rPr>
+          <w:rFonts w:ascii="Consolas" w:eastAsia="Times New Roman" w:hAnsi="Consolas" w:cs="Courier New"/>
+          <w:color w:val="000000"/>
+          <w:sz w:val="16"/>
+          <w:szCs w:val="16"/>
+          <w:lang w:eastAsia="en-GB"/>
+        </w:rPr>
+        <w:t>();</w:t>
+      </w:r>
+    </w:p>
+    <w:p>
+      <w:pPr>
+        <w:pStyle w:val="Heading2"/>
+      </w:pPr>
+      <w:r>
+        <w:t>Passing Parameters</w:t>
+      </w:r>
+    </w:p>
+    <w:p>
+      <w:bookmarkStart w:id="0" w:name="_GoBack"/>
+      <w:bookmarkEnd w:id="0"/>
+    </w:p>
+    <w:p/>
+    <w:p>
       <w:r>
         <w:t xml:space="preserve">TODO: </w:t>
       </w:r>
-      <w:hyperlink r:id="rId26" w:history="1">
+      <w:hyperlink r:id="rId29" w:history="1">
         <w:r>
           <w:rPr>
             <w:rStyle w:val="Hyperlink"/>
@@ -7494,7 +7922,7 @@
   <w:abstractNum w:abstractNumId="6" w15:restartNumberingAfterBreak="0">
     <w:nsid w:val="45E23EDE"/>
     <w:multiLevelType w:val="hybridMultilevel"/>
-    <w:tmpl w:val="4A728D64"/>
+    <w:tmpl w:val="7586F326"/>
     <w:lvl w:ilvl="0" w:tplc="08090001">
       <w:start w:val="1"/>
       <w:numFmt w:val="bullet"/>
@@ -7508,6 +7936,119 @@
       </w:rPr>
     </w:lvl>
     <w:lvl w:ilvl="1" w:tplc="08090003">
+      <w:start w:val="1"/>
+      <w:numFmt w:val="bullet"/>
+      <w:lvlText w:val="o"/>
+      <w:lvlJc w:val="left"/>
+      <w:pPr>
+        <w:ind w:left="1440" w:hanging="360"/>
+      </w:pPr>
+      <w:rPr>
+        <w:rFonts w:ascii="Courier New" w:hAnsi="Courier New" w:cs="Courier New" w:hint="default"/>
+      </w:rPr>
+    </w:lvl>
+    <w:lvl w:ilvl="2" w:tplc="08090005" w:tentative="1">
+      <w:start w:val="1"/>
+      <w:numFmt w:val="bullet"/>
+      <w:lvlText w:val=""/>
+      <w:lvlJc w:val="left"/>
+      <w:pPr>
+        <w:ind w:left="2160" w:hanging="360"/>
+      </w:pPr>
+      <w:rPr>
+        <w:rFonts w:ascii="Wingdings" w:hAnsi="Wingdings" w:hint="default"/>
+      </w:rPr>
+    </w:lvl>
+    <w:lvl w:ilvl="3" w:tplc="08090001" w:tentative="1">
+      <w:start w:val="1"/>
+      <w:numFmt w:val="bullet"/>
+      <w:lvlText w:val=""/>
+      <w:lvlJc w:val="left"/>
+      <w:pPr>
+        <w:ind w:left="2880" w:hanging="360"/>
+      </w:pPr>
+      <w:rPr>
+        <w:rFonts w:ascii="Symbol" w:hAnsi="Symbol" w:hint="default"/>
+      </w:rPr>
+    </w:lvl>
+    <w:lvl w:ilvl="4" w:tplc="08090003" w:tentative="1">
+      <w:start w:val="1"/>
+      <w:numFmt w:val="bullet"/>
+      <w:lvlText w:val="o"/>
+      <w:lvlJc w:val="left"/>
+      <w:pPr>
+        <w:ind w:left="3600" w:hanging="360"/>
+      </w:pPr>
+      <w:rPr>
+        <w:rFonts w:ascii="Courier New" w:hAnsi="Courier New" w:cs="Courier New" w:hint="default"/>
+      </w:rPr>
+    </w:lvl>
+    <w:lvl w:ilvl="5" w:tplc="08090005" w:tentative="1">
+      <w:start w:val="1"/>
+      <w:numFmt w:val="bullet"/>
+      <w:lvlText w:val=""/>
+      <w:lvlJc w:val="left"/>
+      <w:pPr>
+        <w:ind w:left="4320" w:hanging="360"/>
+      </w:pPr>
+      <w:rPr>
+        <w:rFonts w:ascii="Wingdings" w:hAnsi="Wingdings" w:hint="default"/>
+      </w:rPr>
+    </w:lvl>
+    <w:lvl w:ilvl="6" w:tplc="08090001" w:tentative="1">
+      <w:start w:val="1"/>
+      <w:numFmt w:val="bullet"/>
+      <w:lvlText w:val=""/>
+      <w:lvlJc w:val="left"/>
+      <w:pPr>
+        <w:ind w:left="5040" w:hanging="360"/>
+      </w:pPr>
+      <w:rPr>
+        <w:rFonts w:ascii="Symbol" w:hAnsi="Symbol" w:hint="default"/>
+      </w:rPr>
+    </w:lvl>
+    <w:lvl w:ilvl="7" w:tplc="08090003" w:tentative="1">
+      <w:start w:val="1"/>
+      <w:numFmt w:val="bullet"/>
+      <w:lvlText w:val="o"/>
+      <w:lvlJc w:val="left"/>
+      <w:pPr>
+        <w:ind w:left="5760" w:hanging="360"/>
+      </w:pPr>
+      <w:rPr>
+        <w:rFonts w:ascii="Courier New" w:hAnsi="Courier New" w:cs="Courier New" w:hint="default"/>
+      </w:rPr>
+    </w:lvl>
+    <w:lvl w:ilvl="8" w:tplc="08090005" w:tentative="1">
+      <w:start w:val="1"/>
+      <w:numFmt w:val="bullet"/>
+      <w:lvlText w:val=""/>
+      <w:lvlJc w:val="left"/>
+      <w:pPr>
+        <w:ind w:left="6480" w:hanging="360"/>
+      </w:pPr>
+      <w:rPr>
+        <w:rFonts w:ascii="Wingdings" w:hAnsi="Wingdings" w:hint="default"/>
+      </w:rPr>
+    </w:lvl>
+  </w:abstractNum>
+  <w:abstractNum w:abstractNumId="7" w15:restartNumberingAfterBreak="0">
+    <w:nsid w:val="5D7C16BC"/>
+    <w:multiLevelType w:val="hybridMultilevel"/>
+    <w:tmpl w:val="E216EA60"/>
+    <w:lvl w:ilvl="0" w:tplc="08090001">
+      <w:start w:val="1"/>
+      <w:numFmt w:val="bullet"/>
+      <w:lvlText w:val=""/>
+      <w:lvlJc w:val="left"/>
+      <w:pPr>
+        <w:ind w:left="720" w:hanging="360"/>
+      </w:pPr>
+      <w:rPr>
+        <w:rFonts w:ascii="Symbol" w:hAnsi="Symbol" w:hint="default"/>
+      </w:rPr>
+    </w:lvl>
+    <w:lvl w:ilvl="1" w:tplc="08090003" w:tentative="1">
       <w:start w:val="1"/>
       <w:numFmt w:val="bullet"/>
       <w:lvlText w:val="o"/>
@@ -7624,6 +8165,9 @@
   </w:num>
   <w:num w:numId="7">
     <w:abstractNumId w:val="1"/>
+  </w:num>
+  <w:num w:numId="8">
+    <w:abstractNumId w:val="7"/>
   </w:num>
 </w:numbering>
 </file>
@@ -9002,7 +9546,7 @@
 </file>
 
 <file path=customXml/itemProps2.xml><?xml version="1.0" encoding="utf-8"?>
-<ds:datastoreItem xmlns:ds="http://schemas.openxmlformats.org/officeDocument/2006/customXml" ds:itemID="{7DA6608D-C735-48C6-9CA6-7DD1EAFB9B8A}">
+<ds:datastoreItem xmlns:ds="http://schemas.openxmlformats.org/officeDocument/2006/customXml" ds:itemID="{2DB2DE7D-91E2-4C41-93DE-90ACB770D252}">
   <ds:schemaRefs>
     <ds:schemaRef ds:uri="http://schemas.openxmlformats.org/officeDocument/2006/bibliography"/>
   </ds:schemaRefs>

</xml_diff>

<commit_message>
Added filtering by search term with Angular throttled search
</commit_message>
<xml_diff>
--- a/documents/Angular front to back.docx
+++ b/documents/Angular front to back.docx
@@ -7206,7 +7206,70 @@
       </w:r>
     </w:p>
     <w:p>
+      <w:pPr>
+        <w:pStyle w:val="ListParagraph"/>
+        <w:numPr>
+          <w:ilvl w:val="0"/>
+          <w:numId w:val="8"/>
+        </w:numPr>
+      </w:pPr>
+      <w:r>
+        <w:t>Query string parameters help to add parameters</w:t>
+      </w:r>
+      <w:r>
+        <w:t xml:space="preserve"> e.g. ? and &amp; with name value pairs</w:t>
+      </w:r>
+    </w:p>
+    <w:p>
+      <w:pPr>
+        <w:pStyle w:val="ListParagraph"/>
+        <w:numPr>
+          <w:ilvl w:val="0"/>
+          <w:numId w:val="8"/>
+        </w:numPr>
+      </w:pPr>
       <w:bookmarkStart w:id="0" w:name="_GoBack"/>
+      <w:r>
+        <w:rPr>
+          <w:noProof/>
+          <w:lang w:eastAsia="en-GB"/>
+        </w:rPr>
+        <w:drawing>
+          <wp:inline distT="0" distB="0" distL="0" distR="0" wp14:anchorId="13B922C0" wp14:editId="68928675">
+            <wp:extent cx="2498756" cy="1550303"/>
+            <wp:effectExtent l="0" t="0" r="0" b="0"/>
+            <wp:docPr id="20" name="Picture 20"/>
+            <wp:cNvGraphicFramePr>
+              <a:graphicFrameLocks xmlns:a="http://schemas.openxmlformats.org/drawingml/2006/main" noChangeAspect="1"/>
+            </wp:cNvGraphicFramePr>
+            <a:graphic xmlns:a="http://schemas.openxmlformats.org/drawingml/2006/main">
+              <a:graphicData uri="http://schemas.openxmlformats.org/drawingml/2006/picture">
+                <pic:pic xmlns:pic="http://schemas.openxmlformats.org/drawingml/2006/picture">
+                  <pic:nvPicPr>
+                    <pic:cNvPr id="1" name=""/>
+                    <pic:cNvPicPr/>
+                  </pic:nvPicPr>
+                  <pic:blipFill>
+                    <a:blip r:embed="rId29"/>
+                    <a:stretch>
+                      <a:fillRect/>
+                    </a:stretch>
+                  </pic:blipFill>
+                  <pic:spPr>
+                    <a:xfrm>
+                      <a:off x="0" y="0"/>
+                      <a:ext cx="2530860" cy="1570221"/>
+                    </a:xfrm>
+                    <a:prstGeom prst="rect">
+                      <a:avLst/>
+                    </a:prstGeom>
+                  </pic:spPr>
+                </pic:pic>
+              </a:graphicData>
+            </a:graphic>
+          </wp:inline>
+        </w:drawing>
+      </w:r>
       <w:bookmarkEnd w:id="0"/>
     </w:p>
     <w:p/>
@@ -7214,7 +7277,7 @@
       <w:r>
         <w:t xml:space="preserve">TODO: </w:t>
       </w:r>
-      <w:hyperlink r:id="rId29" w:history="1">
+      <w:hyperlink r:id="rId30" w:history="1">
         <w:r>
           <w:rPr>
             <w:rStyle w:val="Hyperlink"/>
@@ -8035,7 +8098,7 @@
   <w:abstractNum w:abstractNumId="7" w15:restartNumberingAfterBreak="0">
     <w:nsid w:val="5D7C16BC"/>
     <w:multiLevelType w:val="hybridMultilevel"/>
-    <w:tmpl w:val="E216EA60"/>
+    <w:tmpl w:val="F482AFBE"/>
     <w:lvl w:ilvl="0" w:tplc="08090001">
       <w:start w:val="1"/>
       <w:numFmt w:val="bullet"/>
@@ -9546,7 +9609,7 @@
 </file>
 
 <file path=customXml/itemProps2.xml><?xml version="1.0" encoding="utf-8"?>
-<ds:datastoreItem xmlns:ds="http://schemas.openxmlformats.org/officeDocument/2006/customXml" ds:itemID="{2DB2DE7D-91E2-4C41-93DE-90ACB770D252}">
+<ds:datastoreItem xmlns:ds="http://schemas.openxmlformats.org/officeDocument/2006/customXml" ds:itemID="{5ACBA9B5-0DD4-4D0A-BB5B-182D9B52C0E5}">
   <ds:schemaRefs>
     <ds:schemaRef ds:uri="http://schemas.openxmlformats.org/officeDocument/2006/bibliography"/>
   </ds:schemaRefs>

</xml_diff>

<commit_message>
Updated parameters documentation to reflect last change and cleaned some repository concepts
</commit_message>
<xml_diff>
--- a/documents/Angular front to back.docx
+++ b/documents/Angular front to back.docx
@@ -7214,31 +7214,23 @@
         </w:numPr>
       </w:pPr>
       <w:r>
-        <w:t>Query string parameters help to add parameters</w:t>
-      </w:r>
-      <w:r>
-        <w:t xml:space="preserve"> e.g. ? and &amp; with name value pairs</w:t>
+        <w:t>“A query string is part of the UL containing data that does not fit conveniently into a hierarchical path structure”</w:t>
       </w:r>
     </w:p>
     <w:p>
       <w:pPr>
         <w:pStyle w:val="ListParagraph"/>
-        <w:numPr>
-          <w:ilvl w:val="0"/>
-          <w:numId w:val="8"/>
-        </w:numPr>
-      </w:pPr>
-      <w:bookmarkStart w:id="0" w:name="_GoBack"/>
+      </w:pPr>
       <w:r>
         <w:rPr>
           <w:noProof/>
           <w:lang w:eastAsia="en-GB"/>
         </w:rPr>
         <w:drawing>
-          <wp:inline distT="0" distB="0" distL="0" distR="0" wp14:anchorId="13B922C0" wp14:editId="68928675">
-            <wp:extent cx="2498756" cy="1550303"/>
-            <wp:effectExtent l="0" t="0" r="0" b="0"/>
-            <wp:docPr id="20" name="Picture 20"/>
+          <wp:inline distT="0" distB="0" distL="0" distR="0" wp14:anchorId="4A4AB41A" wp14:editId="7662B80B">
+            <wp:extent cx="3340729" cy="1594489"/>
+            <wp:effectExtent l="0" t="0" r="0" b="5715"/>
+            <wp:docPr id="21" name="Picture 21"/>
             <wp:cNvGraphicFramePr>
               <a:graphicFrameLocks xmlns:a="http://schemas.openxmlformats.org/drawingml/2006/main" noChangeAspect="1"/>
             </wp:cNvGraphicFramePr>
@@ -7258,7 +7250,7 @@
                   <pic:spPr>
                     <a:xfrm>
                       <a:off x="0" y="0"/>
-                      <a:ext cx="2530860" cy="1570221"/>
+                      <a:ext cx="3351334" cy="1599551"/>
                     </a:xfrm>
                     <a:prstGeom prst="rect">
                       <a:avLst/>
@@ -7270,14 +7262,202 @@
           </wp:inline>
         </w:drawing>
       </w:r>
+    </w:p>
+    <w:p>
+      <w:pPr>
+        <w:pStyle w:val="ListParagraph"/>
+        <w:numPr>
+          <w:ilvl w:val="0"/>
+          <w:numId w:val="8"/>
+        </w:numPr>
+      </w:pPr>
+      <w:r>
+        <w:t xml:space="preserve">Angular code </w:t>
+      </w:r>
+      <w:r>
+        <w:t>for processing the query</w:t>
+      </w:r>
+    </w:p>
+    <w:p>
+      <w:pPr>
+        <w:pStyle w:val="ListParagraph"/>
+      </w:pPr>
+      <w:r>
+        <w:rPr>
+          <w:noProof/>
+          <w:lang w:eastAsia="en-GB"/>
+        </w:rPr>
+        <w:drawing>
+          <wp:inline distT="0" distB="0" distL="0" distR="0" wp14:anchorId="53326560" wp14:editId="7098BE38">
+            <wp:extent cx="4671588" cy="1455924"/>
+            <wp:effectExtent l="0" t="0" r="0" b="0"/>
+            <wp:docPr id="24" name="Picture 24"/>
+            <wp:cNvGraphicFramePr>
+              <a:graphicFrameLocks xmlns:a="http://schemas.openxmlformats.org/drawingml/2006/main" noChangeAspect="1"/>
+            </wp:cNvGraphicFramePr>
+            <a:graphic xmlns:a="http://schemas.openxmlformats.org/drawingml/2006/main">
+              <a:graphicData uri="http://schemas.openxmlformats.org/drawingml/2006/picture">
+                <pic:pic xmlns:pic="http://schemas.openxmlformats.org/drawingml/2006/picture">
+                  <pic:nvPicPr>
+                    <pic:cNvPr id="1" name=""/>
+                    <pic:cNvPicPr/>
+                  </pic:nvPicPr>
+                  <pic:blipFill>
+                    <a:blip r:embed="rId30"/>
+                    <a:stretch>
+                      <a:fillRect/>
+                    </a:stretch>
+                  </pic:blipFill>
+                  <pic:spPr>
+                    <a:xfrm>
+                      <a:off x="0" y="0"/>
+                      <a:ext cx="4792780" cy="1493694"/>
+                    </a:xfrm>
+                    <a:prstGeom prst="rect">
+                      <a:avLst/>
+                    </a:prstGeom>
+                  </pic:spPr>
+                </pic:pic>
+              </a:graphicData>
+            </a:graphic>
+          </wp:inline>
+        </w:drawing>
+      </w:r>
+    </w:p>
+    <w:p>
+      <w:pPr>
+        <w:pStyle w:val="ListParagraph"/>
+        <w:numPr>
+          <w:ilvl w:val="0"/>
+          <w:numId w:val="8"/>
+        </w:numPr>
+      </w:pPr>
+      <w:r>
+        <w:t>Web API code</w:t>
+      </w:r>
+    </w:p>
+    <w:p>
+      <w:pPr>
+        <w:pStyle w:val="ListParagraph"/>
+      </w:pPr>
+      <w:r>
+        <w:rPr>
+          <w:noProof/>
+          <w:lang w:eastAsia="en-GB"/>
+        </w:rPr>
+        <w:drawing>
+          <wp:inline distT="0" distB="0" distL="0" distR="0" wp14:anchorId="52B09155" wp14:editId="0442DF49">
+            <wp:extent cx="5002040" cy="1238595"/>
+            <wp:effectExtent l="0" t="0" r="8255" b="0"/>
+            <wp:docPr id="26" name="Picture 26"/>
+            <wp:cNvGraphicFramePr>
+              <a:graphicFrameLocks xmlns:a="http://schemas.openxmlformats.org/drawingml/2006/main" noChangeAspect="1"/>
+            </wp:cNvGraphicFramePr>
+            <a:graphic xmlns:a="http://schemas.openxmlformats.org/drawingml/2006/main">
+              <a:graphicData uri="http://schemas.openxmlformats.org/drawingml/2006/picture">
+                <pic:pic xmlns:pic="http://schemas.openxmlformats.org/drawingml/2006/picture">
+                  <pic:nvPicPr>
+                    <pic:cNvPr id="1" name=""/>
+                    <pic:cNvPicPr/>
+                  </pic:nvPicPr>
+                  <pic:blipFill>
+                    <a:blip r:embed="rId31"/>
+                    <a:stretch>
+                      <a:fillRect/>
+                    </a:stretch>
+                  </pic:blipFill>
+                  <pic:spPr>
+                    <a:xfrm>
+                      <a:off x="0" y="0"/>
+                      <a:ext cx="5026185" cy="1244574"/>
+                    </a:xfrm>
+                    <a:prstGeom prst="rect">
+                      <a:avLst/>
+                    </a:prstGeom>
+                  </pic:spPr>
+                </pic:pic>
+              </a:graphicData>
+            </a:graphic>
+          </wp:inline>
+        </w:drawing>
+      </w:r>
+    </w:p>
+    <w:p>
+      <w:pPr>
+        <w:pStyle w:val="ListParagraph"/>
+        <w:numPr>
+          <w:ilvl w:val="0"/>
+          <w:numId w:val="8"/>
+        </w:numPr>
+      </w:pPr>
+      <w:r>
+        <w:t>When should we do one or the other?</w:t>
+      </w:r>
+    </w:p>
+    <w:p>
+      <w:pPr>
+        <w:pStyle w:val="ListParagraph"/>
+      </w:pPr>
+      <w:r>
+        <w:rPr>
+          <w:noProof/>
+          <w:lang w:eastAsia="en-GB"/>
+        </w:rPr>
+        <w:drawing>
+          <wp:inline distT="0" distB="0" distL="0" distR="0" wp14:anchorId="39C92FC3" wp14:editId="43345F5F">
+            <wp:extent cx="3426737" cy="1238424"/>
+            <wp:effectExtent l="0" t="0" r="2540" b="0"/>
+            <wp:docPr id="27" name="Picture 27"/>
+            <wp:cNvGraphicFramePr>
+              <a:graphicFrameLocks xmlns:a="http://schemas.openxmlformats.org/drawingml/2006/main" noChangeAspect="1"/>
+            </wp:cNvGraphicFramePr>
+            <a:graphic xmlns:a="http://schemas.openxmlformats.org/drawingml/2006/main">
+              <a:graphicData uri="http://schemas.openxmlformats.org/drawingml/2006/picture">
+                <pic:pic xmlns:pic="http://schemas.openxmlformats.org/drawingml/2006/picture">
+                  <pic:nvPicPr>
+                    <pic:cNvPr id="1" name=""/>
+                    <pic:cNvPicPr/>
+                  </pic:nvPicPr>
+                  <pic:blipFill>
+                    <a:blip r:embed="rId32"/>
+                    <a:stretch>
+                      <a:fillRect/>
+                    </a:stretch>
+                  </pic:blipFill>
+                  <pic:spPr>
+                    <a:xfrm>
+                      <a:off x="0" y="0"/>
+                      <a:ext cx="3456412" cy="1249149"/>
+                    </a:xfrm>
+                    <a:prstGeom prst="rect">
+                      <a:avLst/>
+                    </a:prstGeom>
+                  </pic:spPr>
+                </pic:pic>
+              </a:graphicData>
+            </a:graphic>
+          </wp:inline>
+        </w:drawing>
+      </w:r>
+    </w:p>
+    <w:p>
+      <w:pPr>
+        <w:pStyle w:val="Heading2"/>
+      </w:pPr>
+      <w:r>
+        <w:t>Using ODATA Queries</w:t>
+      </w:r>
+    </w:p>
+    <w:p>
+      <w:bookmarkStart w:id="0" w:name="_GoBack"/>
       <w:bookmarkEnd w:id="0"/>
     </w:p>
-    <w:p/>
-    <w:p>
-      <w:r>
+    <w:p>
+      <w:r>
+        <w:lastRenderedPageBreak/>
         <w:t xml:space="preserve">TODO: </w:t>
       </w:r>
-      <w:hyperlink r:id="rId30" w:history="1">
+      <w:hyperlink r:id="rId33" w:history="1">
         <w:r>
           <w:rPr>
             <w:rStyle w:val="Hyperlink"/>
@@ -8098,7 +8278,7 @@
   <w:abstractNum w:abstractNumId="7" w15:restartNumberingAfterBreak="0">
     <w:nsid w:val="5D7C16BC"/>
     <w:multiLevelType w:val="hybridMultilevel"/>
-    <w:tmpl w:val="F482AFBE"/>
+    <w:tmpl w:val="4FA60184"/>
     <w:lvl w:ilvl="0" w:tplc="08090001">
       <w:start w:val="1"/>
       <w:numFmt w:val="bullet"/>
@@ -9609,7 +9789,7 @@
 </file>
 
 <file path=customXml/itemProps2.xml><?xml version="1.0" encoding="utf-8"?>
-<ds:datastoreItem xmlns:ds="http://schemas.openxmlformats.org/officeDocument/2006/customXml" ds:itemID="{5ACBA9B5-0DD4-4D0A-BB5B-182D9B52C0E5}">
+<ds:datastoreItem xmlns:ds="http://schemas.openxmlformats.org/officeDocument/2006/customXml" ds:itemID="{1AAC62E9-9CBA-43C9-8F83-6E3E81E42197}">
   <ds:schemaRefs>
     <ds:schemaRef ds:uri="http://schemas.openxmlformats.org/officeDocument/2006/bibliography"/>
   </ds:schemaRefs>

</xml_diff>